<commit_message>
poker card design & story points
designing poker card from scratch

adding story points to each user story
</commit_message>
<xml_diff>
--- a/Lap1/Project-plan.docx
+++ b/Lap1/Project-plan.docx
@@ -1,6 +1,6 @@
 
 <file path=word/document.xml><?xml version="1.0" encoding="utf-8"?>
-<w:document xmlns:wpc="http://schemas.microsoft.com/office/word/2010/wordprocessingCanvas" xmlns:cx="http://schemas.microsoft.com/office/drawing/2014/chartex" xmlns:cx1="http://schemas.microsoft.com/office/drawing/2015/9/8/chartex" xmlns:mc="http://schemas.openxmlformats.org/markup-compatibility/2006" xmlns:o="urn:schemas-microsoft-com:office:office" xmlns:r="http://schemas.openxmlformats.org/officeDocument/2006/relationships" xmlns:m="http://schemas.openxmlformats.org/officeDocument/2006/math" xmlns:v="urn:schemas-microsoft-com:vml" xmlns:wp14="http://schemas.microsoft.com/office/word/2010/wordprocessingDrawing" xmlns:wp="http://schemas.openxmlformats.org/drawingml/2006/wordprocessingDrawing" xmlns:w10="urn:schemas-microsoft-com:office:word" xmlns:w="http://schemas.openxmlformats.org/wordprocessingml/2006/main" xmlns:w14="http://schemas.microsoft.com/office/word/2010/wordml" xmlns:w15="http://schemas.microsoft.com/office/word/2012/wordml" xmlns:w16se="http://schemas.microsoft.com/office/word/2015/wordml/symex" xmlns:wpg="http://schemas.microsoft.com/office/word/2010/wordprocessingGroup" xmlns:wpi="http://schemas.microsoft.com/office/word/2010/wordprocessingInk" xmlns:wne="http://schemas.microsoft.com/office/word/2006/wordml" xmlns:wps="http://schemas.microsoft.com/office/word/2010/wordprocessingShape" mc:Ignorable="w14 w15 w16se wp14">
+<w:document xmlns:wpc="http://schemas.microsoft.com/office/word/2010/wordprocessingCanvas" xmlns:mc="http://schemas.openxmlformats.org/markup-compatibility/2006" xmlns:o="urn:schemas-microsoft-com:office:office" xmlns:r="http://schemas.openxmlformats.org/officeDocument/2006/relationships" xmlns:m="http://schemas.openxmlformats.org/officeDocument/2006/math" xmlns:v="urn:schemas-microsoft-com:vml" xmlns:wp14="http://schemas.microsoft.com/office/word/2010/wordprocessingDrawing" xmlns:wp="http://schemas.openxmlformats.org/drawingml/2006/wordprocessingDrawing" xmlns:w10="urn:schemas-microsoft-com:office:word" xmlns:w="http://schemas.openxmlformats.org/wordprocessingml/2006/main" xmlns:w14="http://schemas.microsoft.com/office/word/2010/wordml" xmlns:wpg="http://schemas.microsoft.com/office/word/2010/wordprocessingGroup" xmlns:wpi="http://schemas.microsoft.com/office/word/2010/wordprocessingInk" xmlns:wne="http://schemas.microsoft.com/office/word/2006/wordml" xmlns:wps="http://schemas.microsoft.com/office/word/2010/wordprocessingShape" mc:Ignorable="w14 wp14">
   <w:body>
     <w:p>
       <w:pPr>
@@ -15,6 +15,8 @@
           <w:szCs w:val="44"/>
         </w:rPr>
       </w:pPr>
+      <w:bookmarkStart w:id="0" w:name="_GoBack"/>
+      <w:bookmarkEnd w:id="0"/>
       <w:r>
         <w:rPr>
           <w:rFonts w:cstheme="minorHAnsi"/>
@@ -56,7 +58,7 @@
         <mc:AlternateContent>
           <mc:Choice Requires="wps">
             <w:drawing>
-              <wp:anchor distT="0" distB="0" distL="114300" distR="114300" simplePos="0" relativeHeight="251680768" behindDoc="0" locked="0" layoutInCell="1" allowOverlap="1" wp14:anchorId="36284C73" wp14:editId="4309B2AA">
+              <wp:anchor distT="0" distB="0" distL="114300" distR="114300" simplePos="0" relativeHeight="251680768" behindDoc="0" locked="0" layoutInCell="1" allowOverlap="1" wp14:anchorId="1FFFBCD5" wp14:editId="30FBF9C4">
                 <wp:simplePos x="0" y="0"/>
                 <wp:positionH relativeFrom="column">
                   <wp:posOffset>-1</wp:posOffset>
@@ -106,6 +108,7 @@
                                 <w:szCs w:val="36"/>
                               </w:rPr>
                             </w:pPr>
+                            <w:proofErr w:type="gramStart"/>
                             <w:r>
                               <w:rPr>
                                 <w:rFonts w:cstheme="minorHAnsi"/>
@@ -115,7 +118,19 @@
                                 <w:sz w:val="36"/>
                                 <w:szCs w:val="36"/>
                               </w:rPr>
-                              <w:t>as a (normal person, diabetic, high or low pressure patient)</w:t>
+                              <w:t>as</w:t>
+                            </w:r>
+                            <w:proofErr w:type="gramEnd"/>
+                            <w:r>
+                              <w:rPr>
+                                <w:rFonts w:cstheme="minorHAnsi"/>
+                                <w:b/>
+                                <w:bCs/>
+                                <w:color w:val="00B0F0"/>
+                                <w:sz w:val="36"/>
+                                <w:szCs w:val="36"/>
+                              </w:rPr>
+                              <w:t xml:space="preserve"> a (normal person, diabetic, high or low pressure patient)</w:t>
                             </w:r>
                           </w:p>
                           <w:p>
@@ -171,14 +186,25 @@
                                 <w:szCs w:val="28"/>
                               </w:rPr>
                             </w:pPr>
-                            <w:r>
-                              <w:rPr>
-                                <w:rFonts w:cstheme="minorHAnsi"/>
-                                <w:color w:val="595959" w:themeColor="text1" w:themeTint="A6"/>
-                                <w:sz w:val="28"/>
-                                <w:szCs w:val="28"/>
-                              </w:rPr>
-                              <w:t xml:space="preserve">so </w:t>
+                            <w:proofErr w:type="gramStart"/>
+                            <w:r>
+                              <w:rPr>
+                                <w:rFonts w:cstheme="minorHAnsi"/>
+                                <w:color w:val="595959" w:themeColor="text1" w:themeTint="A6"/>
+                                <w:sz w:val="28"/>
+                                <w:szCs w:val="28"/>
+                              </w:rPr>
+                              <w:t>so</w:t>
+                            </w:r>
+                            <w:proofErr w:type="gramEnd"/>
+                            <w:r>
+                              <w:rPr>
+                                <w:rFonts w:cstheme="minorHAnsi"/>
+                                <w:color w:val="595959" w:themeColor="text1" w:themeTint="A6"/>
+                                <w:sz w:val="28"/>
+                                <w:szCs w:val="28"/>
+                              </w:rPr>
+                              <w:t xml:space="preserve"> </w:t>
                             </w:r>
                             <w:r>
                               <w:rPr>
@@ -241,7 +267,7 @@
           </mc:Choice>
           <mc:Fallback>
             <w:pict>
-              <v:shapetype w14:anchorId="36284C73" id="_x0000_t202" coordsize="21600,21600" o:spt="202" path="m,l,21600r21600,l21600,xe">
+              <v:shapetype id="_x0000_t202" coordsize="21600,21600" o:spt="202" path="m,l,21600r21600,l21600,xe">
                 <v:stroke joinstyle="miter"/>
                 <v:path gradientshapeok="t" o:connecttype="rect"/>
               </v:shapetype>
@@ -264,6 +290,7 @@
                           <w:szCs w:val="36"/>
                         </w:rPr>
                       </w:pPr>
+                      <w:proofErr w:type="gramStart"/>
                       <w:r>
                         <w:rPr>
                           <w:rFonts w:cstheme="minorHAnsi"/>
@@ -273,7 +300,19 @@
                           <w:sz w:val="36"/>
                           <w:szCs w:val="36"/>
                         </w:rPr>
-                        <w:t>as a (normal person, diabetic, high or low pressure patient)</w:t>
+                        <w:t>as</w:t>
+                      </w:r>
+                      <w:proofErr w:type="gramEnd"/>
+                      <w:r>
+                        <w:rPr>
+                          <w:rFonts w:cstheme="minorHAnsi"/>
+                          <w:b/>
+                          <w:bCs/>
+                          <w:color w:val="00B0F0"/>
+                          <w:sz w:val="36"/>
+                          <w:szCs w:val="36"/>
+                        </w:rPr>
+                        <w:t xml:space="preserve"> a (normal person, diabetic, high or low pressure patient)</w:t>
                       </w:r>
                     </w:p>
                     <w:p>
@@ -329,14 +368,25 @@
                           <w:szCs w:val="28"/>
                         </w:rPr>
                       </w:pPr>
-                      <w:r>
-                        <w:rPr>
-                          <w:rFonts w:cstheme="minorHAnsi"/>
-                          <w:color w:val="595959" w:themeColor="text1" w:themeTint="A6"/>
-                          <w:sz w:val="28"/>
-                          <w:szCs w:val="28"/>
-                        </w:rPr>
-                        <w:t xml:space="preserve">so </w:t>
+                      <w:proofErr w:type="gramStart"/>
+                      <w:r>
+                        <w:rPr>
+                          <w:rFonts w:cstheme="minorHAnsi"/>
+                          <w:color w:val="595959" w:themeColor="text1" w:themeTint="A6"/>
+                          <w:sz w:val="28"/>
+                          <w:szCs w:val="28"/>
+                        </w:rPr>
+                        <w:t>so</w:t>
+                      </w:r>
+                      <w:proofErr w:type="gramEnd"/>
+                      <w:r>
+                        <w:rPr>
+                          <w:rFonts w:cstheme="minorHAnsi"/>
+                          <w:color w:val="595959" w:themeColor="text1" w:themeTint="A6"/>
+                          <w:sz w:val="28"/>
+                          <w:szCs w:val="28"/>
+                        </w:rPr>
+                        <w:t xml:space="preserve"> </w:t>
                       </w:r>
                       <w:r>
                         <w:rPr>
@@ -436,7 +486,7 @@
         <mc:AlternateContent>
           <mc:Choice Requires="wps">
             <w:drawing>
-              <wp:anchor distT="0" distB="0" distL="114300" distR="114300" simplePos="0" relativeHeight="251640832" behindDoc="0" locked="0" layoutInCell="1" allowOverlap="1" wp14:anchorId="61A5BC3E" wp14:editId="2E338E43">
+              <wp:anchor distT="0" distB="0" distL="114300" distR="114300" simplePos="0" relativeHeight="251640832" behindDoc="0" locked="0" layoutInCell="1" allowOverlap="1" wp14:anchorId="3EABD78D" wp14:editId="61791B74">
                 <wp:simplePos x="0" y="0"/>
                 <wp:positionH relativeFrom="column">
                   <wp:posOffset>3124200</wp:posOffset>
@@ -495,8 +545,9 @@
                                 <w:sz w:val="36"/>
                                 <w:szCs w:val="36"/>
                               </w:rPr>
-                              <w:t>- as a user</w:t>
-                            </w:r>
+                              <w:t xml:space="preserve">- </w:t>
+                            </w:r>
+                            <w:proofErr w:type="gramStart"/>
                             <w:r>
                               <w:rPr>
                                 <w:rFonts w:cstheme="minorHAnsi"/>
@@ -506,6 +557,29 @@
                                 <w:sz w:val="36"/>
                                 <w:szCs w:val="36"/>
                               </w:rPr>
+                              <w:t>as</w:t>
+                            </w:r>
+                            <w:proofErr w:type="gramEnd"/>
+                            <w:r>
+                              <w:rPr>
+                                <w:rFonts w:cstheme="minorHAnsi"/>
+                                <w:b/>
+                                <w:bCs/>
+                                <w:color w:val="00B0F0"/>
+                                <w:sz w:val="36"/>
+                                <w:szCs w:val="36"/>
+                              </w:rPr>
+                              <w:t xml:space="preserve"> a user</w:t>
+                            </w:r>
+                            <w:r>
+                              <w:rPr>
+                                <w:rFonts w:cstheme="minorHAnsi"/>
+                                <w:b/>
+                                <w:bCs/>
+                                <w:color w:val="00B0F0"/>
+                                <w:sz w:val="36"/>
+                                <w:szCs w:val="36"/>
+                              </w:rPr>
                               <w:t xml:space="preserve"> -</w:t>
                             </w:r>
                           </w:p>
@@ -554,16 +628,28 @@
                                 <w:color w:val="595959" w:themeColor="text1" w:themeTint="A6"/>
                                 <w:sz w:val="28"/>
                                 <w:szCs w:val="28"/>
+                                <w:rtl/>
                               </w:rPr>
                             </w:pPr>
-                            <w:r>
-                              <w:rPr>
-                                <w:rFonts w:cstheme="minorHAnsi"/>
-                                <w:color w:val="595959" w:themeColor="text1" w:themeTint="A6"/>
-                                <w:sz w:val="28"/>
-                                <w:szCs w:val="28"/>
-                              </w:rPr>
-                              <w:t xml:space="preserve">so </w:t>
+                            <w:proofErr w:type="gramStart"/>
+                            <w:r>
+                              <w:rPr>
+                                <w:rFonts w:cstheme="minorHAnsi"/>
+                                <w:color w:val="595959" w:themeColor="text1" w:themeTint="A6"/>
+                                <w:sz w:val="28"/>
+                                <w:szCs w:val="28"/>
+                              </w:rPr>
+                              <w:t>so</w:t>
+                            </w:r>
+                            <w:proofErr w:type="gramEnd"/>
+                            <w:r>
+                              <w:rPr>
+                                <w:rFonts w:cstheme="minorHAnsi"/>
+                                <w:color w:val="595959" w:themeColor="text1" w:themeTint="A6"/>
+                                <w:sz w:val="28"/>
+                                <w:szCs w:val="28"/>
+                              </w:rPr>
+                              <w:t xml:space="preserve"> </w:t>
                             </w:r>
                             <w:r>
                               <w:rPr>
@@ -581,7 +667,47 @@
                                 <w:sz w:val="28"/>
                                 <w:szCs w:val="28"/>
                               </w:rPr>
-                              <w:t xml:space="preserve"> can explore the application and its features.</w:t>
+                              <w:t xml:space="preserve"> can explore the application</w:t>
+                            </w:r>
+                          </w:p>
+                          <w:p>
+                            <w:pPr>
+                              <w:jc w:val="center"/>
+                              <w:rPr>
+                                <w:rFonts w:cstheme="minorHAnsi"/>
+                                <w:color w:val="595959" w:themeColor="text1" w:themeTint="A6"/>
+                                <w:sz w:val="28"/>
+                                <w:szCs w:val="28"/>
+                              </w:rPr>
+                            </w:pPr>
+                            <w:r>
+                              <w:rPr>
+                                <w:rFonts w:cstheme="minorHAnsi"/>
+                                <w:color w:val="595959" w:themeColor="text1" w:themeTint="A6"/>
+                                <w:sz w:val="28"/>
+                                <w:szCs w:val="28"/>
+                              </w:rPr>
+                              <w:t xml:space="preserve"> </w:t>
+                            </w:r>
+                            <w:proofErr w:type="gramStart"/>
+                            <w:r>
+                              <w:rPr>
+                                <w:rFonts w:cstheme="minorHAnsi"/>
+                                <w:color w:val="595959" w:themeColor="text1" w:themeTint="A6"/>
+                                <w:sz w:val="28"/>
+                                <w:szCs w:val="28"/>
+                              </w:rPr>
+                              <w:t>and</w:t>
+                            </w:r>
+                            <w:proofErr w:type="gramEnd"/>
+                            <w:r>
+                              <w:rPr>
+                                <w:rFonts w:cstheme="minorHAnsi"/>
+                                <w:color w:val="595959" w:themeColor="text1" w:themeTint="A6"/>
+                                <w:sz w:val="28"/>
+                                <w:szCs w:val="28"/>
+                              </w:rPr>
+                              <w:t xml:space="preserve"> its features.</w:t>
                             </w:r>
                           </w:p>
                           <w:p/>
@@ -601,7 +727,7 @@
           </mc:Choice>
           <mc:Fallback>
             <w:pict>
-              <v:shape w14:anchorId="61A5BC3E" id="Text Box 2" o:spid="_x0000_s1027" type="#_x0000_t202" style="position:absolute;margin-left:246pt;margin-top:20.3pt;width:220.5pt;height:126pt;z-index:251640832;visibility:visible;mso-wrap-style:square;mso-wrap-distance-left:9pt;mso-wrap-distance-top:0;mso-wrap-distance-right:9pt;mso-wrap-distance-bottom:0;mso-position-horizontal:absolute;mso-position-horizontal-relative:text;mso-position-vertical:absolute;mso-position-vertical-relative:text;v-text-anchor:top" o:gfxdata="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" fillcolor="white [3201]" stroked="f" strokeweight=".5pt">
+              <v:shape id="Text Box 2" o:spid="_x0000_s1027" type="#_x0000_t202" style="position:absolute;margin-left:246pt;margin-top:20.3pt;width:220.5pt;height:126pt;z-index:251640832;visibility:visible;mso-wrap-style:square;mso-wrap-distance-left:9pt;mso-wrap-distance-top:0;mso-wrap-distance-right:9pt;mso-wrap-distance-bottom:0;mso-position-horizontal:absolute;mso-position-horizontal-relative:text;mso-position-vertical:absolute;mso-position-vertical-relative:text;v-text-anchor:top" o:gfxdata="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" fillcolor="white [3201]" stroked="f" strokeweight=".5pt">
                 <v:textbox>
                   <w:txbxContent>
                     <w:p>
@@ -629,8 +755,9 @@
                           <w:sz w:val="36"/>
                           <w:szCs w:val="36"/>
                         </w:rPr>
-                        <w:t>- as a user</w:t>
-                      </w:r>
+                        <w:t xml:space="preserve">- </w:t>
+                      </w:r>
+                      <w:proofErr w:type="gramStart"/>
                       <w:r>
                         <w:rPr>
                           <w:rFonts w:cstheme="minorHAnsi"/>
@@ -640,6 +767,29 @@
                           <w:sz w:val="36"/>
                           <w:szCs w:val="36"/>
                         </w:rPr>
+                        <w:t>as</w:t>
+                      </w:r>
+                      <w:proofErr w:type="gramEnd"/>
+                      <w:r>
+                        <w:rPr>
+                          <w:rFonts w:cstheme="minorHAnsi"/>
+                          <w:b/>
+                          <w:bCs/>
+                          <w:color w:val="00B0F0"/>
+                          <w:sz w:val="36"/>
+                          <w:szCs w:val="36"/>
+                        </w:rPr>
+                        <w:t xml:space="preserve"> a user</w:t>
+                      </w:r>
+                      <w:r>
+                        <w:rPr>
+                          <w:rFonts w:cstheme="minorHAnsi"/>
+                          <w:b/>
+                          <w:bCs/>
+                          <w:color w:val="00B0F0"/>
+                          <w:sz w:val="36"/>
+                          <w:szCs w:val="36"/>
+                        </w:rPr>
                         <w:t xml:space="preserve"> -</w:t>
                       </w:r>
                     </w:p>
@@ -684,20 +834,32 @@
                       <w:pPr>
                         <w:jc w:val="center"/>
                         <w:rPr>
-                          <w:rFonts w:cstheme="minorHAnsi"/>
-                          <w:color w:val="595959" w:themeColor="text1" w:themeTint="A6"/>
-                          <w:sz w:val="28"/>
-                          <w:szCs w:val="28"/>
+                          <w:rFonts w:cstheme="minorHAnsi" w:hint="cs"/>
+                          <w:color w:val="595959" w:themeColor="text1" w:themeTint="A6"/>
+                          <w:sz w:val="28"/>
+                          <w:szCs w:val="28"/>
+                          <w:rtl/>
                         </w:rPr>
                       </w:pPr>
-                      <w:r>
-                        <w:rPr>
-                          <w:rFonts w:cstheme="minorHAnsi"/>
-                          <w:color w:val="595959" w:themeColor="text1" w:themeTint="A6"/>
-                          <w:sz w:val="28"/>
-                          <w:szCs w:val="28"/>
-                        </w:rPr>
-                        <w:t xml:space="preserve">so </w:t>
+                      <w:proofErr w:type="gramStart"/>
+                      <w:r>
+                        <w:rPr>
+                          <w:rFonts w:cstheme="minorHAnsi"/>
+                          <w:color w:val="595959" w:themeColor="text1" w:themeTint="A6"/>
+                          <w:sz w:val="28"/>
+                          <w:szCs w:val="28"/>
+                        </w:rPr>
+                        <w:t>so</w:t>
+                      </w:r>
+                      <w:proofErr w:type="gramEnd"/>
+                      <w:r>
+                        <w:rPr>
+                          <w:rFonts w:cstheme="minorHAnsi"/>
+                          <w:color w:val="595959" w:themeColor="text1" w:themeTint="A6"/>
+                          <w:sz w:val="28"/>
+                          <w:szCs w:val="28"/>
+                        </w:rPr>
+                        <w:t xml:space="preserve"> </w:t>
                       </w:r>
                       <w:r>
                         <w:rPr>
@@ -715,7 +877,47 @@
                           <w:sz w:val="28"/>
                           <w:szCs w:val="28"/>
                         </w:rPr>
-                        <w:t xml:space="preserve"> can explore the application and its features.</w:t>
+                        <w:t xml:space="preserve"> can explore the application</w:t>
+                      </w:r>
+                    </w:p>
+                    <w:p>
+                      <w:pPr>
+                        <w:jc w:val="center"/>
+                        <w:rPr>
+                          <w:rFonts w:cstheme="minorHAnsi"/>
+                          <w:color w:val="595959" w:themeColor="text1" w:themeTint="A6"/>
+                          <w:sz w:val="28"/>
+                          <w:szCs w:val="28"/>
+                        </w:rPr>
+                      </w:pPr>
+                      <w:r>
+                        <w:rPr>
+                          <w:rFonts w:cstheme="minorHAnsi"/>
+                          <w:color w:val="595959" w:themeColor="text1" w:themeTint="A6"/>
+                          <w:sz w:val="28"/>
+                          <w:szCs w:val="28"/>
+                        </w:rPr>
+                        <w:t xml:space="preserve"> </w:t>
+                      </w:r>
+                      <w:proofErr w:type="gramStart"/>
+                      <w:r>
+                        <w:rPr>
+                          <w:rFonts w:cstheme="minorHAnsi"/>
+                          <w:color w:val="595959" w:themeColor="text1" w:themeTint="A6"/>
+                          <w:sz w:val="28"/>
+                          <w:szCs w:val="28"/>
+                        </w:rPr>
+                        <w:t>and</w:t>
+                      </w:r>
+                      <w:proofErr w:type="gramEnd"/>
+                      <w:r>
+                        <w:rPr>
+                          <w:rFonts w:cstheme="minorHAnsi"/>
+                          <w:color w:val="595959" w:themeColor="text1" w:themeTint="A6"/>
+                          <w:sz w:val="28"/>
+                          <w:szCs w:val="28"/>
+                        </w:rPr>
+                        <w:t xml:space="preserve"> its features.</w:t>
                       </w:r>
                     </w:p>
                     <w:p/>
@@ -735,13 +937,13 @@
         <mc:AlternateContent>
           <mc:Choice Requires="wps">
             <w:drawing>
-              <wp:anchor distT="0" distB="0" distL="114300" distR="114300" simplePos="0" relativeHeight="251637760" behindDoc="0" locked="0" layoutInCell="1" allowOverlap="1" wp14:anchorId="333AA562" wp14:editId="6BE77425">
+              <wp:anchor distT="0" distB="0" distL="114300" distR="114300" simplePos="0" relativeHeight="251637760" behindDoc="0" locked="0" layoutInCell="1" allowOverlap="1" wp14:anchorId="7E1F2C2B" wp14:editId="0CEE7791">
                 <wp:simplePos x="0" y="0"/>
                 <wp:positionH relativeFrom="column">
                   <wp:posOffset>95250</wp:posOffset>
                 </wp:positionH>
                 <wp:positionV relativeFrom="paragraph">
-                  <wp:posOffset>248285</wp:posOffset>
+                  <wp:posOffset>250825</wp:posOffset>
                 </wp:positionV>
                 <wp:extent cx="2800350" cy="1600200"/>
                 <wp:effectExtent l="0" t="0" r="0" b="0"/>
@@ -794,7 +996,31 @@
                                 <w:sz w:val="36"/>
                                 <w:szCs w:val="36"/>
                               </w:rPr>
-                              <w:t>- as a user –</w:t>
+                              <w:t xml:space="preserve">- </w:t>
+                            </w:r>
+                            <w:proofErr w:type="gramStart"/>
+                            <w:r>
+                              <w:rPr>
+                                <w:rFonts w:cstheme="minorHAnsi"/>
+                                <w:b/>
+                                <w:bCs/>
+                                <w:color w:val="00B0F0"/>
+                                <w:sz w:val="36"/>
+                                <w:szCs w:val="36"/>
+                              </w:rPr>
+                              <w:t>as</w:t>
+                            </w:r>
+                            <w:proofErr w:type="gramEnd"/>
+                            <w:r>
+                              <w:rPr>
+                                <w:rFonts w:cstheme="minorHAnsi"/>
+                                <w:b/>
+                                <w:bCs/>
+                                <w:color w:val="00B0F0"/>
+                                <w:sz w:val="36"/>
+                                <w:szCs w:val="36"/>
+                              </w:rPr>
+                              <w:t xml:space="preserve"> a user –</w:t>
                             </w:r>
                           </w:p>
                           <w:p>
@@ -852,14 +1078,25 @@
                                 <w:szCs w:val="28"/>
                               </w:rPr>
                             </w:pPr>
-                            <w:r>
-                              <w:rPr>
-                                <w:rFonts w:cstheme="minorHAnsi"/>
-                                <w:color w:val="595959" w:themeColor="text1" w:themeTint="A6"/>
-                                <w:sz w:val="28"/>
-                                <w:szCs w:val="28"/>
-                              </w:rPr>
-                              <w:t xml:space="preserve">so </w:t>
+                            <w:proofErr w:type="gramStart"/>
+                            <w:r>
+                              <w:rPr>
+                                <w:rFonts w:cstheme="minorHAnsi"/>
+                                <w:color w:val="595959" w:themeColor="text1" w:themeTint="A6"/>
+                                <w:sz w:val="28"/>
+                                <w:szCs w:val="28"/>
+                              </w:rPr>
+                              <w:t>so</w:t>
+                            </w:r>
+                            <w:proofErr w:type="gramEnd"/>
+                            <w:r>
+                              <w:rPr>
+                                <w:rFonts w:cstheme="minorHAnsi"/>
+                                <w:color w:val="595959" w:themeColor="text1" w:themeTint="A6"/>
+                                <w:sz w:val="28"/>
+                                <w:szCs w:val="28"/>
+                              </w:rPr>
+                              <w:t xml:space="preserve"> </w:t>
                             </w:r>
                             <w:r>
                               <w:rPr>
@@ -884,6 +1121,13 @@
                             <w:pPr>
                               <w:jc w:val="center"/>
                             </w:pPr>
+                            <w:r>
+                              <w:rPr>
+                                <w:rFonts w:hint="cs"/>
+                                <w:rtl/>
+                              </w:rPr>
+                              <w:t>ٍ</w:t>
+                            </w:r>
                           </w:p>
                         </w:txbxContent>
                       </wps:txbx>
@@ -901,7 +1145,7 @@
           </mc:Choice>
           <mc:Fallback>
             <w:pict>
-              <v:shape w14:anchorId="333AA562" id="Text Box 1" o:spid="_x0000_s1028" type="#_x0000_t202" style="position:absolute;margin-left:7.5pt;margin-top:19.55pt;width:220.5pt;height:126pt;z-index:251637760;visibility:visible;mso-wrap-style:square;mso-wrap-distance-left:9pt;mso-wrap-distance-top:0;mso-wrap-distance-right:9pt;mso-wrap-distance-bottom:0;mso-position-horizontal:absolute;mso-position-horizontal-relative:text;mso-position-vertical:absolute;mso-position-vertical-relative:text;v-text-anchor:top" o:gfxdata="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" fillcolor="white [3201]" stroked="f" strokeweight=".5pt">
+              <v:shape id="Text Box 1" o:spid="_x0000_s1028" type="#_x0000_t202" style="position:absolute;margin-left:7.5pt;margin-top:19.75pt;width:220.5pt;height:126pt;z-index:251637760;visibility:visible;mso-wrap-style:square;mso-wrap-distance-left:9pt;mso-wrap-distance-top:0;mso-wrap-distance-right:9pt;mso-wrap-distance-bottom:0;mso-position-horizontal:absolute;mso-position-horizontal-relative:text;mso-position-vertical:absolute;mso-position-vertical-relative:text;v-text-anchor:top" o:gfxdata="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" fillcolor="white [3201]" stroked="f" strokeweight=".5pt">
                 <v:textbox>
                   <w:txbxContent>
                     <w:p>
@@ -929,7 +1173,31 @@
                           <w:sz w:val="36"/>
                           <w:szCs w:val="36"/>
                         </w:rPr>
-                        <w:t>- as a user –</w:t>
+                        <w:t xml:space="preserve">- </w:t>
+                      </w:r>
+                      <w:proofErr w:type="gramStart"/>
+                      <w:r>
+                        <w:rPr>
+                          <w:rFonts w:cstheme="minorHAnsi"/>
+                          <w:b/>
+                          <w:bCs/>
+                          <w:color w:val="00B0F0"/>
+                          <w:sz w:val="36"/>
+                          <w:szCs w:val="36"/>
+                        </w:rPr>
+                        <w:t>as</w:t>
+                      </w:r>
+                      <w:proofErr w:type="gramEnd"/>
+                      <w:r>
+                        <w:rPr>
+                          <w:rFonts w:cstheme="minorHAnsi"/>
+                          <w:b/>
+                          <w:bCs/>
+                          <w:color w:val="00B0F0"/>
+                          <w:sz w:val="36"/>
+                          <w:szCs w:val="36"/>
+                        </w:rPr>
+                        <w:t xml:space="preserve"> a user –</w:t>
                       </w:r>
                     </w:p>
                     <w:p>
@@ -987,14 +1255,25 @@
                           <w:szCs w:val="28"/>
                         </w:rPr>
                       </w:pPr>
-                      <w:r>
-                        <w:rPr>
-                          <w:rFonts w:cstheme="minorHAnsi"/>
-                          <w:color w:val="595959" w:themeColor="text1" w:themeTint="A6"/>
-                          <w:sz w:val="28"/>
-                          <w:szCs w:val="28"/>
-                        </w:rPr>
-                        <w:t xml:space="preserve">so </w:t>
+                      <w:proofErr w:type="gramStart"/>
+                      <w:r>
+                        <w:rPr>
+                          <w:rFonts w:cstheme="minorHAnsi"/>
+                          <w:color w:val="595959" w:themeColor="text1" w:themeTint="A6"/>
+                          <w:sz w:val="28"/>
+                          <w:szCs w:val="28"/>
+                        </w:rPr>
+                        <w:t>so</w:t>
+                      </w:r>
+                      <w:proofErr w:type="gramEnd"/>
+                      <w:r>
+                        <w:rPr>
+                          <w:rFonts w:cstheme="minorHAnsi"/>
+                          <w:color w:val="595959" w:themeColor="text1" w:themeTint="A6"/>
+                          <w:sz w:val="28"/>
+                          <w:szCs w:val="28"/>
+                        </w:rPr>
+                        <w:t xml:space="preserve"> </w:t>
                       </w:r>
                       <w:r>
                         <w:rPr>
@@ -1019,6 +1298,13 @@
                       <w:pPr>
                         <w:jc w:val="center"/>
                       </w:pPr>
+                      <w:r>
+                        <w:rPr>
+                          <w:rFonts w:hint="cs"/>
+                          <w:rtl/>
+                        </w:rPr>
+                        <w:t>ٍ</w:t>
+                      </w:r>
                     </w:p>
                   </w:txbxContent>
                 </v:textbox>
@@ -1026,6 +1312,53 @@
             </w:pict>
           </mc:Fallback>
         </mc:AlternateContent>
+      </w:r>
+    </w:p>
+    <w:p>
+      <w:pPr>
+        <w:rPr>
+          <w:sz w:val="28"/>
+          <w:szCs w:val="28"/>
+        </w:rPr>
+      </w:pPr>
+      <w:r>
+        <w:rPr>
+          <w:noProof/>
+        </w:rPr>
+        <w:pict>
+          <v:shapetype id="_x0000_t75" coordsize="21600,21600" o:spt="75" o:preferrelative="t" path="m@4@5l@4@11@9@11@9@5xe" filled="f" stroked="f">
+            <v:stroke joinstyle="miter"/>
+            <v:formulas>
+              <v:f eqn="if lineDrawn pixelLineWidth 0"/>
+              <v:f eqn="sum @0 1 0"/>
+              <v:f eqn="sum 0 0 @1"/>
+              <v:f eqn="prod @2 1 2"/>
+              <v:f eqn="prod @3 21600 pixelWidth"/>
+              <v:f eqn="prod @3 21600 pixelHeight"/>
+              <v:f eqn="sum @0 0 1"/>
+              <v:f eqn="prod @6 1 2"/>
+              <v:f eqn="prod @7 21600 pixelWidth"/>
+              <v:f eqn="sum @8 21600 0"/>
+              <v:f eqn="prod @7 21600 pixelHeight"/>
+              <v:f eqn="sum @10 21600 0"/>
+            </v:formulas>
+            <v:path o:extrusionok="f" gradientshapeok="t" o:connecttype="rect"/>
+            <o:lock v:ext="edit" aspectratio="t"/>
+          </v:shapetype>
+          <v:shape id="_x0000_s1028" type="#_x0000_t75" style="position:absolute;margin-left:447pt;margin-top:.8pt;width:88.75pt;height:126.75pt;rotation:576374fd;z-index:251684864;mso-position-horizontal-relative:text;mso-position-vertical-relative:text;mso-width-relative:page;mso-height-relative:page">
+            <v:imagedata r:id="rId9" o:title="cards8"/>
+          </v:shape>
+        </w:pict>
+      </w:r>
+      <w:r>
+        <w:rPr>
+          <w:noProof/>
+        </w:rPr>
+        <w:pict>
+          <v:shape id="_x0000_s1027" type="#_x0000_t75" style="position:absolute;margin-left:-69.75pt;margin-top:.8pt;width:97.7pt;height:139.5pt;rotation:-781496fd;z-index:251682816;mso-position-horizontal-relative:text;mso-position-vertical-relative:text;mso-width-relative:page;mso-height-relative:page">
+            <v:imagedata r:id="rId10" o:title="cards5"/>
+          </v:shape>
+        </w:pict>
       </w:r>
     </w:p>
     <w:p>
@@ -1065,6 +1398,31 @@
         <w:rPr>
           <w:sz w:val="28"/>
           <w:szCs w:val="28"/>
+          <w:rtl/>
+        </w:rPr>
+      </w:pPr>
+      <w:r>
+        <w:rPr>
+          <w:sz w:val="28"/>
+          <w:szCs w:val="28"/>
+        </w:rPr>
+        <w:t xml:space="preserve"> </w:t>
+      </w:r>
+    </w:p>
+    <w:p>
+      <w:pPr>
+        <w:rPr>
+          <w:sz w:val="28"/>
+          <w:szCs w:val="28"/>
+          <w:rtl/>
+        </w:rPr>
+      </w:pPr>
+    </w:p>
+    <w:p>
+      <w:pPr>
+        <w:rPr>
+          <w:sz w:val="28"/>
+          <w:szCs w:val="28"/>
         </w:rPr>
       </w:pPr>
     </w:p>
@@ -1078,19 +1436,385 @@
       <w:r>
         <w:rPr>
           <w:noProof/>
+        </w:rPr>
+        <w:pict>
+          <v:shape id="_x0000_s1029" type="#_x0000_t75" style="position:absolute;margin-left:-69.75pt;margin-top:2.4pt;width:92.25pt;height:131.75pt;rotation:710541fd;z-index:251686912;mso-position-horizontal-relative:text;mso-position-vertical-relative:text;mso-width-relative:page;mso-height-relative:page">
+            <v:imagedata r:id="rId11" o:title="cards6"/>
+          </v:shape>
+        </w:pict>
+      </w:r>
+      <w:r>
+        <w:rPr>
+          <w:noProof/>
           <w:sz w:val="28"/>
           <w:szCs w:val="28"/>
         </w:rPr>
         <mc:AlternateContent>
           <mc:Choice Requires="wps">
             <w:drawing>
-              <wp:anchor distT="0" distB="0" distL="114300" distR="114300" simplePos="0" relativeHeight="251641856" behindDoc="0" locked="0" layoutInCell="1" allowOverlap="1" wp14:anchorId="7185DC52" wp14:editId="37623731">
+              <wp:anchor distT="0" distB="0" distL="114300" distR="114300" simplePos="0" relativeHeight="251642880" behindDoc="0" locked="0" layoutInCell="1" allowOverlap="1" wp14:anchorId="77735D8D" wp14:editId="1FD8D5BF">
+                <wp:simplePos x="0" y="0"/>
+                <wp:positionH relativeFrom="column">
+                  <wp:posOffset>3124200</wp:posOffset>
+                </wp:positionH>
+                <wp:positionV relativeFrom="paragraph">
+                  <wp:posOffset>5715</wp:posOffset>
+                </wp:positionV>
+                <wp:extent cx="2800350" cy="1905000"/>
+                <wp:effectExtent l="0" t="0" r="0" b="0"/>
+                <wp:wrapNone/>
+                <wp:docPr id="4" name="Text Box 4"/>
+                <wp:cNvGraphicFramePr/>
+                <a:graphic xmlns:a="http://schemas.openxmlformats.org/drawingml/2006/main">
+                  <a:graphicData uri="http://schemas.microsoft.com/office/word/2010/wordprocessingShape">
+                    <wps:wsp>
+                      <wps:cNvSpPr txBox="1"/>
+                      <wps:spPr>
+                        <a:xfrm>
+                          <a:off x="0" y="0"/>
+                          <a:ext cx="2800350" cy="1905000"/>
+                        </a:xfrm>
+                        <a:prstGeom prst="rect">
+                          <a:avLst/>
+                        </a:prstGeom>
+                        <a:solidFill>
+                          <a:schemeClr val="lt1"/>
+                        </a:solidFill>
+                        <a:ln w="6350">
+                          <a:noFill/>
+                        </a:ln>
+                      </wps:spPr>
+                      <wps:txbx>
+                        <w:txbxContent>
+                          <w:p>
+                            <w:pPr>
+                              <w:pBdr>
+                                <w:bottom w:val="single" w:sz="12" w:space="1" w:color="D9D9D9" w:themeColor="background1" w:themeShade="D9"/>
+                              </w:pBdr>
+                              <w:spacing w:line="256" w:lineRule="auto"/>
+                              <w:jc w:val="center"/>
+                              <w:rPr>
+                                <w:rFonts w:cstheme="minorHAnsi"/>
+                                <w:b/>
+                                <w:bCs/>
+                                <w:color w:val="00B0F0"/>
+                                <w:sz w:val="36"/>
+                                <w:szCs w:val="36"/>
+                              </w:rPr>
+                            </w:pPr>
+                            <w:r>
+                              <w:rPr>
+                                <w:rFonts w:cstheme="minorHAnsi"/>
+                                <w:b/>
+                                <w:bCs/>
+                                <w:color w:val="00B0F0"/>
+                                <w:sz w:val="36"/>
+                                <w:szCs w:val="36"/>
+                              </w:rPr>
+                              <w:t xml:space="preserve">- </w:t>
+                            </w:r>
+                            <w:proofErr w:type="gramStart"/>
+                            <w:r>
+                              <w:rPr>
+                                <w:rFonts w:cstheme="minorHAnsi"/>
+                                <w:b/>
+                                <w:bCs/>
+                                <w:color w:val="00B0F0"/>
+                                <w:sz w:val="36"/>
+                                <w:szCs w:val="36"/>
+                              </w:rPr>
+                              <w:t>as</w:t>
+                            </w:r>
+                            <w:proofErr w:type="gramEnd"/>
+                            <w:r>
+                              <w:rPr>
+                                <w:rFonts w:cstheme="minorHAnsi"/>
+                                <w:b/>
+                                <w:bCs/>
+                                <w:color w:val="00B0F0"/>
+                                <w:sz w:val="36"/>
+                                <w:szCs w:val="36"/>
+                              </w:rPr>
+                              <w:t xml:space="preserve"> any person</w:t>
+                            </w:r>
+                            <w:r>
+                              <w:rPr>
+                                <w:rFonts w:cstheme="minorHAnsi"/>
+                                <w:b/>
+                                <w:bCs/>
+                                <w:color w:val="00B0F0"/>
+                                <w:sz w:val="36"/>
+                                <w:szCs w:val="36"/>
+                              </w:rPr>
+                              <w:t xml:space="preserve"> -</w:t>
+                            </w:r>
+                          </w:p>
+                          <w:p>
+                            <w:pPr>
+                              <w:jc w:val="center"/>
+                              <w:rPr>
+                                <w:rFonts w:cstheme="minorHAnsi"/>
+                                <w:color w:val="595959" w:themeColor="text1" w:themeTint="A6"/>
+                                <w:sz w:val="28"/>
+                                <w:szCs w:val="28"/>
+                              </w:rPr>
+                            </w:pPr>
+                            <w:r>
+                              <w:rPr>
+                                <w:rFonts w:cstheme="minorHAnsi"/>
+                                <w:color w:val="595959" w:themeColor="text1" w:themeTint="A6"/>
+                                <w:sz w:val="28"/>
+                                <w:szCs w:val="28"/>
+                              </w:rPr>
+                              <w:t>I</w:t>
+                            </w:r>
+                            <w:r>
+                              <w:rPr>
+                                <w:rFonts w:cstheme="minorHAnsi"/>
+                                <w:color w:val="595959" w:themeColor="text1" w:themeTint="A6"/>
+                                <w:sz w:val="28"/>
+                                <w:szCs w:val="28"/>
+                              </w:rPr>
+                              <w:t xml:space="preserve"> want to calculate my body mass index according to my weight and height</w:t>
+                            </w:r>
+                          </w:p>
+                          <w:p>
+                            <w:pPr>
+                              <w:jc w:val="center"/>
+                              <w:rPr>
+                                <w:rFonts w:cstheme="minorHAnsi"/>
+                                <w:color w:val="595959" w:themeColor="text1" w:themeTint="A6"/>
+                                <w:sz w:val="28"/>
+                                <w:szCs w:val="28"/>
+                              </w:rPr>
+                            </w:pPr>
+                            <w:proofErr w:type="gramStart"/>
+                            <w:r>
+                              <w:rPr>
+                                <w:rFonts w:cstheme="minorHAnsi"/>
+                                <w:color w:val="595959" w:themeColor="text1" w:themeTint="A6"/>
+                                <w:sz w:val="28"/>
+                                <w:szCs w:val="28"/>
+                              </w:rPr>
+                              <w:t>so</w:t>
+                            </w:r>
+                            <w:proofErr w:type="gramEnd"/>
+                            <w:r>
+                              <w:rPr>
+                                <w:rFonts w:cstheme="minorHAnsi"/>
+                                <w:color w:val="595959" w:themeColor="text1" w:themeTint="A6"/>
+                                <w:sz w:val="28"/>
+                                <w:szCs w:val="28"/>
+                              </w:rPr>
+                              <w:t xml:space="preserve"> </w:t>
+                            </w:r>
+                            <w:r>
+                              <w:rPr>
+                                <w:rFonts w:cstheme="minorHAnsi"/>
+                                <w:color w:val="595959" w:themeColor="text1" w:themeTint="A6"/>
+                                <w:sz w:val="28"/>
+                                <w:szCs w:val="28"/>
+                              </w:rPr>
+                              <w:t>I</w:t>
+                            </w:r>
+                            <w:r>
+                              <w:rPr>
+                                <w:rFonts w:cstheme="minorHAnsi"/>
+                                <w:color w:val="595959" w:themeColor="text1" w:themeTint="A6"/>
+                                <w:sz w:val="28"/>
+                                <w:szCs w:val="28"/>
+                              </w:rPr>
+                              <w:t xml:space="preserve"> can have the perfect body weight.</w:t>
+                            </w:r>
+                          </w:p>
+                          <w:p/>
+                        </w:txbxContent>
+                      </wps:txbx>
+                      <wps:bodyPr rot="0" spcFirstLastPara="0" vertOverflow="overflow" horzOverflow="overflow" vert="horz" wrap="square" lIns="91440" tIns="45720" rIns="91440" bIns="45720" numCol="1" spcCol="0" rtlCol="0" fromWordArt="0" anchor="t" anchorCtr="0" forceAA="0" compatLnSpc="1">
+                        <a:prstTxWarp prst="textNoShape">
+                          <a:avLst/>
+                        </a:prstTxWarp>
+                        <a:noAutofit/>
+                      </wps:bodyPr>
+                    </wps:wsp>
+                  </a:graphicData>
+                </a:graphic>
+                <wp14:sizeRelV relativeFrom="margin">
+                  <wp14:pctHeight>0</wp14:pctHeight>
+                </wp14:sizeRelV>
+              </wp:anchor>
+            </w:drawing>
+          </mc:Choice>
+          <mc:Fallback>
+            <w:pict>
+              <v:shape id="Text Box 4" o:spid="_x0000_s1029" type="#_x0000_t202" style="position:absolute;margin-left:246pt;margin-top:.45pt;width:220.5pt;height:150pt;z-index:251642880;visibility:visible;mso-wrap-style:square;mso-height-percent:0;mso-wrap-distance-left:9pt;mso-wrap-distance-top:0;mso-wrap-distance-right:9pt;mso-wrap-distance-bottom:0;mso-position-horizontal:absolute;mso-position-horizontal-relative:text;mso-position-vertical:absolute;mso-position-vertical-relative:text;mso-height-percent:0;mso-height-relative:margin;v-text-anchor:top" o:gfxdata="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" fillcolor="white [3201]" stroked="f" strokeweight=".5pt">
+                <v:textbox>
+                  <w:txbxContent>
+                    <w:p>
+                      <w:pPr>
+                        <w:pBdr>
+                          <w:bottom w:val="single" w:sz="12" w:space="1" w:color="D9D9D9" w:themeColor="background1" w:themeShade="D9"/>
+                        </w:pBdr>
+                        <w:spacing w:line="256" w:lineRule="auto"/>
+                        <w:jc w:val="center"/>
+                        <w:rPr>
+                          <w:rFonts w:cstheme="minorHAnsi"/>
+                          <w:b/>
+                          <w:bCs/>
+                          <w:color w:val="00B0F0"/>
+                          <w:sz w:val="36"/>
+                          <w:szCs w:val="36"/>
+                        </w:rPr>
+                      </w:pPr>
+                      <w:r>
+                        <w:rPr>
+                          <w:rFonts w:cstheme="minorHAnsi"/>
+                          <w:b/>
+                          <w:bCs/>
+                          <w:color w:val="00B0F0"/>
+                          <w:sz w:val="36"/>
+                          <w:szCs w:val="36"/>
+                        </w:rPr>
+                        <w:t xml:space="preserve">- </w:t>
+                      </w:r>
+                      <w:proofErr w:type="gramStart"/>
+                      <w:r>
+                        <w:rPr>
+                          <w:rFonts w:cstheme="minorHAnsi"/>
+                          <w:b/>
+                          <w:bCs/>
+                          <w:color w:val="00B0F0"/>
+                          <w:sz w:val="36"/>
+                          <w:szCs w:val="36"/>
+                        </w:rPr>
+                        <w:t>as</w:t>
+                      </w:r>
+                      <w:proofErr w:type="gramEnd"/>
+                      <w:r>
+                        <w:rPr>
+                          <w:rFonts w:cstheme="minorHAnsi"/>
+                          <w:b/>
+                          <w:bCs/>
+                          <w:color w:val="00B0F0"/>
+                          <w:sz w:val="36"/>
+                          <w:szCs w:val="36"/>
+                        </w:rPr>
+                        <w:t xml:space="preserve"> any person</w:t>
+                      </w:r>
+                      <w:r>
+                        <w:rPr>
+                          <w:rFonts w:cstheme="minorHAnsi"/>
+                          <w:b/>
+                          <w:bCs/>
+                          <w:color w:val="00B0F0"/>
+                          <w:sz w:val="36"/>
+                          <w:szCs w:val="36"/>
+                        </w:rPr>
+                        <w:t xml:space="preserve"> -</w:t>
+                      </w:r>
+                    </w:p>
+                    <w:p>
+                      <w:pPr>
+                        <w:jc w:val="center"/>
+                        <w:rPr>
+                          <w:rFonts w:cstheme="minorHAnsi"/>
+                          <w:color w:val="595959" w:themeColor="text1" w:themeTint="A6"/>
+                          <w:sz w:val="28"/>
+                          <w:szCs w:val="28"/>
+                        </w:rPr>
+                      </w:pPr>
+                      <w:r>
+                        <w:rPr>
+                          <w:rFonts w:cstheme="minorHAnsi"/>
+                          <w:color w:val="595959" w:themeColor="text1" w:themeTint="A6"/>
+                          <w:sz w:val="28"/>
+                          <w:szCs w:val="28"/>
+                        </w:rPr>
+                        <w:t>I</w:t>
+                      </w:r>
+                      <w:r>
+                        <w:rPr>
+                          <w:rFonts w:cstheme="minorHAnsi"/>
+                          <w:color w:val="595959" w:themeColor="text1" w:themeTint="A6"/>
+                          <w:sz w:val="28"/>
+                          <w:szCs w:val="28"/>
+                        </w:rPr>
+                        <w:t xml:space="preserve"> want to calculate my body mass index according to my weight and height</w:t>
+                      </w:r>
+                    </w:p>
+                    <w:p>
+                      <w:pPr>
+                        <w:jc w:val="center"/>
+                        <w:rPr>
+                          <w:rFonts w:cstheme="minorHAnsi"/>
+                          <w:color w:val="595959" w:themeColor="text1" w:themeTint="A6"/>
+                          <w:sz w:val="28"/>
+                          <w:szCs w:val="28"/>
+                        </w:rPr>
+                      </w:pPr>
+                      <w:proofErr w:type="gramStart"/>
+                      <w:r>
+                        <w:rPr>
+                          <w:rFonts w:cstheme="minorHAnsi"/>
+                          <w:color w:val="595959" w:themeColor="text1" w:themeTint="A6"/>
+                          <w:sz w:val="28"/>
+                          <w:szCs w:val="28"/>
+                        </w:rPr>
+                        <w:t>so</w:t>
+                      </w:r>
+                      <w:proofErr w:type="gramEnd"/>
+                      <w:r>
+                        <w:rPr>
+                          <w:rFonts w:cstheme="minorHAnsi"/>
+                          <w:color w:val="595959" w:themeColor="text1" w:themeTint="A6"/>
+                          <w:sz w:val="28"/>
+                          <w:szCs w:val="28"/>
+                        </w:rPr>
+                        <w:t xml:space="preserve"> </w:t>
+                      </w:r>
+                      <w:r>
+                        <w:rPr>
+                          <w:rFonts w:cstheme="minorHAnsi"/>
+                          <w:color w:val="595959" w:themeColor="text1" w:themeTint="A6"/>
+                          <w:sz w:val="28"/>
+                          <w:szCs w:val="28"/>
+                        </w:rPr>
+                        <w:t>I</w:t>
+                      </w:r>
+                      <w:r>
+                        <w:rPr>
+                          <w:rFonts w:cstheme="minorHAnsi"/>
+                          <w:color w:val="595959" w:themeColor="text1" w:themeTint="A6"/>
+                          <w:sz w:val="28"/>
+                          <w:szCs w:val="28"/>
+                        </w:rPr>
+                        <w:t xml:space="preserve"> can have the perfect body weight.</w:t>
+                      </w:r>
+                    </w:p>
+                    <w:p/>
+                  </w:txbxContent>
+                </v:textbox>
+              </v:shape>
+            </w:pict>
+          </mc:Fallback>
+        </mc:AlternateContent>
+      </w:r>
+      <w:r>
+        <w:rPr>
+          <w:noProof/>
+          <w:sz w:val="28"/>
+          <w:szCs w:val="28"/>
+        </w:rPr>
+        <mc:AlternateContent>
+          <mc:Choice Requires="wps">
+            <w:drawing>
+              <wp:anchor distT="0" distB="0" distL="114300" distR="114300" simplePos="0" relativeHeight="251641856" behindDoc="0" locked="0" layoutInCell="1" allowOverlap="1" wp14:anchorId="5C8CCD09" wp14:editId="20A2CB81">
                 <wp:simplePos x="0" y="0"/>
                 <wp:positionH relativeFrom="column">
                   <wp:posOffset>95250</wp:posOffset>
                 </wp:positionH>
                 <wp:positionV relativeFrom="paragraph">
-                  <wp:posOffset>100330</wp:posOffset>
+                  <wp:posOffset>-3810</wp:posOffset>
                 </wp:positionV>
                 <wp:extent cx="2800350" cy="1905000"/>
                 <wp:effectExtent l="0" t="0" r="0" b="0"/>
@@ -1143,8 +1867,9 @@
                                 <w:sz w:val="36"/>
                                 <w:szCs w:val="36"/>
                               </w:rPr>
-                              <w:t>- as a user</w:t>
-                            </w:r>
+                              <w:t xml:space="preserve">- </w:t>
+                            </w:r>
+                            <w:proofErr w:type="gramStart"/>
                             <w:r>
                               <w:rPr>
                                 <w:rFonts w:cstheme="minorHAnsi"/>
@@ -1154,6 +1879,29 @@
                                 <w:sz w:val="36"/>
                                 <w:szCs w:val="36"/>
                               </w:rPr>
+                              <w:t>as</w:t>
+                            </w:r>
+                            <w:proofErr w:type="gramEnd"/>
+                            <w:r>
+                              <w:rPr>
+                                <w:rFonts w:cstheme="minorHAnsi"/>
+                                <w:b/>
+                                <w:bCs/>
+                                <w:color w:val="00B0F0"/>
+                                <w:sz w:val="36"/>
+                                <w:szCs w:val="36"/>
+                              </w:rPr>
+                              <w:t xml:space="preserve"> a user</w:t>
+                            </w:r>
+                            <w:r>
+                              <w:rPr>
+                                <w:rFonts w:cstheme="minorHAnsi"/>
+                                <w:b/>
+                                <w:bCs/>
+                                <w:color w:val="00B0F0"/>
+                                <w:sz w:val="36"/>
+                                <w:szCs w:val="36"/>
+                              </w:rPr>
                               <w:t xml:space="preserve"> -</w:t>
                             </w:r>
                           </w:p>
@@ -1196,14 +1944,25 @@
                                 <w:szCs w:val="28"/>
                               </w:rPr>
                             </w:pPr>
-                            <w:r>
-                              <w:rPr>
-                                <w:rFonts w:cstheme="minorHAnsi"/>
-                                <w:color w:val="595959" w:themeColor="text1" w:themeTint="A6"/>
-                                <w:sz w:val="28"/>
-                                <w:szCs w:val="28"/>
-                              </w:rPr>
-                              <w:t xml:space="preserve">so </w:t>
+                            <w:proofErr w:type="gramStart"/>
+                            <w:r>
+                              <w:rPr>
+                                <w:rFonts w:cstheme="minorHAnsi"/>
+                                <w:color w:val="595959" w:themeColor="text1" w:themeTint="A6"/>
+                                <w:sz w:val="28"/>
+                                <w:szCs w:val="28"/>
+                              </w:rPr>
+                              <w:t>so</w:t>
+                            </w:r>
+                            <w:proofErr w:type="gramEnd"/>
+                            <w:r>
+                              <w:rPr>
+                                <w:rFonts w:cstheme="minorHAnsi"/>
+                                <w:color w:val="595959" w:themeColor="text1" w:themeTint="A6"/>
+                                <w:sz w:val="28"/>
+                                <w:szCs w:val="28"/>
+                              </w:rPr>
+                              <w:t xml:space="preserve"> </w:t>
                             </w:r>
                             <w:r>
                               <w:rPr>
@@ -1253,7 +2012,7 @@
           </mc:Choice>
           <mc:Fallback>
             <w:pict>
-              <v:shape w14:anchorId="7185DC52" id="Text Box 3" o:spid="_x0000_s1029" type="#_x0000_t202" style="position:absolute;margin-left:7.5pt;margin-top:7.9pt;width:220.5pt;height:150pt;z-index:251641856;visibility:visible;mso-wrap-style:square;mso-height-percent:0;mso-wrap-distance-left:9pt;mso-wrap-distance-top:0;mso-wrap-distance-right:9pt;mso-wrap-distance-bottom:0;mso-position-horizontal:absolute;mso-position-horizontal-relative:text;mso-position-vertical:absolute;mso-position-vertical-relative:text;mso-height-percent:0;mso-height-relative:margin;v-text-anchor:top" o:gfxdata="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" fillcolor="white [3201]" stroked="f" strokeweight=".5pt">
+              <v:shape id="Text Box 3" o:spid="_x0000_s1030" type="#_x0000_t202" style="position:absolute;margin-left:7.5pt;margin-top:-.3pt;width:220.5pt;height:150pt;z-index:251641856;visibility:visible;mso-wrap-style:square;mso-height-percent:0;mso-wrap-distance-left:9pt;mso-wrap-distance-top:0;mso-wrap-distance-right:9pt;mso-wrap-distance-bottom:0;mso-position-horizontal:absolute;mso-position-horizontal-relative:text;mso-position-vertical:absolute;mso-position-vertical-relative:text;mso-height-percent:0;mso-height-relative:margin;v-text-anchor:top" o:gfxdata="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" fillcolor="white [3201]" stroked="f" strokeweight=".5pt">
                 <v:textbox>
                   <w:txbxContent>
                     <w:p>
@@ -1281,8 +2040,9 @@
                           <w:sz w:val="36"/>
                           <w:szCs w:val="36"/>
                         </w:rPr>
-                        <w:t>- as a user</w:t>
-                      </w:r>
+                        <w:t xml:space="preserve">- </w:t>
+                      </w:r>
+                      <w:proofErr w:type="gramStart"/>
                       <w:r>
                         <w:rPr>
                           <w:rFonts w:cstheme="minorHAnsi"/>
@@ -1292,6 +2052,29 @@
                           <w:sz w:val="36"/>
                           <w:szCs w:val="36"/>
                         </w:rPr>
+                        <w:t>as</w:t>
+                      </w:r>
+                      <w:proofErr w:type="gramEnd"/>
+                      <w:r>
+                        <w:rPr>
+                          <w:rFonts w:cstheme="minorHAnsi"/>
+                          <w:b/>
+                          <w:bCs/>
+                          <w:color w:val="00B0F0"/>
+                          <w:sz w:val="36"/>
+                          <w:szCs w:val="36"/>
+                        </w:rPr>
+                        <w:t xml:space="preserve"> a user</w:t>
+                      </w:r>
+                      <w:r>
+                        <w:rPr>
+                          <w:rFonts w:cstheme="minorHAnsi"/>
+                          <w:b/>
+                          <w:bCs/>
+                          <w:color w:val="00B0F0"/>
+                          <w:sz w:val="36"/>
+                          <w:szCs w:val="36"/>
+                        </w:rPr>
                         <w:t xml:space="preserve"> -</w:t>
                       </w:r>
                     </w:p>
@@ -1334,14 +2117,25 @@
                           <w:szCs w:val="28"/>
                         </w:rPr>
                       </w:pPr>
-                      <w:r>
-                        <w:rPr>
-                          <w:rFonts w:cstheme="minorHAnsi"/>
-                          <w:color w:val="595959" w:themeColor="text1" w:themeTint="A6"/>
-                          <w:sz w:val="28"/>
-                          <w:szCs w:val="28"/>
-                        </w:rPr>
-                        <w:t xml:space="preserve">so </w:t>
+                      <w:proofErr w:type="gramStart"/>
+                      <w:r>
+                        <w:rPr>
+                          <w:rFonts w:cstheme="minorHAnsi"/>
+                          <w:color w:val="595959" w:themeColor="text1" w:themeTint="A6"/>
+                          <w:sz w:val="28"/>
+                          <w:szCs w:val="28"/>
+                        </w:rPr>
+                        <w:t>so</w:t>
+                      </w:r>
+                      <w:proofErr w:type="gramEnd"/>
+                      <w:r>
+                        <w:rPr>
+                          <w:rFonts w:cstheme="minorHAnsi"/>
+                          <w:color w:val="595959" w:themeColor="text1" w:themeTint="A6"/>
+                          <w:sz w:val="28"/>
+                          <w:szCs w:val="28"/>
+                        </w:rPr>
+                        <w:t xml:space="preserve"> </w:t>
                       </w:r>
                       <w:r>
                         <w:rPr>
@@ -1379,299 +2173,6 @@
           </mc:Fallback>
         </mc:AlternateContent>
       </w:r>
-      <w:r>
-        <w:rPr>
-          <w:noProof/>
-          <w:sz w:val="28"/>
-          <w:szCs w:val="28"/>
-        </w:rPr>
-        <mc:AlternateContent>
-          <mc:Choice Requires="wps">
-            <w:drawing>
-              <wp:anchor distT="0" distB="0" distL="114300" distR="114300" simplePos="0" relativeHeight="251642880" behindDoc="0" locked="0" layoutInCell="1" allowOverlap="1" wp14:anchorId="6836F017" wp14:editId="1EA584F7">
-                <wp:simplePos x="0" y="0"/>
-                <wp:positionH relativeFrom="column">
-                  <wp:posOffset>3124200</wp:posOffset>
-                </wp:positionH>
-                <wp:positionV relativeFrom="paragraph">
-                  <wp:posOffset>109855</wp:posOffset>
-                </wp:positionV>
-                <wp:extent cx="2800350" cy="1905000"/>
-                <wp:effectExtent l="0" t="0" r="0" b="0"/>
-                <wp:wrapNone/>
-                <wp:docPr id="4" name="Text Box 4"/>
-                <wp:cNvGraphicFramePr/>
-                <a:graphic xmlns:a="http://schemas.openxmlformats.org/drawingml/2006/main">
-                  <a:graphicData uri="http://schemas.microsoft.com/office/word/2010/wordprocessingShape">
-                    <wps:wsp>
-                      <wps:cNvSpPr txBox="1"/>
-                      <wps:spPr>
-                        <a:xfrm>
-                          <a:off x="0" y="0"/>
-                          <a:ext cx="2800350" cy="1905000"/>
-                        </a:xfrm>
-                        <a:prstGeom prst="rect">
-                          <a:avLst/>
-                        </a:prstGeom>
-                        <a:solidFill>
-                          <a:schemeClr val="lt1"/>
-                        </a:solidFill>
-                        <a:ln w="6350">
-                          <a:noFill/>
-                        </a:ln>
-                      </wps:spPr>
-                      <wps:txbx>
-                        <w:txbxContent>
-                          <w:p>
-                            <w:pPr>
-                              <w:pBdr>
-                                <w:bottom w:val="single" w:sz="12" w:space="1" w:color="D9D9D9" w:themeColor="background1" w:themeShade="D9"/>
-                              </w:pBdr>
-                              <w:spacing w:line="256" w:lineRule="auto"/>
-                              <w:jc w:val="center"/>
-                              <w:rPr>
-                                <w:rFonts w:cstheme="minorHAnsi"/>
-                                <w:b/>
-                                <w:bCs/>
-                                <w:color w:val="00B0F0"/>
-                                <w:sz w:val="36"/>
-                                <w:szCs w:val="36"/>
-                              </w:rPr>
-                            </w:pPr>
-                            <w:r>
-                              <w:rPr>
-                                <w:rFonts w:cstheme="minorHAnsi"/>
-                                <w:b/>
-                                <w:bCs/>
-                                <w:color w:val="00B0F0"/>
-                                <w:sz w:val="36"/>
-                                <w:szCs w:val="36"/>
-                              </w:rPr>
-                              <w:t>- as any person</w:t>
-                            </w:r>
-                            <w:r>
-                              <w:rPr>
-                                <w:rFonts w:cstheme="minorHAnsi"/>
-                                <w:b/>
-                                <w:bCs/>
-                                <w:color w:val="00B0F0"/>
-                                <w:sz w:val="36"/>
-                                <w:szCs w:val="36"/>
-                              </w:rPr>
-                              <w:t xml:space="preserve"> -</w:t>
-                            </w:r>
-                          </w:p>
-                          <w:p>
-                            <w:pPr>
-                              <w:jc w:val="center"/>
-                              <w:rPr>
-                                <w:rFonts w:cstheme="minorHAnsi"/>
-                                <w:color w:val="595959" w:themeColor="text1" w:themeTint="A6"/>
-                                <w:sz w:val="28"/>
-                                <w:szCs w:val="28"/>
-                              </w:rPr>
-                            </w:pPr>
-                            <w:r>
-                              <w:rPr>
-                                <w:rFonts w:cstheme="minorHAnsi"/>
-                                <w:color w:val="595959" w:themeColor="text1" w:themeTint="A6"/>
-                                <w:sz w:val="28"/>
-                                <w:szCs w:val="28"/>
-                              </w:rPr>
-                              <w:t>I</w:t>
-                            </w:r>
-                            <w:r>
-                              <w:rPr>
-                                <w:rFonts w:cstheme="minorHAnsi"/>
-                                <w:color w:val="595959" w:themeColor="text1" w:themeTint="A6"/>
-                                <w:sz w:val="28"/>
-                                <w:szCs w:val="28"/>
-                              </w:rPr>
-                              <w:t xml:space="preserve"> want to calculate my body mass index according to my weight and height</w:t>
-                            </w:r>
-                          </w:p>
-                          <w:p>
-                            <w:pPr>
-                              <w:jc w:val="center"/>
-                              <w:rPr>
-                                <w:rFonts w:cstheme="minorHAnsi"/>
-                                <w:color w:val="595959" w:themeColor="text1" w:themeTint="A6"/>
-                                <w:sz w:val="28"/>
-                                <w:szCs w:val="28"/>
-                              </w:rPr>
-                            </w:pPr>
-                            <w:r>
-                              <w:rPr>
-                                <w:rFonts w:cstheme="minorHAnsi"/>
-                                <w:color w:val="595959" w:themeColor="text1" w:themeTint="A6"/>
-                                <w:sz w:val="28"/>
-                                <w:szCs w:val="28"/>
-                              </w:rPr>
-                              <w:t xml:space="preserve">so </w:t>
-                            </w:r>
-                            <w:r>
-                              <w:rPr>
-                                <w:rFonts w:cstheme="minorHAnsi"/>
-                                <w:color w:val="595959" w:themeColor="text1" w:themeTint="A6"/>
-                                <w:sz w:val="28"/>
-                                <w:szCs w:val="28"/>
-                              </w:rPr>
-                              <w:t>I</w:t>
-                            </w:r>
-                            <w:r>
-                              <w:rPr>
-                                <w:rFonts w:cstheme="minorHAnsi"/>
-                                <w:color w:val="595959" w:themeColor="text1" w:themeTint="A6"/>
-                                <w:sz w:val="28"/>
-                                <w:szCs w:val="28"/>
-                              </w:rPr>
-                              <w:t xml:space="preserve"> can have the perfect body weight.</w:t>
-                            </w:r>
-                          </w:p>
-                          <w:p/>
-                        </w:txbxContent>
-                      </wps:txbx>
-                      <wps:bodyPr rot="0" spcFirstLastPara="0" vertOverflow="overflow" horzOverflow="overflow" vert="horz" wrap="square" lIns="91440" tIns="45720" rIns="91440" bIns="45720" numCol="1" spcCol="0" rtlCol="0" fromWordArt="0" anchor="t" anchorCtr="0" forceAA="0" compatLnSpc="1">
-                        <a:prstTxWarp prst="textNoShape">
-                          <a:avLst/>
-                        </a:prstTxWarp>
-                        <a:noAutofit/>
-                      </wps:bodyPr>
-                    </wps:wsp>
-                  </a:graphicData>
-                </a:graphic>
-                <wp14:sizeRelV relativeFrom="margin">
-                  <wp14:pctHeight>0</wp14:pctHeight>
-                </wp14:sizeRelV>
-              </wp:anchor>
-            </w:drawing>
-          </mc:Choice>
-          <mc:Fallback>
-            <w:pict>
-              <v:shape w14:anchorId="6836F017" id="Text Box 4" o:spid="_x0000_s1030" type="#_x0000_t202" style="position:absolute;margin-left:246pt;margin-top:8.65pt;width:220.5pt;height:150pt;z-index:251642880;visibility:visible;mso-wrap-style:square;mso-height-percent:0;mso-wrap-distance-left:9pt;mso-wrap-distance-top:0;mso-wrap-distance-right:9pt;mso-wrap-distance-bottom:0;mso-position-horizontal:absolute;mso-position-horizontal-relative:text;mso-position-vertical:absolute;mso-position-vertical-relative:text;mso-height-percent:0;mso-height-relative:margin;v-text-anchor:top" o:gfxdata="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" fillcolor="white [3201]" stroked="f" strokeweight=".5pt">
-                <v:textbox>
-                  <w:txbxContent>
-                    <w:p>
-                      <w:pPr>
-                        <w:pBdr>
-                          <w:bottom w:val="single" w:sz="12" w:space="1" w:color="D9D9D9" w:themeColor="background1" w:themeShade="D9"/>
-                        </w:pBdr>
-                        <w:spacing w:line="256" w:lineRule="auto"/>
-                        <w:jc w:val="center"/>
-                        <w:rPr>
-                          <w:rFonts w:cstheme="minorHAnsi"/>
-                          <w:b/>
-                          <w:bCs/>
-                          <w:color w:val="00B0F0"/>
-                          <w:sz w:val="36"/>
-                          <w:szCs w:val="36"/>
-                        </w:rPr>
-                      </w:pPr>
-                      <w:r>
-                        <w:rPr>
-                          <w:rFonts w:cstheme="minorHAnsi"/>
-                          <w:b/>
-                          <w:bCs/>
-                          <w:color w:val="00B0F0"/>
-                          <w:sz w:val="36"/>
-                          <w:szCs w:val="36"/>
-                        </w:rPr>
-                        <w:t>- as any person</w:t>
-                      </w:r>
-                      <w:r>
-                        <w:rPr>
-                          <w:rFonts w:cstheme="minorHAnsi"/>
-                          <w:b/>
-                          <w:bCs/>
-                          <w:color w:val="00B0F0"/>
-                          <w:sz w:val="36"/>
-                          <w:szCs w:val="36"/>
-                        </w:rPr>
-                        <w:t xml:space="preserve"> -</w:t>
-                      </w:r>
-                    </w:p>
-                    <w:p>
-                      <w:pPr>
-                        <w:jc w:val="center"/>
-                        <w:rPr>
-                          <w:rFonts w:cstheme="minorHAnsi"/>
-                          <w:color w:val="595959" w:themeColor="text1" w:themeTint="A6"/>
-                          <w:sz w:val="28"/>
-                          <w:szCs w:val="28"/>
-                        </w:rPr>
-                      </w:pPr>
-                      <w:r>
-                        <w:rPr>
-                          <w:rFonts w:cstheme="minorHAnsi"/>
-                          <w:color w:val="595959" w:themeColor="text1" w:themeTint="A6"/>
-                          <w:sz w:val="28"/>
-                          <w:szCs w:val="28"/>
-                        </w:rPr>
-                        <w:t>I</w:t>
-                      </w:r>
-                      <w:r>
-                        <w:rPr>
-                          <w:rFonts w:cstheme="minorHAnsi"/>
-                          <w:color w:val="595959" w:themeColor="text1" w:themeTint="A6"/>
-                          <w:sz w:val="28"/>
-                          <w:szCs w:val="28"/>
-                        </w:rPr>
-                        <w:t xml:space="preserve"> want to calculate my body mass index according to my weight and height</w:t>
-                      </w:r>
-                    </w:p>
-                    <w:p>
-                      <w:pPr>
-                        <w:jc w:val="center"/>
-                        <w:rPr>
-                          <w:rFonts w:cstheme="minorHAnsi"/>
-                          <w:color w:val="595959" w:themeColor="text1" w:themeTint="A6"/>
-                          <w:sz w:val="28"/>
-                          <w:szCs w:val="28"/>
-                        </w:rPr>
-                      </w:pPr>
-                      <w:r>
-                        <w:rPr>
-                          <w:rFonts w:cstheme="minorHAnsi"/>
-                          <w:color w:val="595959" w:themeColor="text1" w:themeTint="A6"/>
-                          <w:sz w:val="28"/>
-                          <w:szCs w:val="28"/>
-                        </w:rPr>
-                        <w:t xml:space="preserve">so </w:t>
-                      </w:r>
-                      <w:r>
-                        <w:rPr>
-                          <w:rFonts w:cstheme="minorHAnsi"/>
-                          <w:color w:val="595959" w:themeColor="text1" w:themeTint="A6"/>
-                          <w:sz w:val="28"/>
-                          <w:szCs w:val="28"/>
-                        </w:rPr>
-                        <w:t>I</w:t>
-                      </w:r>
-                      <w:r>
-                        <w:rPr>
-                          <w:rFonts w:cstheme="minorHAnsi"/>
-                          <w:color w:val="595959" w:themeColor="text1" w:themeTint="A6"/>
-                          <w:sz w:val="28"/>
-                          <w:szCs w:val="28"/>
-                        </w:rPr>
-                        <w:t xml:space="preserve"> can have the perfect body weight.</w:t>
-                      </w:r>
-                    </w:p>
-                    <w:p/>
-                  </w:txbxContent>
-                </v:textbox>
-              </v:shape>
-            </w:pict>
-          </mc:Fallback>
-        </mc:AlternateContent>
-      </w:r>
-      <w:r>
-        <w:rPr>
-          <w:sz w:val="28"/>
-          <w:szCs w:val="28"/>
-        </w:rPr>
-        <w:t xml:space="preserve"> </w:t>
-      </w:r>
     </w:p>
     <w:p>
       <w:pPr>
@@ -1680,30 +2181,16 @@
           <w:szCs w:val="28"/>
         </w:rPr>
       </w:pPr>
-    </w:p>
-    <w:p>
-      <w:pPr>
+      <w:r>
         <w:rPr>
-          <w:sz w:val="28"/>
-          <w:szCs w:val="28"/>
+          <w:noProof/>
         </w:rPr>
-      </w:pPr>
-    </w:p>
-    <w:p>
-      <w:pPr>
-        <w:rPr>
-          <w:sz w:val="28"/>
-          <w:szCs w:val="28"/>
-        </w:rPr>
-      </w:pPr>
-    </w:p>
-    <w:p>
-      <w:pPr>
-        <w:rPr>
-          <w:sz w:val="28"/>
-          <w:szCs w:val="28"/>
-        </w:rPr>
-      </w:pPr>
+        <w:pict>
+          <v:shape id="_x0000_s1030" type="#_x0000_t75" style="position:absolute;margin-left:447pt;margin-top:17pt;width:97.5pt;height:139.25pt;rotation:734867fd;z-index:251688960;mso-position-horizontal-relative:text;mso-position-vertical-relative:text;mso-width-relative:page;mso-height-relative:page">
+            <v:imagedata r:id="rId12" o:title="cards2"/>
+          </v:shape>
+        </w:pict>
+      </w:r>
     </w:p>
     <w:p>
       <w:pPr>
@@ -1764,17 +2251,114 @@
       </w:pPr>
       <w:r>
         <w:rPr>
+          <w:noProof/>
+        </w:rPr>
+        <w:lastRenderedPageBreak/>
+        <w:pict>
+          <v:shape id="_x0000_s1034" type="#_x0000_t75" style="position:absolute;margin-left:418.85pt;margin-top:49.45pt;width:82.1pt;height:117.25pt;rotation:812758fd;z-index:251696128;mso-position-horizontal-relative:text;mso-position-vertical-relative:text;mso-width-relative:page;mso-height-relative:page">
+            <v:imagedata r:id="rId13" o:title="cards3"/>
+          </v:shape>
+        </w:pict>
+      </w:r>
+      <w:r>
+        <w:rPr>
+          <w:noProof/>
+        </w:rPr>
+        <w:drawing>
+          <wp:anchor distT="0" distB="0" distL="114300" distR="114300" simplePos="0" relativeHeight="251694080" behindDoc="0" locked="0" layoutInCell="1" allowOverlap="1" wp14:anchorId="7F0D9E42" wp14:editId="487D41A3">
+            <wp:simplePos x="0" y="0"/>
+            <wp:positionH relativeFrom="column">
+              <wp:posOffset>-932815</wp:posOffset>
+            </wp:positionH>
+            <wp:positionV relativeFrom="paragraph">
+              <wp:posOffset>218440</wp:posOffset>
+            </wp:positionV>
+            <wp:extent cx="1123950" cy="1605280"/>
+            <wp:effectExtent l="0" t="0" r="0" b="0"/>
+            <wp:wrapNone/>
+            <wp:docPr id="14" name="Picture 14" descr="C:\Users\POLY-\AppData\Local\Microsoft\Windows\INetCache\Content.Word\cards9.png"/>
+            <wp:cNvGraphicFramePr>
+              <a:graphicFrameLocks xmlns:a="http://schemas.openxmlformats.org/drawingml/2006/main" noChangeAspect="1"/>
+            </wp:cNvGraphicFramePr>
+            <a:graphic xmlns:a="http://schemas.openxmlformats.org/drawingml/2006/main">
+              <a:graphicData uri="http://schemas.openxmlformats.org/drawingml/2006/picture">
+                <pic:pic xmlns:pic="http://schemas.openxmlformats.org/drawingml/2006/picture">
+                  <pic:nvPicPr>
+                    <pic:cNvPr id="0" name="Picture 9" descr="C:\Users\POLY-\AppData\Local\Microsoft\Windows\INetCache\Content.Word\cards9.png"/>
+                    <pic:cNvPicPr>
+                      <a:picLocks noChangeAspect="1" noChangeArrowheads="1"/>
+                    </pic:cNvPicPr>
+                  </pic:nvPicPr>
+                  <pic:blipFill>
+                    <a:blip r:embed="rId14" cstate="print">
+                      <a:extLst>
+                        <a:ext uri="{28A0092B-C50C-407E-A947-70E740481C1C}">
+                          <a14:useLocalDpi xmlns:a14="http://schemas.microsoft.com/office/drawing/2010/main" val="0"/>
+                        </a:ext>
+                      </a:extLst>
+                    </a:blip>
+                    <a:srcRect/>
+                    <a:stretch>
+                      <a:fillRect/>
+                    </a:stretch>
+                  </pic:blipFill>
+                  <pic:spPr bwMode="auto">
+                    <a:xfrm>
+                      <a:off x="0" y="0"/>
+                      <a:ext cx="1123950" cy="1605280"/>
+                    </a:xfrm>
+                    <a:prstGeom prst="rect">
+                      <a:avLst/>
+                    </a:prstGeom>
+                    <a:noFill/>
+                    <a:ln>
+                      <a:noFill/>
+                    </a:ln>
+                  </pic:spPr>
+                </pic:pic>
+              </a:graphicData>
+            </a:graphic>
+            <wp14:sizeRelH relativeFrom="page">
+              <wp14:pctWidth>0</wp14:pctWidth>
+            </wp14:sizeRelH>
+            <wp14:sizeRelV relativeFrom="page">
+              <wp14:pctHeight>0</wp14:pctHeight>
+            </wp14:sizeRelV>
+          </wp:anchor>
+        </w:drawing>
+      </w:r>
+      <w:r>
+        <w:rPr>
+          <w:noProof/>
+        </w:rPr>
+        <w:pict>
+          <v:shape id="_x0000_s1032" type="#_x0000_t75" style="position:absolute;margin-left:447pt;margin-top:-110.35pt;width:88.5pt;height:126.4pt;rotation:988300fd;z-index:251693056;mso-position-horizontal-relative:text;mso-position-vertical-relative:text;mso-width-relative:page;mso-height-relative:page">
+            <v:imagedata r:id="rId15" o:title="cards9"/>
+          </v:shape>
+        </w:pict>
+      </w:r>
+      <w:r>
+        <w:rPr>
+          <w:noProof/>
+        </w:rPr>
+        <w:pict>
+          <v:shape id="_x0000_s1031" type="#_x0000_t75" style="position:absolute;margin-left:-69pt;margin-top:-201.4pt;width:95.25pt;height:136.05pt;rotation:509048fd;z-index:251691008;mso-position-horizontal-relative:text;mso-position-vertical-relative:text;mso-width-relative:page;mso-height-relative:page">
+            <v:imagedata r:id="rId16" o:title="cards4"/>
+          </v:shape>
+        </w:pict>
+      </w:r>
+      <w:r>
+        <w:rPr>
           <w:rFonts w:cstheme="minorHAnsi"/>
           <w:noProof/>
           <w:color w:val="595959" w:themeColor="text1" w:themeTint="A6"/>
           <w:sz w:val="28"/>
           <w:szCs w:val="28"/>
         </w:rPr>
-        <w:lastRenderedPageBreak/>
         <mc:AlternateContent>
           <mc:Choice Requires="wps">
             <w:drawing>
-              <wp:anchor distT="0" distB="0" distL="114300" distR="114300" simplePos="0" relativeHeight="251657216" behindDoc="1" locked="0" layoutInCell="1" allowOverlap="1" wp14:anchorId="4F6E4BA8" wp14:editId="55595694">
+              <wp:anchor distT="0" distB="0" distL="114300" distR="114300" simplePos="0" relativeHeight="251657216" behindDoc="1" locked="0" layoutInCell="1" allowOverlap="1" wp14:anchorId="084BE734" wp14:editId="62F17953">
                 <wp:simplePos x="0" y="0"/>
                 <wp:positionH relativeFrom="column">
                   <wp:posOffset>0</wp:posOffset>
@@ -1854,6 +2438,7 @@
                               </w:rPr>
                               <w:t xml:space="preserve"> </w:t>
                             </w:r>
+                            <w:proofErr w:type="gramStart"/>
                             <w:r>
                               <w:rPr>
                                 <w:rFonts w:cstheme="minorHAnsi"/>
@@ -1863,8 +2448,9 @@
                                 <w:sz w:val="36"/>
                                 <w:szCs w:val="36"/>
                               </w:rPr>
-                              <w:t>as a high pressure</w:t>
-                            </w:r>
+                              <w:t>as</w:t>
+                            </w:r>
+                            <w:proofErr w:type="gramEnd"/>
                             <w:r>
                               <w:rPr>
                                 <w:rFonts w:cstheme="minorHAnsi"/>
@@ -1874,7 +2460,7 @@
                                 <w:sz w:val="36"/>
                                 <w:szCs w:val="36"/>
                               </w:rPr>
-                              <w:t xml:space="preserve"> -</w:t>
+                              <w:t xml:space="preserve"> a high pressure</w:t>
                             </w:r>
                             <w:r>
                               <w:rPr>
@@ -1885,6 +2471,17 @@
                                 <w:sz w:val="36"/>
                                 <w:szCs w:val="36"/>
                               </w:rPr>
+                              <w:t xml:space="preserve"> -</w:t>
+                            </w:r>
+                            <w:r>
+                              <w:rPr>
+                                <w:rFonts w:cstheme="minorHAnsi"/>
+                                <w:b/>
+                                <w:bCs/>
+                                <w:color w:val="00B0F0"/>
+                                <w:sz w:val="36"/>
+                                <w:szCs w:val="36"/>
+                              </w:rPr>
                               <w:t xml:space="preserve"> </w:t>
                             </w:r>
                           </w:p>
@@ -1927,14 +2524,25 @@
                                 <w:szCs w:val="28"/>
                               </w:rPr>
                             </w:pPr>
-                            <w:r>
-                              <w:rPr>
-                                <w:rFonts w:cstheme="minorHAnsi"/>
-                                <w:color w:val="595959" w:themeColor="text1" w:themeTint="A6"/>
-                                <w:sz w:val="28"/>
-                                <w:szCs w:val="28"/>
-                              </w:rPr>
-                              <w:t xml:space="preserve">so </w:t>
+                            <w:proofErr w:type="gramStart"/>
+                            <w:r>
+                              <w:rPr>
+                                <w:rFonts w:cstheme="minorHAnsi"/>
+                                <w:color w:val="595959" w:themeColor="text1" w:themeTint="A6"/>
+                                <w:sz w:val="28"/>
+                                <w:szCs w:val="28"/>
+                              </w:rPr>
+                              <w:t>so</w:t>
+                            </w:r>
+                            <w:proofErr w:type="gramEnd"/>
+                            <w:r>
+                              <w:rPr>
+                                <w:rFonts w:cstheme="minorHAnsi"/>
+                                <w:color w:val="595959" w:themeColor="text1" w:themeTint="A6"/>
+                                <w:sz w:val="28"/>
+                                <w:szCs w:val="28"/>
+                              </w:rPr>
+                              <w:t xml:space="preserve"> </w:t>
                             </w:r>
                             <w:r>
                               <w:rPr>
@@ -1983,7 +2591,7 @@
               </wp:anchor>
             </w:drawing>
           </mc:Choice>
-          <mc:Fallback>
+          <mc:Fallback xmlns:cx="http://schemas.microsoft.com/office/drawing/2014/chartex" xmlns:cx1="http://schemas.microsoft.com/office/drawing/2015/9/8/chartex" xmlns:w15="http://schemas.microsoft.com/office/word/2012/wordml" xmlns:w16se="http://schemas.microsoft.com/office/word/2015/wordml/symex">
             <w:pict>
               <v:shape w14:anchorId="4F6E4BA8" id="Text Box 7" o:spid="_x0000_s1031" type="#_x0000_t202" style="position:absolute;margin-left:0;margin-top:171pt;width:220.5pt;height:150pt;z-index:-251659264;visibility:visible;mso-wrap-style:square;mso-height-percent:0;mso-wrap-distance-left:9pt;mso-wrap-distance-top:0;mso-wrap-distance-right:9pt;mso-wrap-distance-bottom:0;mso-position-horizontal:absolute;mso-position-horizontal-relative:text;mso-position-vertical:absolute;mso-position-vertical-relative:text;mso-height-percent:0;mso-height-relative:margin;v-text-anchor:top" o:gfxdata="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" fillcolor="white [3201]" stroked="f" strokeweight=".5pt">
                 <v:textbox>
@@ -2157,7 +2765,7 @@
         <mc:AlternateContent>
           <mc:Choice Requires="wps">
             <w:drawing>
-              <wp:anchor distT="0" distB="0" distL="114300" distR="114300" simplePos="0" relativeHeight="251663360" behindDoc="1" locked="0" layoutInCell="1" allowOverlap="1" wp14:anchorId="17C273B6" wp14:editId="19DDD13B">
+              <wp:anchor distT="0" distB="0" distL="114300" distR="114300" simplePos="0" relativeHeight="251663360" behindDoc="1" locked="0" layoutInCell="1" allowOverlap="1" wp14:anchorId="64C85146" wp14:editId="73E2C863">
                 <wp:simplePos x="0" y="0"/>
                 <wp:positionH relativeFrom="column">
                   <wp:posOffset>3028950</wp:posOffset>
@@ -2237,6 +2845,7 @@
                               </w:rPr>
                               <w:t xml:space="preserve"> </w:t>
                             </w:r>
+                            <w:proofErr w:type="gramStart"/>
                             <w:r>
                               <w:rPr>
                                 <w:rFonts w:cstheme="minorHAnsi"/>
@@ -2246,8 +2855,9 @@
                                 <w:sz w:val="36"/>
                                 <w:szCs w:val="36"/>
                               </w:rPr>
-                              <w:t>as a user</w:t>
-                            </w:r>
+                              <w:t>as</w:t>
+                            </w:r>
+                            <w:proofErr w:type="gramEnd"/>
                             <w:r>
                               <w:rPr>
                                 <w:rFonts w:cstheme="minorHAnsi"/>
@@ -2257,6 +2867,17 @@
                                 <w:sz w:val="36"/>
                                 <w:szCs w:val="36"/>
                               </w:rPr>
+                              <w:t xml:space="preserve"> a user</w:t>
+                            </w:r>
+                            <w:r>
+                              <w:rPr>
+                                <w:rFonts w:cstheme="minorHAnsi"/>
+                                <w:b/>
+                                <w:bCs/>
+                                <w:color w:val="00B0F0"/>
+                                <w:sz w:val="36"/>
+                                <w:szCs w:val="36"/>
+                              </w:rPr>
                               <w:t xml:space="preserve"> -</w:t>
                             </w:r>
                           </w:p>
@@ -2299,14 +2920,25 @@
                                 <w:szCs w:val="28"/>
                               </w:rPr>
                             </w:pPr>
-                            <w:r>
-                              <w:rPr>
-                                <w:rFonts w:cstheme="minorHAnsi"/>
-                                <w:color w:val="595959" w:themeColor="text1" w:themeTint="A6"/>
-                                <w:sz w:val="28"/>
-                                <w:szCs w:val="28"/>
-                              </w:rPr>
-                              <w:t xml:space="preserve">so </w:t>
+                            <w:proofErr w:type="gramStart"/>
+                            <w:r>
+                              <w:rPr>
+                                <w:rFonts w:cstheme="minorHAnsi"/>
+                                <w:color w:val="595959" w:themeColor="text1" w:themeTint="A6"/>
+                                <w:sz w:val="28"/>
+                                <w:szCs w:val="28"/>
+                              </w:rPr>
+                              <w:t>so</w:t>
+                            </w:r>
+                            <w:proofErr w:type="gramEnd"/>
+                            <w:r>
+                              <w:rPr>
+                                <w:rFonts w:cstheme="minorHAnsi"/>
+                                <w:color w:val="595959" w:themeColor="text1" w:themeTint="A6"/>
+                                <w:sz w:val="28"/>
+                                <w:szCs w:val="28"/>
+                              </w:rPr>
+                              <w:t xml:space="preserve"> </w:t>
                             </w:r>
                             <w:r>
                               <w:rPr>
@@ -2355,7 +2987,7 @@
               </wp:anchor>
             </w:drawing>
           </mc:Choice>
-          <mc:Fallback>
+          <mc:Fallback xmlns:cx="http://schemas.microsoft.com/office/drawing/2014/chartex" xmlns:cx1="http://schemas.microsoft.com/office/drawing/2015/9/8/chartex" xmlns:w15="http://schemas.microsoft.com/office/word/2012/wordml" xmlns:w16se="http://schemas.microsoft.com/office/word/2015/wordml/symex">
             <w:pict>
               <v:shape w14:anchorId="17C273B6" id="Text Box 8" o:spid="_x0000_s1032" type="#_x0000_t202" style="position:absolute;margin-left:238.5pt;margin-top:171.75pt;width:220.5pt;height:150pt;z-index:-251653120;visibility:visible;mso-wrap-style:square;mso-height-percent:0;mso-wrap-distance-left:9pt;mso-wrap-distance-top:0;mso-wrap-distance-right:9pt;mso-wrap-distance-bottom:0;mso-position-horizontal:absolute;mso-position-horizontal-relative:text;mso-position-vertical:absolute;mso-position-vertical-relative:text;mso-height-percent:0;mso-height-relative:margin;v-text-anchor:top" o:gfxdata="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" fillcolor="white [3201]" stroked="f" strokeweight=".5pt">
                 <v:textbox>
@@ -2518,7 +3150,7 @@
         <mc:AlternateContent>
           <mc:Choice Requires="wps">
             <w:drawing>
-              <wp:anchor distT="0" distB="0" distL="114300" distR="114300" simplePos="0" relativeHeight="251667456" behindDoc="1" locked="0" layoutInCell="1" allowOverlap="1" wp14:anchorId="277DF8BB" wp14:editId="26BBE87D">
+              <wp:anchor distT="0" distB="0" distL="114300" distR="114300" simplePos="0" relativeHeight="251667456" behindDoc="1" locked="0" layoutInCell="1" allowOverlap="1" wp14:anchorId="5E2E75A0" wp14:editId="3763581D">
                 <wp:simplePos x="0" y="0"/>
                 <wp:positionH relativeFrom="column">
                   <wp:posOffset>0</wp:posOffset>
@@ -2598,6 +3230,7 @@
                               </w:rPr>
                               <w:t xml:space="preserve"> </w:t>
                             </w:r>
+                            <w:proofErr w:type="gramStart"/>
                             <w:r>
                               <w:rPr>
                                 <w:rFonts w:cstheme="minorHAnsi"/>
@@ -2607,8 +3240,9 @@
                                 <w:sz w:val="36"/>
                                 <w:szCs w:val="36"/>
                               </w:rPr>
-                              <w:t>as a user</w:t>
-                            </w:r>
+                              <w:t>as</w:t>
+                            </w:r>
+                            <w:proofErr w:type="gramEnd"/>
                             <w:r>
                               <w:rPr>
                                 <w:rFonts w:cstheme="minorHAnsi"/>
@@ -2618,6 +3252,17 @@
                                 <w:sz w:val="36"/>
                                 <w:szCs w:val="36"/>
                               </w:rPr>
+                              <w:t xml:space="preserve"> a user</w:t>
+                            </w:r>
+                            <w:r>
+                              <w:rPr>
+                                <w:rFonts w:cstheme="minorHAnsi"/>
+                                <w:b/>
+                                <w:bCs/>
+                                <w:color w:val="00B0F0"/>
+                                <w:sz w:val="36"/>
+                                <w:szCs w:val="36"/>
+                              </w:rPr>
                               <w:t xml:space="preserve"> -</w:t>
                             </w:r>
                           </w:p>
@@ -2660,14 +3305,25 @@
                                 <w:szCs w:val="28"/>
                               </w:rPr>
                             </w:pPr>
-                            <w:r>
-                              <w:rPr>
-                                <w:rFonts w:cstheme="minorHAnsi"/>
-                                <w:color w:val="595959" w:themeColor="text1" w:themeTint="A6"/>
-                                <w:sz w:val="28"/>
-                                <w:szCs w:val="28"/>
-                              </w:rPr>
-                              <w:t xml:space="preserve">so </w:t>
+                            <w:proofErr w:type="gramStart"/>
+                            <w:r>
+                              <w:rPr>
+                                <w:rFonts w:cstheme="minorHAnsi"/>
+                                <w:color w:val="595959" w:themeColor="text1" w:themeTint="A6"/>
+                                <w:sz w:val="28"/>
+                                <w:szCs w:val="28"/>
+                              </w:rPr>
+                              <w:t>so</w:t>
+                            </w:r>
+                            <w:proofErr w:type="gramEnd"/>
+                            <w:r>
+                              <w:rPr>
+                                <w:rFonts w:cstheme="minorHAnsi"/>
+                                <w:color w:val="595959" w:themeColor="text1" w:themeTint="A6"/>
+                                <w:sz w:val="28"/>
+                                <w:szCs w:val="28"/>
+                              </w:rPr>
+                              <w:t xml:space="preserve"> </w:t>
                             </w:r>
                             <w:r>
                               <w:rPr>
@@ -2716,7 +3372,7 @@
               </wp:anchor>
             </w:drawing>
           </mc:Choice>
-          <mc:Fallback>
+          <mc:Fallback xmlns:cx="http://schemas.microsoft.com/office/drawing/2014/chartex" xmlns:cx1="http://schemas.microsoft.com/office/drawing/2015/9/8/chartex" xmlns:w15="http://schemas.microsoft.com/office/word/2012/wordml" xmlns:w16se="http://schemas.microsoft.com/office/word/2015/wordml/symex">
             <w:pict>
               <v:shape w14:anchorId="277DF8BB" id="Text Box 9" o:spid="_x0000_s1033" type="#_x0000_t202" style="position:absolute;margin-left:0;margin-top:349.45pt;width:220.5pt;height:138.75pt;z-index:-251649024;visibility:visible;mso-wrap-style:square;mso-height-percent:0;mso-wrap-distance-left:9pt;mso-wrap-distance-top:0;mso-wrap-distance-right:9pt;mso-wrap-distance-bottom:0;mso-position-horizontal:absolute;mso-position-horizontal-relative:text;mso-position-vertical:absolute;mso-position-vertical-relative:text;mso-height-percent:0;mso-height-relative:margin;v-text-anchor:top" o:gfxdata="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" fillcolor="white [3201]" stroked="f" strokeweight=".5pt">
                 <v:textbox>
@@ -2879,7 +3535,7 @@
         <mc:AlternateContent>
           <mc:Choice Requires="wps">
             <w:drawing>
-              <wp:anchor distT="0" distB="0" distL="114300" distR="114300" simplePos="0" relativeHeight="251671552" behindDoc="1" locked="0" layoutInCell="1" allowOverlap="1" wp14:anchorId="6FFA5B8C" wp14:editId="72970A95">
+              <wp:anchor distT="0" distB="0" distL="114300" distR="114300" simplePos="0" relativeHeight="251671552" behindDoc="1" locked="0" layoutInCell="1" allowOverlap="1" wp14:anchorId="793813F8" wp14:editId="7762FD36">
                 <wp:simplePos x="0" y="0"/>
                 <wp:positionH relativeFrom="column">
                   <wp:posOffset>3028950</wp:posOffset>
@@ -2959,6 +3615,7 @@
                               </w:rPr>
                               <w:t xml:space="preserve"> </w:t>
                             </w:r>
+                            <w:proofErr w:type="gramStart"/>
                             <w:r>
                               <w:rPr>
                                 <w:rFonts w:cstheme="minorHAnsi"/>
@@ -2968,8 +3625,9 @@
                                 <w:sz w:val="36"/>
                                 <w:szCs w:val="36"/>
                               </w:rPr>
-                              <w:t xml:space="preserve">as a user </w:t>
-                            </w:r>
+                              <w:t>as</w:t>
+                            </w:r>
+                            <w:proofErr w:type="gramEnd"/>
                             <w:r>
                               <w:rPr>
                                 <w:rFonts w:cstheme="minorHAnsi"/>
@@ -2979,6 +3637,17 @@
                                 <w:sz w:val="36"/>
                                 <w:szCs w:val="36"/>
                               </w:rPr>
+                              <w:t xml:space="preserve"> a user </w:t>
+                            </w:r>
+                            <w:r>
+                              <w:rPr>
+                                <w:rFonts w:cstheme="minorHAnsi"/>
+                                <w:b/>
+                                <w:bCs/>
+                                <w:color w:val="00B0F0"/>
+                                <w:sz w:val="36"/>
+                                <w:szCs w:val="36"/>
+                              </w:rPr>
                               <w:t>-</w:t>
                             </w:r>
                           </w:p>
@@ -3021,14 +3690,25 @@
                                 <w:szCs w:val="28"/>
                               </w:rPr>
                             </w:pPr>
-                            <w:r>
-                              <w:rPr>
-                                <w:rFonts w:cstheme="minorHAnsi"/>
-                                <w:color w:val="595959" w:themeColor="text1" w:themeTint="A6"/>
-                                <w:sz w:val="28"/>
-                                <w:szCs w:val="28"/>
-                              </w:rPr>
-                              <w:t xml:space="preserve">so </w:t>
+                            <w:proofErr w:type="gramStart"/>
+                            <w:r>
+                              <w:rPr>
+                                <w:rFonts w:cstheme="minorHAnsi"/>
+                                <w:color w:val="595959" w:themeColor="text1" w:themeTint="A6"/>
+                                <w:sz w:val="28"/>
+                                <w:szCs w:val="28"/>
+                              </w:rPr>
+                              <w:t>so</w:t>
+                            </w:r>
+                            <w:proofErr w:type="gramEnd"/>
+                            <w:r>
+                              <w:rPr>
+                                <w:rFonts w:cstheme="minorHAnsi"/>
+                                <w:color w:val="595959" w:themeColor="text1" w:themeTint="A6"/>
+                                <w:sz w:val="28"/>
+                                <w:szCs w:val="28"/>
+                              </w:rPr>
+                              <w:t xml:space="preserve"> </w:t>
                             </w:r>
                             <w:r>
                               <w:rPr>
@@ -3077,7 +3757,7 @@
               </wp:anchor>
             </w:drawing>
           </mc:Choice>
-          <mc:Fallback>
+          <mc:Fallback xmlns:cx="http://schemas.microsoft.com/office/drawing/2014/chartex" xmlns:cx1="http://schemas.microsoft.com/office/drawing/2015/9/8/chartex" xmlns:w15="http://schemas.microsoft.com/office/word/2012/wordml" xmlns:w16se="http://schemas.microsoft.com/office/word/2015/wordml/symex">
             <w:pict>
               <v:shape w14:anchorId="6FFA5B8C" id="Text Box 10" o:spid="_x0000_s1034" type="#_x0000_t202" style="position:absolute;margin-left:238.5pt;margin-top:350.2pt;width:220.5pt;height:138.75pt;z-index:-251644928;visibility:visible;mso-wrap-style:square;mso-height-percent:0;mso-wrap-distance-left:9pt;mso-wrap-distance-top:0;mso-wrap-distance-right:9pt;mso-wrap-distance-bottom:0;mso-position-horizontal:absolute;mso-position-horizontal-relative:text;mso-position-vertical:absolute;mso-position-vertical-relative:text;mso-height-percent:0;mso-height-relative:margin;v-text-anchor:top" o:gfxdata="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" fillcolor="white [3201]" stroked="f" strokeweight=".5pt">
                 <v:textbox>
@@ -3240,7 +3920,7 @@
         <mc:AlternateContent>
           <mc:Choice Requires="wps">
             <w:drawing>
-              <wp:anchor distT="0" distB="0" distL="114300" distR="114300" simplePos="0" relativeHeight="251648000" behindDoc="1" locked="0" layoutInCell="1" allowOverlap="1" wp14:anchorId="6DB07C2E" wp14:editId="2698CFF2">
+              <wp:anchor distT="0" distB="0" distL="114300" distR="114300" simplePos="0" relativeHeight="251648000" behindDoc="1" locked="0" layoutInCell="1" allowOverlap="1" wp14:anchorId="2B990504" wp14:editId="286242CC">
                 <wp:simplePos x="0" y="0"/>
                 <wp:positionH relativeFrom="column">
                   <wp:posOffset>0</wp:posOffset>
@@ -3309,6 +3989,7 @@
                               </w:rPr>
                               <w:t xml:space="preserve">- </w:t>
                             </w:r>
+                            <w:proofErr w:type="gramStart"/>
                             <w:r>
                               <w:rPr>
                                 <w:rFonts w:cstheme="minorHAnsi"/>
@@ -3318,8 +3999,9 @@
                                 <w:sz w:val="36"/>
                                 <w:szCs w:val="36"/>
                               </w:rPr>
-                              <w:t>as a normal person</w:t>
-                            </w:r>
+                              <w:t>as</w:t>
+                            </w:r>
+                            <w:proofErr w:type="gramEnd"/>
                             <w:r>
                               <w:rPr>
                                 <w:rFonts w:cstheme="minorHAnsi"/>
@@ -3329,6 +4011,17 @@
                                 <w:sz w:val="36"/>
                                 <w:szCs w:val="36"/>
                               </w:rPr>
+                              <w:t xml:space="preserve"> a normal person</w:t>
+                            </w:r>
+                            <w:r>
+                              <w:rPr>
+                                <w:rFonts w:cstheme="minorHAnsi"/>
+                                <w:b/>
+                                <w:bCs/>
+                                <w:color w:val="00B0F0"/>
+                                <w:sz w:val="36"/>
+                                <w:szCs w:val="36"/>
+                              </w:rPr>
                               <w:t xml:space="preserve"> -</w:t>
                             </w:r>
                           </w:p>
@@ -3371,14 +4064,25 @@
                                 <w:szCs w:val="28"/>
                               </w:rPr>
                             </w:pPr>
-                            <w:r>
-                              <w:rPr>
-                                <w:rFonts w:cstheme="minorHAnsi"/>
-                                <w:color w:val="595959" w:themeColor="text1" w:themeTint="A6"/>
-                                <w:sz w:val="28"/>
-                                <w:szCs w:val="28"/>
-                              </w:rPr>
-                              <w:t xml:space="preserve">so </w:t>
+                            <w:proofErr w:type="gramStart"/>
+                            <w:r>
+                              <w:rPr>
+                                <w:rFonts w:cstheme="minorHAnsi"/>
+                                <w:color w:val="595959" w:themeColor="text1" w:themeTint="A6"/>
+                                <w:sz w:val="28"/>
+                                <w:szCs w:val="28"/>
+                              </w:rPr>
+                              <w:t>so</w:t>
+                            </w:r>
+                            <w:proofErr w:type="gramEnd"/>
+                            <w:r>
+                              <w:rPr>
+                                <w:rFonts w:cstheme="minorHAnsi"/>
+                                <w:color w:val="595959" w:themeColor="text1" w:themeTint="A6"/>
+                                <w:sz w:val="28"/>
+                                <w:szCs w:val="28"/>
+                              </w:rPr>
+                              <w:t xml:space="preserve"> </w:t>
                             </w:r>
                             <w:r>
                               <w:rPr>
@@ -3414,7 +4118,7 @@
               </wp:anchor>
             </w:drawing>
           </mc:Choice>
-          <mc:Fallback>
+          <mc:Fallback xmlns:cx="http://schemas.microsoft.com/office/drawing/2014/chartex" xmlns:cx1="http://schemas.microsoft.com/office/drawing/2015/9/8/chartex" xmlns:w15="http://schemas.microsoft.com/office/word/2012/wordml" xmlns:w16se="http://schemas.microsoft.com/office/word/2015/wordml/symex">
             <w:pict>
               <v:shape w14:anchorId="6DB07C2E" id="Text Box 5" o:spid="_x0000_s1035" type="#_x0000_t202" style="position:absolute;margin-left:0;margin-top:12.75pt;width:220.5pt;height:126pt;z-index:-251668480;visibility:visible;mso-wrap-style:square;mso-wrap-distance-left:9pt;mso-wrap-distance-top:0;mso-wrap-distance-right:9pt;mso-wrap-distance-bottom:0;mso-position-horizontal:absolute;mso-position-horizontal-relative:text;mso-position-vertical:absolute;mso-position-vertical-relative:text;v-text-anchor:top" o:gfxdata="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" fillcolor="white [3201]" stroked="f" strokeweight=".5pt">
                 <v:textbox>
@@ -3556,7 +4260,7 @@
         <mc:AlternateContent>
           <mc:Choice Requires="wps">
             <w:drawing>
-              <wp:anchor distT="0" distB="0" distL="114300" distR="114300" simplePos="0" relativeHeight="251653120" behindDoc="1" locked="0" layoutInCell="1" allowOverlap="1" wp14:anchorId="5F5B50D8" wp14:editId="4D394995">
+              <wp:anchor distT="0" distB="0" distL="114300" distR="114300" simplePos="0" relativeHeight="251653120" behindDoc="1" locked="0" layoutInCell="1" allowOverlap="1" wp14:anchorId="5CA94581" wp14:editId="64DC44F2">
                 <wp:simplePos x="0" y="0"/>
                 <wp:positionH relativeFrom="column">
                   <wp:posOffset>3028950</wp:posOffset>
@@ -3636,6 +4340,7 @@
                               </w:rPr>
                               <w:t xml:space="preserve"> </w:t>
                             </w:r>
+                            <w:proofErr w:type="gramStart"/>
                             <w:r>
                               <w:rPr>
                                 <w:rFonts w:cstheme="minorHAnsi"/>
@@ -3645,8 +4350,9 @@
                                 <w:sz w:val="36"/>
                                 <w:szCs w:val="36"/>
                               </w:rPr>
-                              <w:t xml:space="preserve">as a diabetic </w:t>
-                            </w:r>
+                              <w:t>as</w:t>
+                            </w:r>
+                            <w:proofErr w:type="gramEnd"/>
                             <w:r>
                               <w:rPr>
                                 <w:rFonts w:cstheme="minorHAnsi"/>
@@ -3656,6 +4362,17 @@
                                 <w:sz w:val="36"/>
                                 <w:szCs w:val="36"/>
                               </w:rPr>
+                              <w:t xml:space="preserve"> a diabetic </w:t>
+                            </w:r>
+                            <w:r>
+                              <w:rPr>
+                                <w:rFonts w:cstheme="minorHAnsi"/>
+                                <w:b/>
+                                <w:bCs/>
+                                <w:color w:val="00B0F0"/>
+                                <w:sz w:val="36"/>
+                                <w:szCs w:val="36"/>
+                              </w:rPr>
                               <w:t>-</w:t>
                             </w:r>
                           </w:p>
@@ -3698,14 +4415,25 @@
                                 <w:szCs w:val="28"/>
                               </w:rPr>
                             </w:pPr>
-                            <w:r>
-                              <w:rPr>
-                                <w:rFonts w:cstheme="minorHAnsi"/>
-                                <w:color w:val="595959" w:themeColor="text1" w:themeTint="A6"/>
-                                <w:sz w:val="28"/>
-                                <w:szCs w:val="28"/>
-                              </w:rPr>
-                              <w:t>so I can control my sugar rate and follow the correct diet.</w:t>
+                            <w:proofErr w:type="gramStart"/>
+                            <w:r>
+                              <w:rPr>
+                                <w:rFonts w:cstheme="minorHAnsi"/>
+                                <w:color w:val="595959" w:themeColor="text1" w:themeTint="A6"/>
+                                <w:sz w:val="28"/>
+                                <w:szCs w:val="28"/>
+                              </w:rPr>
+                              <w:t>so</w:t>
+                            </w:r>
+                            <w:proofErr w:type="gramEnd"/>
+                            <w:r>
+                              <w:rPr>
+                                <w:rFonts w:cstheme="minorHAnsi"/>
+                                <w:color w:val="595959" w:themeColor="text1" w:themeTint="A6"/>
+                                <w:sz w:val="28"/>
+                                <w:szCs w:val="28"/>
+                              </w:rPr>
+                              <w:t xml:space="preserve"> I can control my sugar rate and follow the correct diet.</w:t>
                             </w:r>
                           </w:p>
                           <w:p>
@@ -3733,7 +4461,7 @@
               </wp:anchor>
             </w:drawing>
           </mc:Choice>
-          <mc:Fallback>
+          <mc:Fallback xmlns:cx="http://schemas.microsoft.com/office/drawing/2014/chartex" xmlns:cx1="http://schemas.microsoft.com/office/drawing/2015/9/8/chartex" xmlns:w15="http://schemas.microsoft.com/office/word/2012/wordml" xmlns:w16se="http://schemas.microsoft.com/office/word/2015/wordml/symex">
             <w:pict>
               <v:shape w14:anchorId="5F5B50D8" id="Text Box 6" o:spid="_x0000_s1036" type="#_x0000_t202" style="position:absolute;margin-left:238.5pt;margin-top:13.5pt;width:220.5pt;height:126pt;z-index:-251663360;visibility:visible;mso-wrap-style:square;mso-wrap-distance-left:9pt;mso-wrap-distance-top:0;mso-wrap-distance-right:9pt;mso-wrap-distance-bottom:0;mso-position-horizontal:absolute;mso-position-horizontal-relative:text;mso-position-vertical:absolute;mso-position-vertical-relative:text;v-text-anchor:top" o:gfxdata="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" fillcolor="white [3201]" stroked="f" strokeweight=".5pt">
                 <v:textbox>
@@ -3878,7 +4606,7 @@
         <mc:AlternateContent>
           <mc:Choice Requires="wps">
             <w:drawing>
-              <wp:anchor distT="0" distB="0" distL="114300" distR="114300" simplePos="0" relativeHeight="251679744" behindDoc="1" locked="0" layoutInCell="1" allowOverlap="1" wp14:anchorId="29C8AE2D" wp14:editId="12CEAE0C">
+              <wp:anchor distT="0" distB="0" distL="114300" distR="114300" simplePos="0" relativeHeight="251679744" behindDoc="1" locked="0" layoutInCell="1" allowOverlap="1" wp14:anchorId="714DE502" wp14:editId="5457698C">
                 <wp:simplePos x="0" y="0"/>
                 <wp:positionH relativeFrom="column">
                   <wp:posOffset>3028950</wp:posOffset>
@@ -3958,6 +4686,7 @@
                               </w:rPr>
                               <w:t xml:space="preserve"> </w:t>
                             </w:r>
+                            <w:proofErr w:type="gramStart"/>
                             <w:r>
                               <w:rPr>
                                 <w:rFonts w:cstheme="minorHAnsi"/>
@@ -3967,7 +4696,19 @@
                                 <w:sz w:val="36"/>
                                 <w:szCs w:val="36"/>
                               </w:rPr>
-                              <w:t>as a user</w:t>
+                              <w:t>as</w:t>
+                            </w:r>
+                            <w:proofErr w:type="gramEnd"/>
+                            <w:r>
+                              <w:rPr>
+                                <w:rFonts w:cstheme="minorHAnsi"/>
+                                <w:b/>
+                                <w:bCs/>
+                                <w:color w:val="00B0F0"/>
+                                <w:sz w:val="36"/>
+                                <w:szCs w:val="36"/>
+                              </w:rPr>
+                              <w:t xml:space="preserve"> a user</w:t>
                             </w:r>
                             <w:r>
                               <w:rPr>
@@ -4029,7 +4770,7 @@
               </wp:anchor>
             </w:drawing>
           </mc:Choice>
-          <mc:Fallback>
+          <mc:Fallback xmlns:cx="http://schemas.microsoft.com/office/drawing/2014/chartex" xmlns:cx1="http://schemas.microsoft.com/office/drawing/2015/9/8/chartex" xmlns:w15="http://schemas.microsoft.com/office/word/2012/wordml" xmlns:w16se="http://schemas.microsoft.com/office/word/2015/wordml/symex">
             <w:pict>
               <v:shape w14:anchorId="29C8AE2D" id="Text Box 12" o:spid="_x0000_s1037" type="#_x0000_t202" style="position:absolute;margin-left:238.5pt;margin-top:521.8pt;width:220.5pt;height:150pt;z-index:-251636736;visibility:visible;mso-wrap-style:square;mso-height-percent:0;mso-wrap-distance-left:9pt;mso-wrap-distance-top:0;mso-wrap-distance-right:9pt;mso-wrap-distance-bottom:0;mso-position-horizontal:absolute;mso-position-horizontal-relative:text;mso-position-vertical:absolute;mso-position-vertical-relative:text;mso-height-percent:0;mso-height-relative:margin;v-text-anchor:top" o:gfxdata="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" fillcolor="white [3201]" stroked="f" strokeweight=".5pt">
                 <v:textbox>
@@ -4145,7 +4886,7 @@
         <mc:AlternateContent>
           <mc:Choice Requires="wps">
             <w:drawing>
-              <wp:anchor distT="0" distB="0" distL="114300" distR="114300" simplePos="0" relativeHeight="251675648" behindDoc="1" locked="0" layoutInCell="1" allowOverlap="1" wp14:anchorId="1DF7B098" wp14:editId="423E6D78">
+              <wp:anchor distT="0" distB="0" distL="114300" distR="114300" simplePos="0" relativeHeight="251675648" behindDoc="1" locked="0" layoutInCell="1" allowOverlap="1" wp14:anchorId="38790863" wp14:editId="1643805B">
                 <wp:simplePos x="0" y="0"/>
                 <wp:positionH relativeFrom="column">
                   <wp:posOffset>0</wp:posOffset>
@@ -4225,6 +4966,7 @@
                               </w:rPr>
                               <w:t xml:space="preserve"> </w:t>
                             </w:r>
+                            <w:proofErr w:type="gramStart"/>
                             <w:r>
                               <w:rPr>
                                 <w:rFonts w:cstheme="minorHAnsi"/>
@@ -4234,8 +4976,9 @@
                                 <w:sz w:val="36"/>
                                 <w:szCs w:val="36"/>
                               </w:rPr>
-                              <w:t>as a user</w:t>
-                            </w:r>
+                              <w:t>as</w:t>
+                            </w:r>
+                            <w:proofErr w:type="gramEnd"/>
                             <w:r>
                               <w:rPr>
                                 <w:rFonts w:cstheme="minorHAnsi"/>
@@ -4245,6 +4988,17 @@
                                 <w:sz w:val="36"/>
                                 <w:szCs w:val="36"/>
                               </w:rPr>
+                              <w:t xml:space="preserve"> a user</w:t>
+                            </w:r>
+                            <w:r>
+                              <w:rPr>
+                                <w:rFonts w:cstheme="minorHAnsi"/>
+                                <w:b/>
+                                <w:bCs/>
+                                <w:color w:val="00B0F0"/>
+                                <w:sz w:val="36"/>
+                                <w:szCs w:val="36"/>
+                              </w:rPr>
                               <w:t xml:space="preserve"> -</w:t>
                             </w:r>
                           </w:p>
@@ -4287,14 +5041,25 @@
                                 <w:szCs w:val="28"/>
                               </w:rPr>
                             </w:pPr>
-                            <w:r>
-                              <w:rPr>
-                                <w:rFonts w:cstheme="minorHAnsi"/>
-                                <w:color w:val="595959" w:themeColor="text1" w:themeTint="A6"/>
-                                <w:sz w:val="28"/>
-                                <w:szCs w:val="28"/>
-                              </w:rPr>
-                              <w:t xml:space="preserve">so if </w:t>
+                            <w:proofErr w:type="gramStart"/>
+                            <w:r>
+                              <w:rPr>
+                                <w:rFonts w:cstheme="minorHAnsi"/>
+                                <w:color w:val="595959" w:themeColor="text1" w:themeTint="A6"/>
+                                <w:sz w:val="28"/>
+                                <w:szCs w:val="28"/>
+                              </w:rPr>
+                              <w:t>so</w:t>
+                            </w:r>
+                            <w:proofErr w:type="gramEnd"/>
+                            <w:r>
+                              <w:rPr>
+                                <w:rFonts w:cstheme="minorHAnsi"/>
+                                <w:color w:val="595959" w:themeColor="text1" w:themeTint="A6"/>
+                                <w:sz w:val="28"/>
+                                <w:szCs w:val="28"/>
+                              </w:rPr>
+                              <w:t xml:space="preserve"> if </w:t>
                             </w:r>
                             <w:r>
                               <w:rPr>
@@ -4333,7 +5098,7 @@
               </wp:anchor>
             </w:drawing>
           </mc:Choice>
-          <mc:Fallback>
+          <mc:Fallback xmlns:cx="http://schemas.microsoft.com/office/drawing/2014/chartex" xmlns:cx1="http://schemas.microsoft.com/office/drawing/2015/9/8/chartex" xmlns:w15="http://schemas.microsoft.com/office/word/2012/wordml" xmlns:w16se="http://schemas.microsoft.com/office/word/2015/wordml/symex">
             <w:pict>
               <v:shape w14:anchorId="1DF7B098" id="Text Box 11" o:spid="_x0000_s1038" type="#_x0000_t202" style="position:absolute;margin-left:0;margin-top:521.05pt;width:220.5pt;height:150pt;z-index:-251640832;visibility:visible;mso-wrap-style:square;mso-height-percent:0;mso-wrap-distance-left:9pt;mso-wrap-distance-top:0;mso-wrap-distance-right:9pt;mso-wrap-distance-bottom:0;mso-position-horizontal:absolute;mso-position-horizontal-relative:text;mso-position-vertical:absolute;mso-position-vertical-relative:text;mso-height-percent:0;mso-height-relative:margin;v-text-anchor:top" o:gfxdata="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" fillcolor="white [3201]" stroked="f" strokeweight=".5pt">
                 <v:textbox>
@@ -4489,6 +5254,50 @@
           <w:rtl/>
         </w:rPr>
       </w:pPr>
+      <w:r>
+        <w:rPr>
+          <w:noProof/>
+          <w:rtl/>
+        </w:rPr>
+        <w:pict>
+          <v:shape id="_x0000_s1039" type="#_x0000_t75" style="position:absolute;margin-left:418.85pt;margin-top:232.55pt;width:100.5pt;height:143.5pt;rotation:1742138fd;z-index:251703296;mso-position-horizontal-relative:text;mso-position-vertical-relative:text;mso-width-relative:page;mso-height-relative:page">
+            <v:imagedata r:id="rId17" o:title="cards7"/>
+          </v:shape>
+        </w:pict>
+      </w:r>
+      <w:r>
+        <w:rPr>
+          <w:noProof/>
+          <w:rtl/>
+        </w:rPr>
+        <w:pict>
+          <v:shape id="_x0000_s1038" type="#_x0000_t75" style="position:absolute;margin-left:-72.75pt;margin-top:232.55pt;width:91.9pt;height:131.25pt;rotation:-630861fd;z-index:251701248;mso-position-horizontal-relative:text;mso-position-vertical-relative:text;mso-width-relative:page;mso-height-relative:page">
+            <v:imagedata r:id="rId18" o:title="cards0"/>
+          </v:shape>
+        </w:pict>
+      </w:r>
+      <w:r>
+        <w:rPr>
+          <w:noProof/>
+          <w:rtl/>
+        </w:rPr>
+        <w:pict>
+          <v:shape id="_x0000_s1036" type="#_x0000_t75" style="position:absolute;margin-left:425.6pt;margin-top:49.55pt;width:91.9pt;height:131.25pt;rotation:1111384fd;z-index:251700224;mso-position-horizontal-relative:text;mso-position-vertical-relative:text;mso-width-relative:page;mso-height-relative:page">
+            <v:imagedata r:id="rId18" o:title="cards0"/>
+          </v:shape>
+        </w:pict>
+      </w:r>
+      <w:r>
+        <w:rPr>
+          <w:noProof/>
+          <w:rtl/>
+        </w:rPr>
+        <w:pict>
+          <v:shape id="_x0000_s1035" type="#_x0000_t75" style="position:absolute;margin-left:-72.75pt;margin-top:49.55pt;width:81pt;height:115.65pt;z-index:251698176;mso-position-horizontal-relative:text;mso-position-vertical-relative:text;mso-width-relative:page;mso-height-relative:page">
+            <v:imagedata r:id="rId19" o:title="cards1"/>
+          </v:shape>
+        </w:pict>
+      </w:r>
     </w:p>
     <w:p>
       <w:pPr>
@@ -4821,13 +5630,23 @@
               </w:rPr>
               <w:t xml:space="preserve">he required analysis, sketching, design, </w:t>
             </w:r>
+            <w:proofErr w:type="gramStart"/>
             <w:r>
               <w:rPr>
                 <w:color w:val="404040" w:themeColor="text1" w:themeTint="BF"/>
                 <w:sz w:val="32"/>
                 <w:szCs w:val="32"/>
               </w:rPr>
-              <w:t>android implementation and connecting the views with firebase to store and retrieve data.</w:t>
+              <w:t>android</w:t>
+            </w:r>
+            <w:proofErr w:type="gramEnd"/>
+            <w:r>
+              <w:rPr>
+                <w:color w:val="404040" w:themeColor="text1" w:themeTint="BF"/>
+                <w:sz w:val="32"/>
+                <w:szCs w:val="32"/>
+              </w:rPr>
+              <w:t xml:space="preserve"> implementation and connecting the views with firebase to store and retrieve data.</w:t>
             </w:r>
           </w:p>
         </w:tc>
@@ -5252,8 +6071,6 @@
                 <w:szCs w:val="32"/>
               </w:rPr>
             </w:pPr>
-            <w:bookmarkStart w:id="0" w:name="_GoBack"/>
-            <w:bookmarkEnd w:id="0"/>
           </w:p>
           <w:p>
             <w:pPr>
@@ -5619,6 +6436,7 @@
               </w:rPr>
               <w:t xml:space="preserve"> </w:t>
             </w:r>
+            <w:proofErr w:type="gramStart"/>
             <w:r>
               <w:rPr>
                 <w:b/>
@@ -5637,7 +6455,18 @@
                 <w:sz w:val="32"/>
                 <w:szCs w:val="32"/>
               </w:rPr>
-              <w:t>(patients)</w:t>
+              <w:t>(</w:t>
+            </w:r>
+            <w:proofErr w:type="gramEnd"/>
+            <w:r>
+              <w:rPr>
+                <w:b/>
+                <w:bCs/>
+                <w:color w:val="404040" w:themeColor="text1" w:themeTint="BF"/>
+                <w:sz w:val="32"/>
+                <w:szCs w:val="32"/>
+              </w:rPr>
+              <w:t>patients)</w:t>
             </w:r>
             <w:r>
               <w:rPr>
@@ -5942,7 +6771,27 @@
                 <w:sz w:val="28"/>
                 <w:szCs w:val="28"/>
               </w:rPr>
-              <w:t>(registration)</w:t>
+              <w:t>(</w:t>
+            </w:r>
+            <w:proofErr w:type="gramStart"/>
+            <w:r>
+              <w:rPr>
+                <w:rFonts w:ascii="Calibri" w:hAnsi="Calibri" w:cs="Calibri"/>
+                <w:color w:val="404040" w:themeColor="text1" w:themeTint="BF"/>
+                <w:sz w:val="28"/>
+                <w:szCs w:val="28"/>
+              </w:rPr>
+              <w:t>registration</w:t>
+            </w:r>
+            <w:proofErr w:type="gramEnd"/>
+            <w:r>
+              <w:rPr>
+                <w:rFonts w:ascii="Calibri" w:hAnsi="Calibri" w:cs="Calibri"/>
+                <w:color w:val="404040" w:themeColor="text1" w:themeTint="BF"/>
+                <w:sz w:val="28"/>
+                <w:szCs w:val="28"/>
+              </w:rPr>
+              <w:t>)</w:t>
             </w:r>
             <w:r>
               <w:rPr>
@@ -6191,7 +7040,27 @@
                 <w:sz w:val="28"/>
                 <w:szCs w:val="28"/>
               </w:rPr>
-              <w:t>(home page and profile view).</w:t>
+              <w:t>(</w:t>
+            </w:r>
+            <w:proofErr w:type="gramStart"/>
+            <w:r>
+              <w:rPr>
+                <w:rFonts w:ascii="Calibri" w:hAnsi="Calibri" w:cs="Calibri"/>
+                <w:color w:val="404040" w:themeColor="text1" w:themeTint="BF"/>
+                <w:sz w:val="28"/>
+                <w:szCs w:val="28"/>
+              </w:rPr>
+              <w:t>home</w:t>
+            </w:r>
+            <w:proofErr w:type="gramEnd"/>
+            <w:r>
+              <w:rPr>
+                <w:rFonts w:ascii="Calibri" w:hAnsi="Calibri" w:cs="Calibri"/>
+                <w:color w:val="404040" w:themeColor="text1" w:themeTint="BF"/>
+                <w:sz w:val="28"/>
+                <w:szCs w:val="28"/>
+              </w:rPr>
+              <w:t xml:space="preserve"> page and profile view).</w:t>
             </w:r>
           </w:p>
         </w:tc>
@@ -6391,6 +7260,7 @@
                 <w:szCs w:val="28"/>
               </w:rPr>
             </w:pPr>
+            <w:proofErr w:type="gramStart"/>
             <w:r>
               <w:rPr>
                 <w:rFonts w:ascii="Calibri" w:hAnsi="Calibri" w:cs="Calibri"/>
@@ -6398,7 +7268,17 @@
                 <w:sz w:val="28"/>
                 <w:szCs w:val="28"/>
               </w:rPr>
-              <w:t>( normal person).</w:t>
+              <w:t>( normal</w:t>
+            </w:r>
+            <w:proofErr w:type="gramEnd"/>
+            <w:r>
+              <w:rPr>
+                <w:rFonts w:ascii="Calibri" w:hAnsi="Calibri" w:cs="Calibri"/>
+                <w:color w:val="404040" w:themeColor="text1" w:themeTint="BF"/>
+                <w:sz w:val="28"/>
+                <w:szCs w:val="28"/>
+              </w:rPr>
+              <w:t xml:space="preserve"> person).</w:t>
             </w:r>
           </w:p>
         </w:tc>
@@ -6615,7 +7495,27 @@
                 <w:sz w:val="28"/>
                 <w:szCs w:val="28"/>
               </w:rPr>
-              <w:t>(patients).</w:t>
+              <w:t>(</w:t>
+            </w:r>
+            <w:proofErr w:type="gramStart"/>
+            <w:r>
+              <w:rPr>
+                <w:rFonts w:ascii="Calibri" w:hAnsi="Calibri" w:cs="Calibri"/>
+                <w:color w:val="404040" w:themeColor="text1" w:themeTint="BF"/>
+                <w:sz w:val="28"/>
+                <w:szCs w:val="28"/>
+              </w:rPr>
+              <w:t>patients</w:t>
+            </w:r>
+            <w:proofErr w:type="gramEnd"/>
+            <w:r>
+              <w:rPr>
+                <w:rFonts w:ascii="Calibri" w:hAnsi="Calibri" w:cs="Calibri"/>
+                <w:color w:val="404040" w:themeColor="text1" w:themeTint="BF"/>
+                <w:sz w:val="28"/>
+                <w:szCs w:val="28"/>
+              </w:rPr>
+              <w:t>).</w:t>
             </w:r>
           </w:p>
         </w:tc>
@@ -6791,7 +7691,7 @@
 </file>
 
 <file path=word/endnotes.xml><?xml version="1.0" encoding="utf-8"?>
-<w:endnotes xmlns:wpc="http://schemas.microsoft.com/office/word/2010/wordprocessingCanvas" xmlns:cx="http://schemas.microsoft.com/office/drawing/2014/chartex" xmlns:cx1="http://schemas.microsoft.com/office/drawing/2015/9/8/chartex" xmlns:mc="http://schemas.openxmlformats.org/markup-compatibility/2006" xmlns:o="urn:schemas-microsoft-com:office:office" xmlns:r="http://schemas.openxmlformats.org/officeDocument/2006/relationships" xmlns:m="http://schemas.openxmlformats.org/officeDocument/2006/math" xmlns:v="urn:schemas-microsoft-com:vml" xmlns:wp14="http://schemas.microsoft.com/office/word/2010/wordprocessingDrawing" xmlns:wp="http://schemas.openxmlformats.org/drawingml/2006/wordprocessingDrawing" xmlns:w10="urn:schemas-microsoft-com:office:word" xmlns:w="http://schemas.openxmlformats.org/wordprocessingml/2006/main" xmlns:w14="http://schemas.microsoft.com/office/word/2010/wordml" xmlns:w15="http://schemas.microsoft.com/office/word/2012/wordml" xmlns:w16se="http://schemas.microsoft.com/office/word/2015/wordml/symex" xmlns:wpg="http://schemas.microsoft.com/office/word/2010/wordprocessingGroup" xmlns:wpi="http://schemas.microsoft.com/office/word/2010/wordprocessingInk" xmlns:wne="http://schemas.microsoft.com/office/word/2006/wordml" xmlns:wps="http://schemas.microsoft.com/office/word/2010/wordprocessingShape" mc:Ignorable="w14 w15 w16se wp14">
+<w:endnotes xmlns:wpc="http://schemas.microsoft.com/office/word/2010/wordprocessingCanvas" xmlns:mc="http://schemas.openxmlformats.org/markup-compatibility/2006" xmlns:o="urn:schemas-microsoft-com:office:office" xmlns:r="http://schemas.openxmlformats.org/officeDocument/2006/relationships" xmlns:m="http://schemas.openxmlformats.org/officeDocument/2006/math" xmlns:v="urn:schemas-microsoft-com:vml" xmlns:wp14="http://schemas.microsoft.com/office/word/2010/wordprocessingDrawing" xmlns:wp="http://schemas.openxmlformats.org/drawingml/2006/wordprocessingDrawing" xmlns:w10="urn:schemas-microsoft-com:office:word" xmlns:w="http://schemas.openxmlformats.org/wordprocessingml/2006/main" xmlns:w14="http://schemas.microsoft.com/office/word/2010/wordml" xmlns:wpg="http://schemas.microsoft.com/office/word/2010/wordprocessingGroup" xmlns:wpi="http://schemas.microsoft.com/office/word/2010/wordprocessingInk" xmlns:wne="http://schemas.microsoft.com/office/word/2006/wordml" xmlns:wps="http://schemas.microsoft.com/office/word/2010/wordprocessingShape" mc:Ignorable="w14 wp14">
   <w:endnote w:type="separator" w:id="-1">
     <w:p>
       <w:pPr>
@@ -6816,7 +7716,7 @@
 </file>
 
 <file path=word/footnotes.xml><?xml version="1.0" encoding="utf-8"?>
-<w:footnotes xmlns:wpc="http://schemas.microsoft.com/office/word/2010/wordprocessingCanvas" xmlns:cx="http://schemas.microsoft.com/office/drawing/2014/chartex" xmlns:cx1="http://schemas.microsoft.com/office/drawing/2015/9/8/chartex" xmlns:mc="http://schemas.openxmlformats.org/markup-compatibility/2006" xmlns:o="urn:schemas-microsoft-com:office:office" xmlns:r="http://schemas.openxmlformats.org/officeDocument/2006/relationships" xmlns:m="http://schemas.openxmlformats.org/officeDocument/2006/math" xmlns:v="urn:schemas-microsoft-com:vml" xmlns:wp14="http://schemas.microsoft.com/office/word/2010/wordprocessingDrawing" xmlns:wp="http://schemas.openxmlformats.org/drawingml/2006/wordprocessingDrawing" xmlns:w10="urn:schemas-microsoft-com:office:word" xmlns:w="http://schemas.openxmlformats.org/wordprocessingml/2006/main" xmlns:w14="http://schemas.microsoft.com/office/word/2010/wordml" xmlns:w15="http://schemas.microsoft.com/office/word/2012/wordml" xmlns:w16se="http://schemas.microsoft.com/office/word/2015/wordml/symex" xmlns:wpg="http://schemas.microsoft.com/office/word/2010/wordprocessingGroup" xmlns:wpi="http://schemas.microsoft.com/office/word/2010/wordprocessingInk" xmlns:wne="http://schemas.microsoft.com/office/word/2006/wordml" xmlns:wps="http://schemas.microsoft.com/office/word/2010/wordprocessingShape" mc:Ignorable="w14 w15 w16se wp14">
+<w:footnotes xmlns:wpc="http://schemas.microsoft.com/office/word/2010/wordprocessingCanvas" xmlns:mc="http://schemas.openxmlformats.org/markup-compatibility/2006" xmlns:o="urn:schemas-microsoft-com:office:office" xmlns:r="http://schemas.openxmlformats.org/officeDocument/2006/relationships" xmlns:m="http://schemas.openxmlformats.org/officeDocument/2006/math" xmlns:v="urn:schemas-microsoft-com:vml" xmlns:wp14="http://schemas.microsoft.com/office/word/2010/wordprocessingDrawing" xmlns:wp="http://schemas.openxmlformats.org/drawingml/2006/wordprocessingDrawing" xmlns:w10="urn:schemas-microsoft-com:office:word" xmlns:w="http://schemas.openxmlformats.org/wordprocessingml/2006/main" xmlns:w14="http://schemas.microsoft.com/office/word/2010/wordml" xmlns:wpg="http://schemas.microsoft.com/office/word/2010/wordprocessingGroup" xmlns:wpi="http://schemas.microsoft.com/office/word/2010/wordprocessingInk" xmlns:wne="http://schemas.microsoft.com/office/word/2006/wordml" xmlns:wps="http://schemas.microsoft.com/office/word/2010/wordprocessingShape" mc:Ignorable="w14 wp14">
   <w:footnote w:type="separator" w:id="-1">
     <w:p>
       <w:pPr>
@@ -6841,8 +7741,8 @@
 </file>
 
 <file path=word/numbering.xml><?xml version="1.0" encoding="utf-8"?>
-<w:numbering xmlns:wpc="http://schemas.microsoft.com/office/word/2010/wordprocessingCanvas" xmlns:cx="http://schemas.microsoft.com/office/drawing/2014/chartex" xmlns:cx1="http://schemas.microsoft.com/office/drawing/2015/9/8/chartex" xmlns:mc="http://schemas.openxmlformats.org/markup-compatibility/2006" xmlns:o="urn:schemas-microsoft-com:office:office" xmlns:r="http://schemas.openxmlformats.org/officeDocument/2006/relationships" xmlns:m="http://schemas.openxmlformats.org/officeDocument/2006/math" xmlns:v="urn:schemas-microsoft-com:vml" xmlns:wp14="http://schemas.microsoft.com/office/word/2010/wordprocessingDrawing" xmlns:wp="http://schemas.openxmlformats.org/drawingml/2006/wordprocessingDrawing" xmlns:w10="urn:schemas-microsoft-com:office:word" xmlns:w="http://schemas.openxmlformats.org/wordprocessingml/2006/main" xmlns:w14="http://schemas.microsoft.com/office/word/2010/wordml" xmlns:w15="http://schemas.microsoft.com/office/word/2012/wordml" xmlns:w16se="http://schemas.microsoft.com/office/word/2015/wordml/symex" xmlns:wpg="http://schemas.microsoft.com/office/word/2010/wordprocessingGroup" xmlns:wpi="http://schemas.microsoft.com/office/word/2010/wordprocessingInk" xmlns:wne="http://schemas.microsoft.com/office/word/2006/wordml" xmlns:wps="http://schemas.microsoft.com/office/word/2010/wordprocessingShape" mc:Ignorable="w14 w15 w16se wp14">
-  <w:abstractNum w:abstractNumId="0" w15:restartNumberingAfterBreak="0">
+<w:numbering xmlns:wpc="http://schemas.microsoft.com/office/word/2010/wordprocessingCanvas" xmlns:mc="http://schemas.openxmlformats.org/markup-compatibility/2006" xmlns:o="urn:schemas-microsoft-com:office:office" xmlns:r="http://schemas.openxmlformats.org/officeDocument/2006/relationships" xmlns:m="http://schemas.openxmlformats.org/officeDocument/2006/math" xmlns:v="urn:schemas-microsoft-com:vml" xmlns:wp14="http://schemas.microsoft.com/office/word/2010/wordprocessingDrawing" xmlns:wp="http://schemas.openxmlformats.org/drawingml/2006/wordprocessingDrawing" xmlns:w10="urn:schemas-microsoft-com:office:word" xmlns:w="http://schemas.openxmlformats.org/wordprocessingml/2006/main" xmlns:w14="http://schemas.microsoft.com/office/word/2010/wordml" xmlns:wpg="http://schemas.microsoft.com/office/word/2010/wordprocessingGroup" xmlns:wpi="http://schemas.microsoft.com/office/word/2010/wordprocessingInk" xmlns:wne="http://schemas.microsoft.com/office/word/2006/wordml" xmlns:wps="http://schemas.microsoft.com/office/word/2010/wordprocessingShape" mc:Ignorable="w14 wp14">
+  <w:abstractNum w:abstractNumId="0">
     <w:nsid w:val="18FE78F1"/>
     <w:multiLevelType w:val="hybridMultilevel"/>
     <w:tmpl w:val="0726BCC6"/>
@@ -6961,7 +7861,7 @@
 </file>
 
 <file path=word/styles.xml><?xml version="1.0" encoding="utf-8"?>
-<w:styles xmlns:mc="http://schemas.openxmlformats.org/markup-compatibility/2006" xmlns:r="http://schemas.openxmlformats.org/officeDocument/2006/relationships" xmlns:w="http://schemas.openxmlformats.org/wordprocessingml/2006/main" xmlns:w14="http://schemas.microsoft.com/office/word/2010/wordml" xmlns:w15="http://schemas.microsoft.com/office/word/2012/wordml" xmlns:w16se="http://schemas.microsoft.com/office/word/2015/wordml/symex" mc:Ignorable="w14 w15 w16se">
+<w:styles xmlns:mc="http://schemas.openxmlformats.org/markup-compatibility/2006" xmlns:r="http://schemas.openxmlformats.org/officeDocument/2006/relationships" xmlns:w="http://schemas.openxmlformats.org/wordprocessingml/2006/main" xmlns:w14="http://schemas.microsoft.com/office/word/2010/wordml" mc:Ignorable="w14">
   <w:docDefaults>
     <w:rPrDefault>
       <w:rPr>
@@ -6977,378 +7877,144 @@
       </w:pPr>
     </w:pPrDefault>
   </w:docDefaults>
-  <w:latentStyles w:defLockedState="0" w:defUIPriority="99" w:defSemiHidden="0" w:defUnhideWhenUsed="0" w:defQFormat="0" w:count="371">
-    <w:lsdException w:name="Normal" w:uiPriority="0" w:qFormat="1"/>
-    <w:lsdException w:name="heading 1" w:uiPriority="9" w:qFormat="1"/>
-    <w:lsdException w:name="heading 2" w:semiHidden="1" w:uiPriority="9" w:unhideWhenUsed="1" w:qFormat="1"/>
-    <w:lsdException w:name="heading 3" w:semiHidden="1" w:uiPriority="9" w:unhideWhenUsed="1" w:qFormat="1"/>
-    <w:lsdException w:name="heading 4" w:semiHidden="1" w:uiPriority="9" w:unhideWhenUsed="1" w:qFormat="1"/>
-    <w:lsdException w:name="heading 5" w:semiHidden="1" w:uiPriority="9" w:unhideWhenUsed="1" w:qFormat="1"/>
-    <w:lsdException w:name="heading 6" w:semiHidden="1" w:uiPriority="9" w:unhideWhenUsed="1" w:qFormat="1"/>
-    <w:lsdException w:name="heading 7" w:semiHidden="1" w:uiPriority="9" w:unhideWhenUsed="1" w:qFormat="1"/>
-    <w:lsdException w:name="heading 8" w:semiHidden="1" w:uiPriority="9" w:unhideWhenUsed="1" w:qFormat="1"/>
-    <w:lsdException w:name="heading 9" w:semiHidden="1" w:uiPriority="9" w:unhideWhenUsed="1" w:qFormat="1"/>
-    <w:lsdException w:name="index 1" w:semiHidden="1" w:unhideWhenUsed="1"/>
-    <w:lsdException w:name="index 2" w:semiHidden="1" w:unhideWhenUsed="1"/>
-    <w:lsdException w:name="index 3" w:semiHidden="1" w:unhideWhenUsed="1"/>
-    <w:lsdException w:name="index 4" w:semiHidden="1" w:unhideWhenUsed="1"/>
-    <w:lsdException w:name="index 5" w:semiHidden="1" w:unhideWhenUsed="1"/>
-    <w:lsdException w:name="index 6" w:semiHidden="1" w:unhideWhenUsed="1"/>
-    <w:lsdException w:name="index 7" w:semiHidden="1" w:unhideWhenUsed="1"/>
-    <w:lsdException w:name="index 8" w:semiHidden="1" w:unhideWhenUsed="1"/>
-    <w:lsdException w:name="index 9" w:semiHidden="1" w:unhideWhenUsed="1"/>
-    <w:lsdException w:name="toc 1" w:semiHidden="1" w:uiPriority="39" w:unhideWhenUsed="1"/>
-    <w:lsdException w:name="toc 2" w:semiHidden="1" w:uiPriority="39" w:unhideWhenUsed="1"/>
-    <w:lsdException w:name="toc 3" w:semiHidden="1" w:uiPriority="39" w:unhideWhenUsed="1"/>
-    <w:lsdException w:name="toc 4" w:semiHidden="1" w:uiPriority="39" w:unhideWhenUsed="1"/>
-    <w:lsdException w:name="toc 5" w:semiHidden="1" w:uiPriority="39" w:unhideWhenUsed="1"/>
-    <w:lsdException w:name="toc 6" w:semiHidden="1" w:uiPriority="39" w:unhideWhenUsed="1"/>
-    <w:lsdException w:name="toc 7" w:semiHidden="1" w:uiPriority="39" w:unhideWhenUsed="1"/>
-    <w:lsdException w:name="toc 8" w:semiHidden="1" w:uiPriority="39" w:unhideWhenUsed="1"/>
-    <w:lsdException w:name="toc 9" w:semiHidden="1" w:uiPriority="39" w:unhideWhenUsed="1"/>
-    <w:lsdException w:name="Normal Indent" w:semiHidden="1" w:unhideWhenUsed="1"/>
-    <w:lsdException w:name="footnote text" w:semiHidden="1" w:unhideWhenUsed="1"/>
-    <w:lsdException w:name="annotation text" w:semiHidden="1" w:unhideWhenUsed="1"/>
-    <w:lsdException w:name="header" w:semiHidden="1" w:unhideWhenUsed="1"/>
-    <w:lsdException w:name="footer" w:semiHidden="1" w:unhideWhenUsed="1"/>
-    <w:lsdException w:name="index heading" w:semiHidden="1" w:unhideWhenUsed="1"/>
-    <w:lsdException w:name="caption" w:semiHidden="1" w:uiPriority="35" w:unhideWhenUsed="1" w:qFormat="1"/>
-    <w:lsdException w:name="table of figures" w:semiHidden="1" w:unhideWhenUsed="1"/>
-    <w:lsdException w:name="envelope address" w:semiHidden="1" w:unhideWhenUsed="1"/>
-    <w:lsdException w:name="envelope return" w:semiHidden="1" w:unhideWhenUsed="1"/>
-    <w:lsdException w:name="footnote reference" w:semiHidden="1" w:unhideWhenUsed="1"/>
-    <w:lsdException w:name="annotation reference" w:semiHidden="1" w:unhideWhenUsed="1"/>
-    <w:lsdException w:name="line number" w:semiHidden="1" w:unhideWhenUsed="1"/>
-    <w:lsdException w:name="page number" w:semiHidden="1" w:unhideWhenUsed="1"/>
-    <w:lsdException w:name="endnote reference" w:semiHidden="1" w:unhideWhenUsed="1"/>
-    <w:lsdException w:name="endnote text" w:semiHidden="1" w:unhideWhenUsed="1"/>
-    <w:lsdException w:name="table of authorities" w:semiHidden="1" w:unhideWhenUsed="1"/>
-    <w:lsdException w:name="macro" w:semiHidden="1" w:unhideWhenUsed="1"/>
-    <w:lsdException w:name="toa heading" w:semiHidden="1" w:unhideWhenUsed="1"/>
-    <w:lsdException w:name="List" w:semiHidden="1" w:unhideWhenUsed="1"/>
-    <w:lsdException w:name="List Bullet" w:semiHidden="1" w:unhideWhenUsed="1"/>
-    <w:lsdException w:name="List Number" w:semiHidden="1" w:unhideWhenUsed="1"/>
-    <w:lsdException w:name="List 2" w:semiHidden="1" w:unhideWhenUsed="1"/>
-    <w:lsdException w:name="List 3" w:semiHidden="1" w:unhideWhenUsed="1"/>
-    <w:lsdException w:name="List 4" w:semiHidden="1" w:unhideWhenUsed="1"/>
-    <w:lsdException w:name="List 5" w:semiHidden="1" w:unhideWhenUsed="1"/>
-    <w:lsdException w:name="List Bullet 2" w:semiHidden="1" w:unhideWhenUsed="1"/>
-    <w:lsdException w:name="List Bullet 3" w:semiHidden="1" w:unhideWhenUsed="1"/>
-    <w:lsdException w:name="List Bullet 4" w:semiHidden="1" w:unhideWhenUsed="1"/>
-    <w:lsdException w:name="List Bullet 5" w:semiHidden="1" w:unhideWhenUsed="1"/>
-    <w:lsdException w:name="List Number 2" w:semiHidden="1" w:unhideWhenUsed="1"/>
-    <w:lsdException w:name="List Number 3" w:semiHidden="1" w:unhideWhenUsed="1"/>
-    <w:lsdException w:name="List Number 4" w:semiHidden="1" w:unhideWhenUsed="1"/>
-    <w:lsdException w:name="List Number 5" w:semiHidden="1" w:unhideWhenUsed="1"/>
-    <w:lsdException w:name="Title" w:uiPriority="10" w:qFormat="1"/>
-    <w:lsdException w:name="Closing" w:semiHidden="1" w:unhideWhenUsed="1"/>
-    <w:lsdException w:name="Signature" w:semiHidden="1" w:unhideWhenUsed="1"/>
-    <w:lsdException w:name="Default Paragraph Font" w:semiHidden="1" w:uiPriority="1" w:unhideWhenUsed="1"/>
-    <w:lsdException w:name="Body Text" w:semiHidden="1" w:unhideWhenUsed="1"/>
-    <w:lsdException w:name="Body Text Indent" w:semiHidden="1" w:unhideWhenUsed="1"/>
-    <w:lsdException w:name="List Continue" w:semiHidden="1" w:unhideWhenUsed="1"/>
-    <w:lsdException w:name="List Continue 2" w:semiHidden="1" w:unhideWhenUsed="1"/>
-    <w:lsdException w:name="List Continue 3" w:semiHidden="1" w:unhideWhenUsed="1"/>
-    <w:lsdException w:name="List Continue 4" w:semiHidden="1" w:unhideWhenUsed="1"/>
-    <w:lsdException w:name="List Continue 5" w:semiHidden="1" w:unhideWhenUsed="1"/>
-    <w:lsdException w:name="Message Header" w:semiHidden="1" w:unhideWhenUsed="1"/>
-    <w:lsdException w:name="Subtitle" w:uiPriority="11" w:qFormat="1"/>
-    <w:lsdException w:name="Salutation" w:semiHidden="1" w:unhideWhenUsed="1"/>
-    <w:lsdException w:name="Date" w:semiHidden="1" w:unhideWhenUsed="1"/>
-    <w:lsdException w:name="Body Text First Indent" w:semiHidden="1" w:unhideWhenUsed="1"/>
-    <w:lsdException w:name="Body Text First Indent 2" w:semiHidden="1" w:unhideWhenUsed="1"/>
-    <w:lsdException w:name="Note Heading" w:semiHidden="1" w:unhideWhenUsed="1"/>
-    <w:lsdException w:name="Body Text 2" w:semiHidden="1" w:unhideWhenUsed="1"/>
-    <w:lsdException w:name="Body Text 3" w:semiHidden="1" w:unhideWhenUsed="1"/>
-    <w:lsdException w:name="Body Text Indent 2" w:semiHidden="1" w:unhideWhenUsed="1"/>
-    <w:lsdException w:name="Body Text Indent 3" w:semiHidden="1" w:unhideWhenUsed="1"/>
-    <w:lsdException w:name="Block Text" w:semiHidden="1" w:unhideWhenUsed="1"/>
-    <w:lsdException w:name="Hyperlink" w:semiHidden="1" w:unhideWhenUsed="1"/>
-    <w:lsdException w:name="FollowedHyperlink" w:semiHidden="1" w:unhideWhenUsed="1"/>
-    <w:lsdException w:name="Strong" w:uiPriority="22" w:qFormat="1"/>
-    <w:lsdException w:name="Emphasis" w:uiPriority="20" w:qFormat="1"/>
-    <w:lsdException w:name="Document Map" w:semiHidden="1" w:unhideWhenUsed="1"/>
-    <w:lsdException w:name="Plain Text" w:semiHidden="1" w:unhideWhenUsed="1"/>
-    <w:lsdException w:name="E-mail Signature" w:semiHidden="1" w:unhideWhenUsed="1"/>
-    <w:lsdException w:name="HTML Top of Form" w:semiHidden="1" w:unhideWhenUsed="1"/>
-    <w:lsdException w:name="HTML Bottom of Form" w:semiHidden="1" w:unhideWhenUsed="1"/>
-    <w:lsdException w:name="Normal (Web)" w:semiHidden="1" w:unhideWhenUsed="1"/>
-    <w:lsdException w:name="HTML Acronym" w:semiHidden="1" w:unhideWhenUsed="1"/>
-    <w:lsdException w:name="HTML Address" w:semiHidden="1" w:unhideWhenUsed="1"/>
-    <w:lsdException w:name="HTML Cite" w:semiHidden="1" w:unhideWhenUsed="1"/>
-    <w:lsdException w:name="HTML Code" w:semiHidden="1" w:unhideWhenUsed="1"/>
-    <w:lsdException w:name="HTML Definition" w:semiHidden="1" w:unhideWhenUsed="1"/>
-    <w:lsdException w:name="HTML Keyboard" w:semiHidden="1" w:unhideWhenUsed="1"/>
-    <w:lsdException w:name="HTML Preformatted" w:semiHidden="1" w:unhideWhenUsed="1"/>
-    <w:lsdException w:name="HTML Sample" w:semiHidden="1" w:unhideWhenUsed="1"/>
-    <w:lsdException w:name="HTML Typewriter" w:semiHidden="1" w:unhideWhenUsed="1"/>
-    <w:lsdException w:name="HTML Variable" w:semiHidden="1" w:unhideWhenUsed="1"/>
-    <w:lsdException w:name="Normal Table" w:semiHidden="1" w:unhideWhenUsed="1"/>
-    <w:lsdException w:name="annotation subject" w:semiHidden="1" w:unhideWhenUsed="1"/>
-    <w:lsdException w:name="No List" w:semiHidden="1" w:unhideWhenUsed="1"/>
-    <w:lsdException w:name="Outline List 1" w:semiHidden="1" w:unhideWhenUsed="1"/>
-    <w:lsdException w:name="Outline List 2" w:semiHidden="1" w:unhideWhenUsed="1"/>
-    <w:lsdException w:name="Outline List 3" w:semiHidden="1" w:unhideWhenUsed="1"/>
-    <w:lsdException w:name="Table Simple 1" w:semiHidden="1" w:unhideWhenUsed="1"/>
-    <w:lsdException w:name="Table Simple 2" w:semiHidden="1" w:unhideWhenUsed="1"/>
-    <w:lsdException w:name="Table Simple 3" w:semiHidden="1" w:unhideWhenUsed="1"/>
-    <w:lsdException w:name="Table Classic 1" w:semiHidden="1" w:unhideWhenUsed="1"/>
-    <w:lsdException w:name="Table Classic 2" w:semiHidden="1" w:unhideWhenUsed="1"/>
-    <w:lsdException w:name="Table Classic 3" w:semiHidden="1" w:unhideWhenUsed="1"/>
-    <w:lsdException w:name="Table Classic 4" w:semiHidden="1" w:unhideWhenUsed="1"/>
-    <w:lsdException w:name="Table Colorful 1" w:semiHidden="1" w:unhideWhenUsed="1"/>
-    <w:lsdException w:name="Table Colorful 2" w:semiHidden="1" w:unhideWhenUsed="1"/>
-    <w:lsdException w:name="Table Colorful 3" w:semiHidden="1" w:unhideWhenUsed="1"/>
-    <w:lsdException w:name="Table Columns 1" w:semiHidden="1" w:unhideWhenUsed="1"/>
-    <w:lsdException w:name="Table Columns 2" w:semiHidden="1" w:unhideWhenUsed="1"/>
-    <w:lsdException w:name="Table Columns 3" w:semiHidden="1" w:unhideWhenUsed="1"/>
-    <w:lsdException w:name="Table Columns 4" w:semiHidden="1" w:unhideWhenUsed="1"/>
-    <w:lsdException w:name="Table Columns 5" w:semiHidden="1" w:unhideWhenUsed="1"/>
-    <w:lsdException w:name="Table Grid 1" w:semiHidden="1" w:unhideWhenUsed="1"/>
-    <w:lsdException w:name="Table Grid 2" w:semiHidden="1" w:unhideWhenUsed="1"/>
-    <w:lsdException w:name="Table Grid 3" w:semiHidden="1" w:unhideWhenUsed="1"/>
-    <w:lsdException w:name="Table Grid 4" w:semiHidden="1" w:unhideWhenUsed="1"/>
-    <w:lsdException w:name="Table Grid 5" w:semiHidden="1" w:unhideWhenUsed="1"/>
-    <w:lsdException w:name="Table Grid 6" w:semiHidden="1" w:unhideWhenUsed="1"/>
-    <w:lsdException w:name="Table Grid 7" w:semiHidden="1" w:unhideWhenUsed="1"/>
-    <w:lsdException w:name="Table Grid 8" w:semiHidden="1" w:unhideWhenUsed="1"/>
-    <w:lsdException w:name="Table List 1" w:semiHidden="1" w:unhideWhenUsed="1"/>
-    <w:lsdException w:name="Table List 2" w:semiHidden="1" w:unhideWhenUsed="1"/>
-    <w:lsdException w:name="Table List 3" w:semiHidden="1" w:unhideWhenUsed="1"/>
-    <w:lsdException w:name="Table List 4" w:semiHidden="1" w:unhideWhenUsed="1"/>
-    <w:lsdException w:name="Table List 5" w:semiHidden="1" w:unhideWhenUsed="1"/>
-    <w:lsdException w:name="Table List 6" w:semiHidden="1" w:unhideWhenUsed="1"/>
-    <w:lsdException w:name="Table List 7" w:semiHidden="1" w:unhideWhenUsed="1"/>
-    <w:lsdException w:name="Table List 8" w:semiHidden="1" w:unhideWhenUsed="1"/>
-    <w:lsdException w:name="Table 3D effects 1" w:semiHidden="1" w:unhideWhenUsed="1"/>
-    <w:lsdException w:name="Table 3D effects 2" w:semiHidden="1" w:unhideWhenUsed="1"/>
-    <w:lsdException w:name="Table 3D effects 3" w:semiHidden="1" w:unhideWhenUsed="1"/>
-    <w:lsdException w:name="Table Contemporary" w:semiHidden="1" w:unhideWhenUsed="1"/>
-    <w:lsdException w:name="Table Elegant" w:semiHidden="1" w:unhideWhenUsed="1"/>
-    <w:lsdException w:name="Table Professional" w:semiHidden="1" w:unhideWhenUsed="1"/>
-    <w:lsdException w:name="Table Subtle 1" w:semiHidden="1" w:unhideWhenUsed="1"/>
-    <w:lsdException w:name="Table Subtle 2" w:semiHidden="1" w:unhideWhenUsed="1"/>
-    <w:lsdException w:name="Table Web 1" w:semiHidden="1" w:unhideWhenUsed="1"/>
-    <w:lsdException w:name="Table Web 2" w:semiHidden="1" w:unhideWhenUsed="1"/>
-    <w:lsdException w:name="Table Web 3" w:semiHidden="1" w:unhideWhenUsed="1"/>
-    <w:lsdException w:name="Balloon Text" w:semiHidden="1" w:unhideWhenUsed="1"/>
-    <w:lsdException w:name="Table Grid" w:uiPriority="39"/>
-    <w:lsdException w:name="Table Theme" w:semiHidden="1" w:unhideWhenUsed="1"/>
-    <w:lsdException w:name="Placeholder Text" w:semiHidden="1"/>
-    <w:lsdException w:name="No Spacing" w:uiPriority="1" w:qFormat="1"/>
-    <w:lsdException w:name="Light Shading" w:uiPriority="60"/>
-    <w:lsdException w:name="Light List" w:uiPriority="61"/>
-    <w:lsdException w:name="Light Grid" w:uiPriority="62"/>
-    <w:lsdException w:name="Medium Shading 1" w:uiPriority="63"/>
-    <w:lsdException w:name="Medium Shading 2" w:uiPriority="64"/>
-    <w:lsdException w:name="Medium List 1" w:uiPriority="65"/>
-    <w:lsdException w:name="Medium List 2" w:uiPriority="66"/>
-    <w:lsdException w:name="Medium Grid 1" w:uiPriority="67"/>
-    <w:lsdException w:name="Medium Grid 2" w:uiPriority="68"/>
-    <w:lsdException w:name="Medium Grid 3" w:uiPriority="69"/>
-    <w:lsdException w:name="Dark List" w:uiPriority="70"/>
-    <w:lsdException w:name="Colorful Shading" w:uiPriority="71"/>
-    <w:lsdException w:name="Colorful List" w:uiPriority="72"/>
-    <w:lsdException w:name="Colorful Grid" w:uiPriority="73"/>
-    <w:lsdException w:name="Light Shading Accent 1" w:uiPriority="60"/>
-    <w:lsdException w:name="Light List Accent 1" w:uiPriority="61"/>
-    <w:lsdException w:name="Light Grid Accent 1" w:uiPriority="62"/>
-    <w:lsdException w:name="Medium Shading 1 Accent 1" w:uiPriority="63"/>
-    <w:lsdException w:name="Medium Shading 2 Accent 1" w:uiPriority="64"/>
-    <w:lsdException w:name="Medium List 1 Accent 1" w:uiPriority="65"/>
-    <w:lsdException w:name="Revision" w:semiHidden="1"/>
-    <w:lsdException w:name="List Paragraph" w:uiPriority="34" w:qFormat="1"/>
-    <w:lsdException w:name="Quote" w:uiPriority="29" w:qFormat="1"/>
-    <w:lsdException w:name="Intense Quote" w:uiPriority="30" w:qFormat="1"/>
-    <w:lsdException w:name="Medium List 2 Accent 1" w:uiPriority="66"/>
-    <w:lsdException w:name="Medium Grid 1 Accent 1" w:uiPriority="67"/>
-    <w:lsdException w:name="Medium Grid 2 Accent 1" w:uiPriority="68"/>
-    <w:lsdException w:name="Medium Grid 3 Accent 1" w:uiPriority="69"/>
-    <w:lsdException w:name="Dark List Accent 1" w:uiPriority="70"/>
-    <w:lsdException w:name="Colorful Shading Accent 1" w:uiPriority="71"/>
-    <w:lsdException w:name="Colorful List Accent 1" w:uiPriority="72"/>
-    <w:lsdException w:name="Colorful Grid Accent 1" w:uiPriority="73"/>
-    <w:lsdException w:name="Light Shading Accent 2" w:uiPriority="60"/>
-    <w:lsdException w:name="Light List Accent 2" w:uiPriority="61"/>
-    <w:lsdException w:name="Light Grid Accent 2" w:uiPriority="62"/>
-    <w:lsdException w:name="Medium Shading 1 Accent 2" w:uiPriority="63"/>
-    <w:lsdException w:name="Medium Shading 2 Accent 2" w:uiPriority="64"/>
-    <w:lsdException w:name="Medium List 1 Accent 2" w:uiPriority="65"/>
-    <w:lsdException w:name="Medium List 2 Accent 2" w:uiPriority="66"/>
-    <w:lsdException w:name="Medium Grid 1 Accent 2" w:uiPriority="67"/>
-    <w:lsdException w:name="Medium Grid 2 Accent 2" w:uiPriority="68"/>
-    <w:lsdException w:name="Medium Grid 3 Accent 2" w:uiPriority="69"/>
-    <w:lsdException w:name="Dark List Accent 2" w:uiPriority="70"/>
-    <w:lsdException w:name="Colorful Shading Accent 2" w:uiPriority="71"/>
-    <w:lsdException w:name="Colorful List Accent 2" w:uiPriority="72"/>
-    <w:lsdException w:name="Colorful Grid Accent 2" w:uiPriority="73"/>
-    <w:lsdException w:name="Light Shading Accent 3" w:uiPriority="60"/>
-    <w:lsdException w:name="Light List Accent 3" w:uiPriority="61"/>
-    <w:lsdException w:name="Light Grid Accent 3" w:uiPriority="62"/>
-    <w:lsdException w:name="Medium Shading 1 Accent 3" w:uiPriority="63"/>
-    <w:lsdException w:name="Medium Shading 2 Accent 3" w:uiPriority="64"/>
-    <w:lsdException w:name="Medium List 1 Accent 3" w:uiPriority="65"/>
-    <w:lsdException w:name="Medium List 2 Accent 3" w:uiPriority="66"/>
-    <w:lsdException w:name="Medium Grid 1 Accent 3" w:uiPriority="67"/>
-    <w:lsdException w:name="Medium Grid 2 Accent 3" w:uiPriority="68"/>
-    <w:lsdException w:name="Medium Grid 3 Accent 3" w:uiPriority="69"/>
-    <w:lsdException w:name="Dark List Accent 3" w:uiPriority="70"/>
-    <w:lsdException w:name="Colorful Shading Accent 3" w:uiPriority="71"/>
-    <w:lsdException w:name="Colorful List Accent 3" w:uiPriority="72"/>
-    <w:lsdException w:name="Colorful Grid Accent 3" w:uiPriority="73"/>
-    <w:lsdException w:name="Light Shading Accent 4" w:uiPriority="60"/>
-    <w:lsdException w:name="Light List Accent 4" w:uiPriority="61"/>
-    <w:lsdException w:name="Light Grid Accent 4" w:uiPriority="62"/>
-    <w:lsdException w:name="Medium Shading 1 Accent 4" w:uiPriority="63"/>
-    <w:lsdException w:name="Medium Shading 2 Accent 4" w:uiPriority="64"/>
-    <w:lsdException w:name="Medium List 1 Accent 4" w:uiPriority="65"/>
-    <w:lsdException w:name="Medium List 2 Accent 4" w:uiPriority="66"/>
-    <w:lsdException w:name="Medium Grid 1 Accent 4" w:uiPriority="67"/>
-    <w:lsdException w:name="Medium Grid 2 Accent 4" w:uiPriority="68"/>
-    <w:lsdException w:name="Medium Grid 3 Accent 4" w:uiPriority="69"/>
-    <w:lsdException w:name="Dark List Accent 4" w:uiPriority="70"/>
-    <w:lsdException w:name="Colorful Shading Accent 4" w:uiPriority="71"/>
-    <w:lsdException w:name="Colorful List Accent 4" w:uiPriority="72"/>
-    <w:lsdException w:name="Colorful Grid Accent 4" w:uiPriority="73"/>
-    <w:lsdException w:name="Light Shading Accent 5" w:uiPriority="60"/>
-    <w:lsdException w:name="Light List Accent 5" w:uiPriority="61"/>
-    <w:lsdException w:name="Light Grid Accent 5" w:uiPriority="62"/>
-    <w:lsdException w:name="Medium Shading 1 Accent 5" w:uiPriority="63"/>
-    <w:lsdException w:name="Medium Shading 2 Accent 5" w:uiPriority="64"/>
-    <w:lsdException w:name="Medium List 1 Accent 5" w:uiPriority="65"/>
-    <w:lsdException w:name="Medium List 2 Accent 5" w:uiPriority="66"/>
-    <w:lsdException w:name="Medium Grid 1 Accent 5" w:uiPriority="67"/>
-    <w:lsdException w:name="Medium Grid 2 Accent 5" w:uiPriority="68"/>
-    <w:lsdException w:name="Medium Grid 3 Accent 5" w:uiPriority="69"/>
-    <w:lsdException w:name="Dark List Accent 5" w:uiPriority="70"/>
-    <w:lsdException w:name="Colorful Shading Accent 5" w:uiPriority="71"/>
-    <w:lsdException w:name="Colorful List Accent 5" w:uiPriority="72"/>
-    <w:lsdException w:name="Colorful Grid Accent 5" w:uiPriority="73"/>
-    <w:lsdException w:name="Light Shading Accent 6" w:uiPriority="60"/>
-    <w:lsdException w:name="Light List Accent 6" w:uiPriority="61"/>
-    <w:lsdException w:name="Light Grid Accent 6" w:uiPriority="62"/>
-    <w:lsdException w:name="Medium Shading 1 Accent 6" w:uiPriority="63"/>
-    <w:lsdException w:name="Medium Shading 2 Accent 6" w:uiPriority="64"/>
-    <w:lsdException w:name="Medium List 1 Accent 6" w:uiPriority="65"/>
-    <w:lsdException w:name="Medium List 2 Accent 6" w:uiPriority="66"/>
-    <w:lsdException w:name="Medium Grid 1 Accent 6" w:uiPriority="67"/>
-    <w:lsdException w:name="Medium Grid 2 Accent 6" w:uiPriority="68"/>
-    <w:lsdException w:name="Medium Grid 3 Accent 6" w:uiPriority="69"/>
-    <w:lsdException w:name="Dark List Accent 6" w:uiPriority="70"/>
-    <w:lsdException w:name="Colorful Shading Accent 6" w:uiPriority="71"/>
-    <w:lsdException w:name="Colorful List Accent 6" w:uiPriority="72"/>
-    <w:lsdException w:name="Colorful Grid Accent 6" w:uiPriority="73"/>
-    <w:lsdException w:name="Subtle Emphasis" w:uiPriority="19" w:qFormat="1"/>
-    <w:lsdException w:name="Intense Emphasis" w:uiPriority="21" w:qFormat="1"/>
-    <w:lsdException w:name="Subtle Reference" w:uiPriority="31" w:qFormat="1"/>
-    <w:lsdException w:name="Intense Reference" w:uiPriority="32" w:qFormat="1"/>
-    <w:lsdException w:name="Book Title" w:uiPriority="33" w:qFormat="1"/>
-    <w:lsdException w:name="Bibliography" w:semiHidden="1" w:uiPriority="37" w:unhideWhenUsed="1"/>
-    <w:lsdException w:name="TOC Heading" w:semiHidden="1" w:uiPriority="39" w:unhideWhenUsed="1" w:qFormat="1"/>
-    <w:lsdException w:name="Plain Table 1" w:uiPriority="41"/>
-    <w:lsdException w:name="Plain Table 2" w:uiPriority="42"/>
-    <w:lsdException w:name="Plain Table 3" w:uiPriority="43"/>
-    <w:lsdException w:name="Plain Table 4" w:uiPriority="44"/>
-    <w:lsdException w:name="Plain Table 5" w:uiPriority="45"/>
-    <w:lsdException w:name="Grid Table Light" w:uiPriority="40"/>
-    <w:lsdException w:name="Grid Table 1 Light" w:uiPriority="46"/>
-    <w:lsdException w:name="Grid Table 2" w:uiPriority="47"/>
-    <w:lsdException w:name="Grid Table 3" w:uiPriority="48"/>
-    <w:lsdException w:name="Grid Table 4" w:uiPriority="49"/>
-    <w:lsdException w:name="Grid Table 5 Dark" w:uiPriority="50"/>
-    <w:lsdException w:name="Grid Table 6 Colorful" w:uiPriority="51"/>
-    <w:lsdException w:name="Grid Table 7 Colorful" w:uiPriority="52"/>
-    <w:lsdException w:name="Grid Table 1 Light Accent 1" w:uiPriority="46"/>
-    <w:lsdException w:name="Grid Table 2 Accent 1" w:uiPriority="47"/>
-    <w:lsdException w:name="Grid Table 3 Accent 1" w:uiPriority="48"/>
-    <w:lsdException w:name="Grid Table 4 Accent 1" w:uiPriority="49"/>
-    <w:lsdException w:name="Grid Table 5 Dark Accent 1" w:uiPriority="50"/>
-    <w:lsdException w:name="Grid Table 6 Colorful Accent 1" w:uiPriority="51"/>
-    <w:lsdException w:name="Grid Table 7 Colorful Accent 1" w:uiPriority="52"/>
-    <w:lsdException w:name="Grid Table 1 Light Accent 2" w:uiPriority="46"/>
-    <w:lsdException w:name="Grid Table 2 Accent 2" w:uiPriority="47"/>
-    <w:lsdException w:name="Grid Table 3 Accent 2" w:uiPriority="48"/>
-    <w:lsdException w:name="Grid Table 4 Accent 2" w:uiPriority="49"/>
-    <w:lsdException w:name="Grid Table 5 Dark Accent 2" w:uiPriority="50"/>
-    <w:lsdException w:name="Grid Table 6 Colorful Accent 2" w:uiPriority="51"/>
-    <w:lsdException w:name="Grid Table 7 Colorful Accent 2" w:uiPriority="52"/>
-    <w:lsdException w:name="Grid Table 1 Light Accent 3" w:uiPriority="46"/>
-    <w:lsdException w:name="Grid Table 2 Accent 3" w:uiPriority="47"/>
-    <w:lsdException w:name="Grid Table 3 Accent 3" w:uiPriority="48"/>
-    <w:lsdException w:name="Grid Table 4 Accent 3" w:uiPriority="49"/>
-    <w:lsdException w:name="Grid Table 5 Dark Accent 3" w:uiPriority="50"/>
-    <w:lsdException w:name="Grid Table 6 Colorful Accent 3" w:uiPriority="51"/>
-    <w:lsdException w:name="Grid Table 7 Colorful Accent 3" w:uiPriority="52"/>
-    <w:lsdException w:name="Grid Table 1 Light Accent 4" w:uiPriority="46"/>
-    <w:lsdException w:name="Grid Table 2 Accent 4" w:uiPriority="47"/>
-    <w:lsdException w:name="Grid Table 3 Accent 4" w:uiPriority="48"/>
-    <w:lsdException w:name="Grid Table 4 Accent 4" w:uiPriority="49"/>
-    <w:lsdException w:name="Grid Table 5 Dark Accent 4" w:uiPriority="50"/>
-    <w:lsdException w:name="Grid Table 6 Colorful Accent 4" w:uiPriority="51"/>
-    <w:lsdException w:name="Grid Table 7 Colorful Accent 4" w:uiPriority="52"/>
-    <w:lsdException w:name="Grid Table 1 Light Accent 5" w:uiPriority="46"/>
-    <w:lsdException w:name="Grid Table 2 Accent 5" w:uiPriority="47"/>
-    <w:lsdException w:name="Grid Table 3 Accent 5" w:uiPriority="48"/>
-    <w:lsdException w:name="Grid Table 4 Accent 5" w:uiPriority="49"/>
-    <w:lsdException w:name="Grid Table 5 Dark Accent 5" w:uiPriority="50"/>
-    <w:lsdException w:name="Grid Table 6 Colorful Accent 5" w:uiPriority="51"/>
-    <w:lsdException w:name="Grid Table 7 Colorful Accent 5" w:uiPriority="52"/>
-    <w:lsdException w:name="Grid Table 1 Light Accent 6" w:uiPriority="46"/>
-    <w:lsdException w:name="Grid Table 2 Accent 6" w:uiPriority="47"/>
-    <w:lsdException w:name="Grid Table 3 Accent 6" w:uiPriority="48"/>
-    <w:lsdException w:name="Grid Table 4 Accent 6" w:uiPriority="49"/>
-    <w:lsdException w:name="Grid Table 5 Dark Accent 6" w:uiPriority="50"/>
-    <w:lsdException w:name="Grid Table 6 Colorful Accent 6" w:uiPriority="51"/>
-    <w:lsdException w:name="Grid Table 7 Colorful Accent 6" w:uiPriority="52"/>
-    <w:lsdException w:name="List Table 1 Light" w:uiPriority="46"/>
-    <w:lsdException w:name="List Table 2" w:uiPriority="47"/>
-    <w:lsdException w:name="List Table 3" w:uiPriority="48"/>
-    <w:lsdException w:name="List Table 4" w:uiPriority="49"/>
-    <w:lsdException w:name="List Table 5 Dark" w:uiPriority="50"/>
-    <w:lsdException w:name="List Table 6 Colorful" w:uiPriority="51"/>
-    <w:lsdException w:name="List Table 7 Colorful" w:uiPriority="52"/>
-    <w:lsdException w:name="List Table 1 Light Accent 1" w:uiPriority="46"/>
-    <w:lsdException w:name="List Table 2 Accent 1" w:uiPriority="47"/>
-    <w:lsdException w:name="List Table 3 Accent 1" w:uiPriority="48"/>
-    <w:lsdException w:name="List Table 4 Accent 1" w:uiPriority="49"/>
-    <w:lsdException w:name="List Table 5 Dark Accent 1" w:uiPriority="50"/>
-    <w:lsdException w:name="List Table 6 Colorful Accent 1" w:uiPriority="51"/>
-    <w:lsdException w:name="List Table 7 Colorful Accent 1" w:uiPriority="52"/>
-    <w:lsdException w:name="List Table 1 Light Accent 2" w:uiPriority="46"/>
-    <w:lsdException w:name="List Table 2 Accent 2" w:uiPriority="47"/>
-    <w:lsdException w:name="List Table 3 Accent 2" w:uiPriority="48"/>
-    <w:lsdException w:name="List Table 4 Accent 2" w:uiPriority="49"/>
-    <w:lsdException w:name="List Table 5 Dark Accent 2" w:uiPriority="50"/>
-    <w:lsdException w:name="List Table 6 Colorful Accent 2" w:uiPriority="51"/>
-    <w:lsdException w:name="List Table 7 Colorful Accent 2" w:uiPriority="52"/>
-    <w:lsdException w:name="List Table 1 Light Accent 3" w:uiPriority="46"/>
-    <w:lsdException w:name="List Table 2 Accent 3" w:uiPriority="47"/>
-    <w:lsdException w:name="List Table 3 Accent 3" w:uiPriority="48"/>
-    <w:lsdException w:name="List Table 4 Accent 3" w:uiPriority="49"/>
-    <w:lsdException w:name="List Table 5 Dark Accent 3" w:uiPriority="50"/>
-    <w:lsdException w:name="List Table 6 Colorful Accent 3" w:uiPriority="51"/>
-    <w:lsdException w:name="List Table 7 Colorful Accent 3" w:uiPriority="52"/>
-    <w:lsdException w:name="List Table 1 Light Accent 4" w:uiPriority="46"/>
-    <w:lsdException w:name="List Table 2 Accent 4" w:uiPriority="47"/>
-    <w:lsdException w:name="List Table 3 Accent 4" w:uiPriority="48"/>
-    <w:lsdException w:name="List Table 4 Accent 4" w:uiPriority="49"/>
-    <w:lsdException w:name="List Table 5 Dark Accent 4" w:uiPriority="50"/>
-    <w:lsdException w:name="List Table 6 Colorful Accent 4" w:uiPriority="51"/>
-    <w:lsdException w:name="List Table 7 Colorful Accent 4" w:uiPriority="52"/>
-    <w:lsdException w:name="List Table 1 Light Accent 5" w:uiPriority="46"/>
-    <w:lsdException w:name="List Table 2 Accent 5" w:uiPriority="47"/>
-    <w:lsdException w:name="List Table 3 Accent 5" w:uiPriority="48"/>
-    <w:lsdException w:name="List Table 4 Accent 5" w:uiPriority="49"/>
-    <w:lsdException w:name="List Table 5 Dark Accent 5" w:uiPriority="50"/>
-    <w:lsdException w:name="List Table 6 Colorful Accent 5" w:uiPriority="51"/>
-    <w:lsdException w:name="List Table 7 Colorful Accent 5" w:uiPriority="52"/>
-    <w:lsdException w:name="List Table 1 Light Accent 6" w:uiPriority="46"/>
-    <w:lsdException w:name="List Table 2 Accent 6" w:uiPriority="47"/>
-    <w:lsdException w:name="List Table 3 Accent 6" w:uiPriority="48"/>
-    <w:lsdException w:name="List Table 4 Accent 6" w:uiPriority="49"/>
-    <w:lsdException w:name="List Table 5 Dark Accent 6" w:uiPriority="50"/>
-    <w:lsdException w:name="List Table 6 Colorful Accent 6" w:uiPriority="51"/>
-    <w:lsdException w:name="List Table 7 Colorful Accent 6" w:uiPriority="52"/>
+  <w:latentStyles w:defLockedState="0" w:defUIPriority="99" w:defSemiHidden="1" w:defUnhideWhenUsed="1" w:defQFormat="0" w:count="267">
+    <w:lsdException w:name="Normal" w:semiHidden="0" w:uiPriority="0" w:unhideWhenUsed="0" w:qFormat="1"/>
+    <w:lsdException w:name="heading 1" w:semiHidden="0" w:uiPriority="9" w:unhideWhenUsed="0" w:qFormat="1"/>
+    <w:lsdException w:name="heading 2" w:uiPriority="9" w:qFormat="1"/>
+    <w:lsdException w:name="heading 3" w:uiPriority="9" w:qFormat="1"/>
+    <w:lsdException w:name="heading 4" w:uiPriority="9" w:qFormat="1"/>
+    <w:lsdException w:name="heading 5" w:uiPriority="9" w:qFormat="1"/>
+    <w:lsdException w:name="heading 6" w:uiPriority="9" w:qFormat="1"/>
+    <w:lsdException w:name="heading 7" w:uiPriority="9" w:qFormat="1"/>
+    <w:lsdException w:name="heading 8" w:uiPriority="9" w:qFormat="1"/>
+    <w:lsdException w:name="heading 9" w:uiPriority="9" w:qFormat="1"/>
+    <w:lsdException w:name="toc 1" w:uiPriority="39"/>
+    <w:lsdException w:name="toc 2" w:uiPriority="39"/>
+    <w:lsdException w:name="toc 3" w:uiPriority="39"/>
+    <w:lsdException w:name="toc 4" w:uiPriority="39"/>
+    <w:lsdException w:name="toc 5" w:uiPriority="39"/>
+    <w:lsdException w:name="toc 6" w:uiPriority="39"/>
+    <w:lsdException w:name="toc 7" w:uiPriority="39"/>
+    <w:lsdException w:name="toc 8" w:uiPriority="39"/>
+    <w:lsdException w:name="toc 9" w:uiPriority="39"/>
+    <w:lsdException w:name="caption" w:uiPriority="35" w:qFormat="1"/>
+    <w:lsdException w:name="Title" w:semiHidden="0" w:uiPriority="10" w:unhideWhenUsed="0" w:qFormat="1"/>
+    <w:lsdException w:name="Default Paragraph Font" w:uiPriority="1"/>
+    <w:lsdException w:name="Subtitle" w:semiHidden="0" w:uiPriority="11" w:unhideWhenUsed="0" w:qFormat="1"/>
+    <w:lsdException w:name="Strong" w:semiHidden="0" w:uiPriority="22" w:unhideWhenUsed="0" w:qFormat="1"/>
+    <w:lsdException w:name="Emphasis" w:semiHidden="0" w:uiPriority="20" w:unhideWhenUsed="0" w:qFormat="1"/>
+    <w:lsdException w:name="Table Grid" w:semiHidden="0" w:uiPriority="39" w:unhideWhenUsed="0"/>
+    <w:lsdException w:name="Placeholder Text" w:unhideWhenUsed="0"/>
+    <w:lsdException w:name="No Spacing" w:semiHidden="0" w:uiPriority="1" w:unhideWhenUsed="0" w:qFormat="1"/>
+    <w:lsdException w:name="Light Shading" w:semiHidden="0" w:uiPriority="60" w:unhideWhenUsed="0"/>
+    <w:lsdException w:name="Light List" w:semiHidden="0" w:uiPriority="61" w:unhideWhenUsed="0"/>
+    <w:lsdException w:name="Light Grid" w:semiHidden="0" w:uiPriority="62" w:unhideWhenUsed="0"/>
+    <w:lsdException w:name="Medium Shading 1" w:semiHidden="0" w:uiPriority="63" w:unhideWhenUsed="0"/>
+    <w:lsdException w:name="Medium Shading 2" w:semiHidden="0" w:uiPriority="64" w:unhideWhenUsed="0"/>
+    <w:lsdException w:name="Medium List 1" w:semiHidden="0" w:uiPriority="65" w:unhideWhenUsed="0"/>
+    <w:lsdException w:name="Medium List 2" w:semiHidden="0" w:uiPriority="66" w:unhideWhenUsed="0"/>
+    <w:lsdException w:name="Medium Grid 1" w:semiHidden="0" w:uiPriority="67" w:unhideWhenUsed="0"/>
+    <w:lsdException w:name="Medium Grid 2" w:semiHidden="0" w:uiPriority="68" w:unhideWhenUsed="0"/>
+    <w:lsdException w:name="Medium Grid 3" w:semiHidden="0" w:uiPriority="69" w:unhideWhenUsed="0"/>
+    <w:lsdException w:name="Dark List" w:semiHidden="0" w:uiPriority="70" w:unhideWhenUsed="0"/>
+    <w:lsdException w:name="Colorful Shading" w:semiHidden="0" w:uiPriority="71" w:unhideWhenUsed="0"/>
+    <w:lsdException w:name="Colorful List" w:semiHidden="0" w:uiPriority="72" w:unhideWhenUsed="0"/>
+    <w:lsdException w:name="Colorful Grid" w:semiHidden="0" w:uiPriority="73" w:unhideWhenUsed="0"/>
+    <w:lsdException w:name="Light Shading Accent 1" w:semiHidden="0" w:uiPriority="60" w:unhideWhenUsed="0"/>
+    <w:lsdException w:name="Light List Accent 1" w:semiHidden="0" w:uiPriority="61" w:unhideWhenUsed="0"/>
+    <w:lsdException w:name="Light Grid Accent 1" w:semiHidden="0" w:uiPriority="62" w:unhideWhenUsed="0"/>
+    <w:lsdException w:name="Medium Shading 1 Accent 1" w:semiHidden="0" w:uiPriority="63" w:unhideWhenUsed="0"/>
+    <w:lsdException w:name="Medium Shading 2 Accent 1" w:semiHidden="0" w:uiPriority="64" w:unhideWhenUsed="0"/>
+    <w:lsdException w:name="Medium List 1 Accent 1" w:semiHidden="0" w:uiPriority="65" w:unhideWhenUsed="0"/>
+    <w:lsdException w:name="Revision" w:unhideWhenUsed="0"/>
+    <w:lsdException w:name="List Paragraph" w:semiHidden="0" w:uiPriority="34" w:unhideWhenUsed="0" w:qFormat="1"/>
+    <w:lsdException w:name="Quote" w:semiHidden="0" w:uiPriority="29" w:unhideWhenUsed="0" w:qFormat="1"/>
+    <w:lsdException w:name="Intense Quote" w:semiHidden="0" w:uiPriority="30" w:unhideWhenUsed="0" w:qFormat="1"/>
+    <w:lsdException w:name="Medium List 2 Accent 1" w:semiHidden="0" w:uiPriority="66" w:unhideWhenUsed="0"/>
+    <w:lsdException w:name="Medium Grid 1 Accent 1" w:semiHidden="0" w:uiPriority="67" w:unhideWhenUsed="0"/>
+    <w:lsdException w:name="Medium Grid 2 Accent 1" w:semiHidden="0" w:uiPriority="68" w:unhideWhenUsed="0"/>
+    <w:lsdException w:name="Medium Grid 3 Accent 1" w:semiHidden="0" w:uiPriority="69" w:unhideWhenUsed="0"/>
+    <w:lsdException w:name="Dark List Accent 1" w:semiHidden="0" w:uiPriority="70" w:unhideWhenUsed="0"/>
+    <w:lsdException w:name="Colorful Shading Accent 1" w:semiHidden="0" w:uiPriority="71" w:unhideWhenUsed="0"/>
+    <w:lsdException w:name="Colorful List Accent 1" w:semiHidden="0" w:uiPriority="72" w:unhideWhenUsed="0"/>
+    <w:lsdException w:name="Colorful Grid Accent 1" w:semiHidden="0" w:uiPriority="73" w:unhideWhenUsed="0"/>
+    <w:lsdException w:name="Light Shading Accent 2" w:semiHidden="0" w:uiPriority="60" w:unhideWhenUsed="0"/>
+    <w:lsdException w:name="Light List Accent 2" w:semiHidden="0" w:uiPriority="61" w:unhideWhenUsed="0"/>
+    <w:lsdException w:name="Light Grid Accent 2" w:semiHidden="0" w:uiPriority="62" w:unhideWhenUsed="0"/>
+    <w:lsdException w:name="Medium Shading 1 Accent 2" w:semiHidden="0" w:uiPriority="63" w:unhideWhenUsed="0"/>
+    <w:lsdException w:name="Medium Shading 2 Accent 2" w:semiHidden="0" w:uiPriority="64" w:unhideWhenUsed="0"/>
+    <w:lsdException w:name="Medium List 1 Accent 2" w:semiHidden="0" w:uiPriority="65" w:unhideWhenUsed="0"/>
+    <w:lsdException w:name="Medium List 2 Accent 2" w:semiHidden="0" w:uiPriority="66" w:unhideWhenUsed="0"/>
+    <w:lsdException w:name="Medium Grid 1 Accent 2" w:semiHidden="0" w:uiPriority="67" w:unhideWhenUsed="0"/>
+    <w:lsdException w:name="Medium Grid 2 Accent 2" w:semiHidden="0" w:uiPriority="68" w:unhideWhenUsed="0"/>
+    <w:lsdException w:name="Medium Grid 3 Accent 2" w:semiHidden="0" w:uiPriority="69" w:unhideWhenUsed="0"/>
+    <w:lsdException w:name="Dark List Accent 2" w:semiHidden="0" w:uiPriority="70" w:unhideWhenUsed="0"/>
+    <w:lsdException w:name="Colorful Shading Accent 2" w:semiHidden="0" w:uiPriority="71" w:unhideWhenUsed="0"/>
+    <w:lsdException w:name="Colorful List Accent 2" w:semiHidden="0" w:uiPriority="72" w:unhideWhenUsed="0"/>
+    <w:lsdException w:name="Colorful Grid Accent 2" w:semiHidden="0" w:uiPriority="73" w:unhideWhenUsed="0"/>
+    <w:lsdException w:name="Light Shading Accent 3" w:semiHidden="0" w:uiPriority="60" w:unhideWhenUsed="0"/>
+    <w:lsdException w:name="Light List Accent 3" w:semiHidden="0" w:uiPriority="61" w:unhideWhenUsed="0"/>
+    <w:lsdException w:name="Light Grid Accent 3" w:semiHidden="0" w:uiPriority="62" w:unhideWhenUsed="0"/>
+    <w:lsdException w:name="Medium Shading 1 Accent 3" w:semiHidden="0" w:uiPriority="63" w:unhideWhenUsed="0"/>
+    <w:lsdException w:name="Medium Shading 2 Accent 3" w:semiHidden="0" w:uiPriority="64" w:unhideWhenUsed="0"/>
+    <w:lsdException w:name="Medium List 1 Accent 3" w:semiHidden="0" w:uiPriority="65" w:unhideWhenUsed="0"/>
+    <w:lsdException w:name="Medium List 2 Accent 3" w:semiHidden="0" w:uiPriority="66" w:unhideWhenUsed="0"/>
+    <w:lsdException w:name="Medium Grid 1 Accent 3" w:semiHidden="0" w:uiPriority="67" w:unhideWhenUsed="0"/>
+    <w:lsdException w:name="Medium Grid 2 Accent 3" w:semiHidden="0" w:uiPriority="68" w:unhideWhenUsed="0"/>
+    <w:lsdException w:name="Medium Grid 3 Accent 3" w:semiHidden="0" w:uiPriority="69" w:unhideWhenUsed="0"/>
+    <w:lsdException w:name="Dark List Accent 3" w:semiHidden="0" w:uiPriority="70" w:unhideWhenUsed="0"/>
+    <w:lsdException w:name="Colorful Shading Accent 3" w:semiHidden="0" w:uiPriority="71" w:unhideWhenUsed="0"/>
+    <w:lsdException w:name="Colorful List Accent 3" w:semiHidden="0" w:uiPriority="72" w:unhideWhenUsed="0"/>
+    <w:lsdException w:name="Colorful Grid Accent 3" w:semiHidden="0" w:uiPriority="73" w:unhideWhenUsed="0"/>
+    <w:lsdException w:name="Light Shading Accent 4" w:semiHidden="0" w:uiPriority="60" w:unhideWhenUsed="0"/>
+    <w:lsdException w:name="Light List Accent 4" w:semiHidden="0" w:uiPriority="61" w:unhideWhenUsed="0"/>
+    <w:lsdException w:name="Light Grid Accent 4" w:semiHidden="0" w:uiPriority="62" w:unhideWhenUsed="0"/>
+    <w:lsdException w:name="Medium Shading 1 Accent 4" w:semiHidden="0" w:uiPriority="63" w:unhideWhenUsed="0"/>
+    <w:lsdException w:name="Medium Shading 2 Accent 4" w:semiHidden="0" w:uiPriority="64" w:unhideWhenUsed="0"/>
+    <w:lsdException w:name="Medium List 1 Accent 4" w:semiHidden="0" w:uiPriority="65" w:unhideWhenUsed="0"/>
+    <w:lsdException w:name="Medium List 2 Accent 4" w:semiHidden="0" w:uiPriority="66" w:unhideWhenUsed="0"/>
+    <w:lsdException w:name="Medium Grid 1 Accent 4" w:semiHidden="0" w:uiPriority="67" w:unhideWhenUsed="0"/>
+    <w:lsdException w:name="Medium Grid 2 Accent 4" w:semiHidden="0" w:uiPriority="68" w:unhideWhenUsed="0"/>
+    <w:lsdException w:name="Medium Grid 3 Accent 4" w:semiHidden="0" w:uiPriority="69" w:unhideWhenUsed="0"/>
+    <w:lsdException w:name="Dark List Accent 4" w:semiHidden="0" w:uiPriority="70" w:unhideWhenUsed="0"/>
+    <w:lsdException w:name="Colorful Shading Accent 4" w:semiHidden="0" w:uiPriority="71" w:unhideWhenUsed="0"/>
+    <w:lsdException w:name="Colorful List Accent 4" w:semiHidden="0" w:uiPriority="72" w:unhideWhenUsed="0"/>
+    <w:lsdException w:name="Colorful Grid Accent 4" w:semiHidden="0" w:uiPriority="73" w:unhideWhenUsed="0"/>
+    <w:lsdException w:name="Light Shading Accent 5" w:semiHidden="0" w:uiPriority="60" w:unhideWhenUsed="0"/>
+    <w:lsdException w:name="Light List Accent 5" w:semiHidden="0" w:uiPriority="61" w:unhideWhenUsed="0"/>
+    <w:lsdException w:name="Light Grid Accent 5" w:semiHidden="0" w:uiPriority="62" w:unhideWhenUsed="0"/>
+    <w:lsdException w:name="Medium Shading 1 Accent 5" w:semiHidden="0" w:uiPriority="63" w:unhideWhenUsed="0"/>
+    <w:lsdException w:name="Medium Shading 2 Accent 5" w:semiHidden="0" w:uiPriority="64" w:unhideWhenUsed="0"/>
+    <w:lsdException w:name="Medium List 1 Accent 5" w:semiHidden="0" w:uiPriority="65" w:unhideWhenUsed="0"/>
+    <w:lsdException w:name="Medium List 2 Accent 5" w:semiHidden="0" w:uiPriority="66" w:unhideWhenUsed="0"/>
+    <w:lsdException w:name="Medium Grid 1 Accent 5" w:semiHidden="0" w:uiPriority="67" w:unhideWhenUsed="0"/>
+    <w:lsdException w:name="Medium Grid 2 Accent 5" w:semiHidden="0" w:uiPriority="68" w:unhideWhenUsed="0"/>
+    <w:lsdException w:name="Medium Grid 3 Accent 5" w:semiHidden="0" w:uiPriority="69" w:unhideWhenUsed="0"/>
+    <w:lsdException w:name="Dark List Accent 5" w:semiHidden="0" w:uiPriority="70" w:unhideWhenUsed="0"/>
+    <w:lsdException w:name="Colorful Shading Accent 5" w:semiHidden="0" w:uiPriority="71" w:unhideWhenUsed="0"/>
+    <w:lsdException w:name="Colorful List Accent 5" w:semiHidden="0" w:uiPriority="72" w:unhideWhenUsed="0"/>
+    <w:lsdException w:name="Colorful Grid Accent 5" w:semiHidden="0" w:uiPriority="73" w:unhideWhenUsed="0"/>
+    <w:lsdException w:name="Light Shading Accent 6" w:semiHidden="0" w:uiPriority="60" w:unhideWhenUsed="0"/>
+    <w:lsdException w:name="Light List Accent 6" w:semiHidden="0" w:uiPriority="61" w:unhideWhenUsed="0"/>
+    <w:lsdException w:name="Light Grid Accent 6" w:semiHidden="0" w:uiPriority="62" w:unhideWhenUsed="0"/>
+    <w:lsdException w:name="Medium Shading 1 Accent 6" w:semiHidden="0" w:uiPriority="63" w:unhideWhenUsed="0"/>
+    <w:lsdException w:name="Medium Shading 2 Accent 6" w:semiHidden="0" w:uiPriority="64" w:unhideWhenUsed="0"/>
+    <w:lsdException w:name="Medium List 1 Accent 6" w:semiHidden="0" w:uiPriority="65" w:unhideWhenUsed="0"/>
+    <w:lsdException w:name="Medium List 2 Accent 6" w:semiHidden="0" w:uiPriority="66" w:unhideWhenUsed="0"/>
+    <w:lsdException w:name="Medium Grid 1 Accent 6" w:semiHidden="0" w:uiPriority="67" w:unhideWhenUsed="0"/>
+    <w:lsdException w:name="Medium Grid 2 Accent 6" w:semiHidden="0" w:uiPriority="68" w:unhideWhenUsed="0"/>
+    <w:lsdException w:name="Medium Grid 3 Accent 6" w:semiHidden="0" w:uiPriority="69" w:unhideWhenUsed="0"/>
+    <w:lsdException w:name="Dark List Accent 6" w:semiHidden="0" w:uiPriority="70" w:unhideWhenUsed="0"/>
+    <w:lsdException w:name="Colorful Shading Accent 6" w:semiHidden="0" w:uiPriority="71" w:unhideWhenUsed="0"/>
+    <w:lsdException w:name="Colorful List Accent 6" w:semiHidden="0" w:uiPriority="72" w:unhideWhenUsed="0"/>
+    <w:lsdException w:name="Colorful Grid Accent 6" w:semiHidden="0" w:uiPriority="73" w:unhideWhenUsed="0"/>
+    <w:lsdException w:name="Subtle Emphasis" w:semiHidden="0" w:uiPriority="19" w:unhideWhenUsed="0" w:qFormat="1"/>
+    <w:lsdException w:name="Intense Emphasis" w:semiHidden="0" w:uiPriority="21" w:unhideWhenUsed="0" w:qFormat="1"/>
+    <w:lsdException w:name="Subtle Reference" w:semiHidden="0" w:uiPriority="31" w:unhideWhenUsed="0" w:qFormat="1"/>
+    <w:lsdException w:name="Intense Reference" w:semiHidden="0" w:uiPriority="32" w:unhideWhenUsed="0" w:qFormat="1"/>
+    <w:lsdException w:name="Book Title" w:semiHidden="0" w:uiPriority="33" w:unhideWhenUsed="0" w:qFormat="1"/>
+    <w:lsdException w:name="Bibliography" w:uiPriority="37"/>
+    <w:lsdException w:name="TOC Heading" w:uiPriority="39" w:qFormat="1"/>
   </w:latentStyles>
   <w:style w:type="paragraph" w:default="1" w:styleId="Normal">
     <w:name w:val="Normal"/>
@@ -7390,6 +8056,7 @@
       <w:spacing w:after="0" w:line="240" w:lineRule="auto"/>
     </w:pPr>
     <w:tblPr>
+      <w:tblInd w:w="0" w:type="dxa"/>
       <w:tblBorders>
         <w:top w:val="single" w:sz="4" w:space="0" w:color="auto"/>
         <w:left w:val="single" w:sz="4" w:space="0" w:color="auto"/>
@@ -7398,6 +8065,283 @@
         <w:insideH w:val="single" w:sz="4" w:space="0" w:color="auto"/>
         <w:insideV w:val="single" w:sz="4" w:space="0" w:color="auto"/>
       </w:tblBorders>
+      <w:tblCellMar>
+        <w:top w:w="0" w:type="dxa"/>
+        <w:left w:w="108" w:type="dxa"/>
+        <w:bottom w:w="0" w:type="dxa"/>
+        <w:right w:w="108" w:type="dxa"/>
+      </w:tblCellMar>
+    </w:tblPr>
+  </w:style>
+  <w:style w:type="paragraph" w:styleId="ListParagraph">
+    <w:name w:val="List Paragraph"/>
+    <w:basedOn w:val="Normal"/>
+    <w:uiPriority w:val="34"/>
+    <w:qFormat/>
+    <w:rsid w:val="00C36B19"/>
+    <w:pPr>
+      <w:ind w:left="720"/>
+      <w:contextualSpacing/>
+    </w:pPr>
+  </w:style>
+  <w:style w:type="paragraph" w:styleId="Header">
+    <w:name w:val="header"/>
+    <w:basedOn w:val="Normal"/>
+    <w:link w:val="HeaderChar"/>
+    <w:uiPriority w:val="99"/>
+    <w:unhideWhenUsed/>
+    <w:rsid w:val="00C36B19"/>
+    <w:pPr>
+      <w:tabs>
+        <w:tab w:val="center" w:pos="4680"/>
+        <w:tab w:val="right" w:pos="9360"/>
+      </w:tabs>
+      <w:spacing w:after="0" w:line="240" w:lineRule="auto"/>
+    </w:pPr>
+  </w:style>
+  <w:style w:type="character" w:customStyle="1" w:styleId="HeaderChar">
+    <w:name w:val="Header Char"/>
+    <w:basedOn w:val="DefaultParagraphFont"/>
+    <w:link w:val="Header"/>
+    <w:uiPriority w:val="99"/>
+    <w:rsid w:val="00C36B19"/>
+  </w:style>
+  <w:style w:type="paragraph" w:styleId="Footer">
+    <w:name w:val="footer"/>
+    <w:basedOn w:val="Normal"/>
+    <w:link w:val="FooterChar"/>
+    <w:uiPriority w:val="99"/>
+    <w:unhideWhenUsed/>
+    <w:rsid w:val="00C36B19"/>
+    <w:pPr>
+      <w:tabs>
+        <w:tab w:val="center" w:pos="4680"/>
+        <w:tab w:val="right" w:pos="9360"/>
+      </w:tabs>
+      <w:spacing w:after="0" w:line="240" w:lineRule="auto"/>
+    </w:pPr>
+  </w:style>
+  <w:style w:type="character" w:customStyle="1" w:styleId="FooterChar">
+    <w:name w:val="Footer Char"/>
+    <w:basedOn w:val="DefaultParagraphFont"/>
+    <w:link w:val="Footer"/>
+    <w:uiPriority w:val="99"/>
+    <w:rsid w:val="00C36B19"/>
+  </w:style>
+</w:styles>
+</file>
+
+<file path=word/stylesWithEffects.xml><?xml version="1.0" encoding="utf-8"?>
+<w:styles xmlns:wpc="http://schemas.microsoft.com/office/word/2010/wordprocessingCanvas" xmlns:mc="http://schemas.openxmlformats.org/markup-compatibility/2006" xmlns:o="urn:schemas-microsoft-com:office:office" xmlns:r="http://schemas.openxmlformats.org/officeDocument/2006/relationships" xmlns:m="http://schemas.openxmlformats.org/officeDocument/2006/math" xmlns:v="urn:schemas-microsoft-com:vml" xmlns:wp14="http://schemas.microsoft.com/office/word/2010/wordprocessingDrawing" xmlns:wp="http://schemas.openxmlformats.org/drawingml/2006/wordprocessingDrawing" xmlns:w10="urn:schemas-microsoft-com:office:word" xmlns:w="http://schemas.openxmlformats.org/wordprocessingml/2006/main" xmlns:w14="http://schemas.microsoft.com/office/word/2010/wordml" xmlns:wpg="http://schemas.microsoft.com/office/word/2010/wordprocessingGroup" xmlns:wpi="http://schemas.microsoft.com/office/word/2010/wordprocessingInk" xmlns:wne="http://schemas.microsoft.com/office/word/2006/wordml" xmlns:wps="http://schemas.microsoft.com/office/word/2010/wordprocessingShape" mc:Ignorable="w14 wp14">
+  <w:docDefaults>
+    <w:rPrDefault>
+      <w:rPr>
+        <w:rFonts w:asciiTheme="minorHAnsi" w:eastAsiaTheme="minorHAnsi" w:hAnsiTheme="minorHAnsi" w:cstheme="minorBidi"/>
+        <w:sz w:val="22"/>
+        <w:szCs w:val="22"/>
+        <w:lang w:val="en-US" w:eastAsia="en-US" w:bidi="ar-SA"/>
+      </w:rPr>
+    </w:rPrDefault>
+    <w:pPrDefault>
+      <w:pPr>
+        <w:spacing w:after="160" w:line="259" w:lineRule="auto"/>
+      </w:pPr>
+    </w:pPrDefault>
+  </w:docDefaults>
+  <w:latentStyles w:defLockedState="0" w:defUIPriority="99" w:defSemiHidden="1" w:defUnhideWhenUsed="1" w:defQFormat="0" w:count="267">
+    <w:lsdException w:name="Normal" w:semiHidden="0" w:uiPriority="0" w:unhideWhenUsed="0" w:qFormat="1"/>
+    <w:lsdException w:name="heading 1" w:semiHidden="0" w:uiPriority="9" w:unhideWhenUsed="0" w:qFormat="1"/>
+    <w:lsdException w:name="heading 2" w:uiPriority="9" w:qFormat="1"/>
+    <w:lsdException w:name="heading 3" w:uiPriority="9" w:qFormat="1"/>
+    <w:lsdException w:name="heading 4" w:uiPriority="9" w:qFormat="1"/>
+    <w:lsdException w:name="heading 5" w:uiPriority="9" w:qFormat="1"/>
+    <w:lsdException w:name="heading 6" w:uiPriority="9" w:qFormat="1"/>
+    <w:lsdException w:name="heading 7" w:uiPriority="9" w:qFormat="1"/>
+    <w:lsdException w:name="heading 8" w:uiPriority="9" w:qFormat="1"/>
+    <w:lsdException w:name="heading 9" w:uiPriority="9" w:qFormat="1"/>
+    <w:lsdException w:name="toc 1" w:uiPriority="39"/>
+    <w:lsdException w:name="toc 2" w:uiPriority="39"/>
+    <w:lsdException w:name="toc 3" w:uiPriority="39"/>
+    <w:lsdException w:name="toc 4" w:uiPriority="39"/>
+    <w:lsdException w:name="toc 5" w:uiPriority="39"/>
+    <w:lsdException w:name="toc 6" w:uiPriority="39"/>
+    <w:lsdException w:name="toc 7" w:uiPriority="39"/>
+    <w:lsdException w:name="toc 8" w:uiPriority="39"/>
+    <w:lsdException w:name="toc 9" w:uiPriority="39"/>
+    <w:lsdException w:name="caption" w:uiPriority="35" w:qFormat="1"/>
+    <w:lsdException w:name="Title" w:semiHidden="0" w:uiPriority="10" w:unhideWhenUsed="0" w:qFormat="1"/>
+    <w:lsdException w:name="Default Paragraph Font" w:uiPriority="1"/>
+    <w:lsdException w:name="Subtitle" w:semiHidden="0" w:uiPriority="11" w:unhideWhenUsed="0" w:qFormat="1"/>
+    <w:lsdException w:name="Strong" w:semiHidden="0" w:uiPriority="22" w:unhideWhenUsed="0" w:qFormat="1"/>
+    <w:lsdException w:name="Emphasis" w:semiHidden="0" w:uiPriority="20" w:unhideWhenUsed="0" w:qFormat="1"/>
+    <w:lsdException w:name="Table Grid" w:semiHidden="0" w:uiPriority="39" w:unhideWhenUsed="0"/>
+    <w:lsdException w:name="Placeholder Text" w:unhideWhenUsed="0"/>
+    <w:lsdException w:name="No Spacing" w:semiHidden="0" w:uiPriority="1" w:unhideWhenUsed="0" w:qFormat="1"/>
+    <w:lsdException w:name="Light Shading" w:semiHidden="0" w:uiPriority="60" w:unhideWhenUsed="0"/>
+    <w:lsdException w:name="Light List" w:semiHidden="0" w:uiPriority="61" w:unhideWhenUsed="0"/>
+    <w:lsdException w:name="Light Grid" w:semiHidden="0" w:uiPriority="62" w:unhideWhenUsed="0"/>
+    <w:lsdException w:name="Medium Shading 1" w:semiHidden="0" w:uiPriority="63" w:unhideWhenUsed="0"/>
+    <w:lsdException w:name="Medium Shading 2" w:semiHidden="0" w:uiPriority="64" w:unhideWhenUsed="0"/>
+    <w:lsdException w:name="Medium List 1" w:semiHidden="0" w:uiPriority="65" w:unhideWhenUsed="0"/>
+    <w:lsdException w:name="Medium List 2" w:semiHidden="0" w:uiPriority="66" w:unhideWhenUsed="0"/>
+    <w:lsdException w:name="Medium Grid 1" w:semiHidden="0" w:uiPriority="67" w:unhideWhenUsed="0"/>
+    <w:lsdException w:name="Medium Grid 2" w:semiHidden="0" w:uiPriority="68" w:unhideWhenUsed="0"/>
+    <w:lsdException w:name="Medium Grid 3" w:semiHidden="0" w:uiPriority="69" w:unhideWhenUsed="0"/>
+    <w:lsdException w:name="Dark List" w:semiHidden="0" w:uiPriority="70" w:unhideWhenUsed="0"/>
+    <w:lsdException w:name="Colorful Shading" w:semiHidden="0" w:uiPriority="71" w:unhideWhenUsed="0"/>
+    <w:lsdException w:name="Colorful List" w:semiHidden="0" w:uiPriority="72" w:unhideWhenUsed="0"/>
+    <w:lsdException w:name="Colorful Grid" w:semiHidden="0" w:uiPriority="73" w:unhideWhenUsed="0"/>
+    <w:lsdException w:name="Light Shading Accent 1" w:semiHidden="0" w:uiPriority="60" w:unhideWhenUsed="0"/>
+    <w:lsdException w:name="Light List Accent 1" w:semiHidden="0" w:uiPriority="61" w:unhideWhenUsed="0"/>
+    <w:lsdException w:name="Light Grid Accent 1" w:semiHidden="0" w:uiPriority="62" w:unhideWhenUsed="0"/>
+    <w:lsdException w:name="Medium Shading 1 Accent 1" w:semiHidden="0" w:uiPriority="63" w:unhideWhenUsed="0"/>
+    <w:lsdException w:name="Medium Shading 2 Accent 1" w:semiHidden="0" w:uiPriority="64" w:unhideWhenUsed="0"/>
+    <w:lsdException w:name="Medium List 1 Accent 1" w:semiHidden="0" w:uiPriority="65" w:unhideWhenUsed="0"/>
+    <w:lsdException w:name="Revision" w:unhideWhenUsed="0"/>
+    <w:lsdException w:name="List Paragraph" w:semiHidden="0" w:uiPriority="34" w:unhideWhenUsed="0" w:qFormat="1"/>
+    <w:lsdException w:name="Quote" w:semiHidden="0" w:uiPriority="29" w:unhideWhenUsed="0" w:qFormat="1"/>
+    <w:lsdException w:name="Intense Quote" w:semiHidden="0" w:uiPriority="30" w:unhideWhenUsed="0" w:qFormat="1"/>
+    <w:lsdException w:name="Medium List 2 Accent 1" w:semiHidden="0" w:uiPriority="66" w:unhideWhenUsed="0"/>
+    <w:lsdException w:name="Medium Grid 1 Accent 1" w:semiHidden="0" w:uiPriority="67" w:unhideWhenUsed="0"/>
+    <w:lsdException w:name="Medium Grid 2 Accent 1" w:semiHidden="0" w:uiPriority="68" w:unhideWhenUsed="0"/>
+    <w:lsdException w:name="Medium Grid 3 Accent 1" w:semiHidden="0" w:uiPriority="69" w:unhideWhenUsed="0"/>
+    <w:lsdException w:name="Dark List Accent 1" w:semiHidden="0" w:uiPriority="70" w:unhideWhenUsed="0"/>
+    <w:lsdException w:name="Colorful Shading Accent 1" w:semiHidden="0" w:uiPriority="71" w:unhideWhenUsed="0"/>
+    <w:lsdException w:name="Colorful List Accent 1" w:semiHidden="0" w:uiPriority="72" w:unhideWhenUsed="0"/>
+    <w:lsdException w:name="Colorful Grid Accent 1" w:semiHidden="0" w:uiPriority="73" w:unhideWhenUsed="0"/>
+    <w:lsdException w:name="Light Shading Accent 2" w:semiHidden="0" w:uiPriority="60" w:unhideWhenUsed="0"/>
+    <w:lsdException w:name="Light List Accent 2" w:semiHidden="0" w:uiPriority="61" w:unhideWhenUsed="0"/>
+    <w:lsdException w:name="Light Grid Accent 2" w:semiHidden="0" w:uiPriority="62" w:unhideWhenUsed="0"/>
+    <w:lsdException w:name="Medium Shading 1 Accent 2" w:semiHidden="0" w:uiPriority="63" w:unhideWhenUsed="0"/>
+    <w:lsdException w:name="Medium Shading 2 Accent 2" w:semiHidden="0" w:uiPriority="64" w:unhideWhenUsed="0"/>
+    <w:lsdException w:name="Medium List 1 Accent 2" w:semiHidden="0" w:uiPriority="65" w:unhideWhenUsed="0"/>
+    <w:lsdException w:name="Medium List 2 Accent 2" w:semiHidden="0" w:uiPriority="66" w:unhideWhenUsed="0"/>
+    <w:lsdException w:name="Medium Grid 1 Accent 2" w:semiHidden="0" w:uiPriority="67" w:unhideWhenUsed="0"/>
+    <w:lsdException w:name="Medium Grid 2 Accent 2" w:semiHidden="0" w:uiPriority="68" w:unhideWhenUsed="0"/>
+    <w:lsdException w:name="Medium Grid 3 Accent 2" w:semiHidden="0" w:uiPriority="69" w:unhideWhenUsed="0"/>
+    <w:lsdException w:name="Dark List Accent 2" w:semiHidden="0" w:uiPriority="70" w:unhideWhenUsed="0"/>
+    <w:lsdException w:name="Colorful Shading Accent 2" w:semiHidden="0" w:uiPriority="71" w:unhideWhenUsed="0"/>
+    <w:lsdException w:name="Colorful List Accent 2" w:semiHidden="0" w:uiPriority="72" w:unhideWhenUsed="0"/>
+    <w:lsdException w:name="Colorful Grid Accent 2" w:semiHidden="0" w:uiPriority="73" w:unhideWhenUsed="0"/>
+    <w:lsdException w:name="Light Shading Accent 3" w:semiHidden="0" w:uiPriority="60" w:unhideWhenUsed="0"/>
+    <w:lsdException w:name="Light List Accent 3" w:semiHidden="0" w:uiPriority="61" w:unhideWhenUsed="0"/>
+    <w:lsdException w:name="Light Grid Accent 3" w:semiHidden="0" w:uiPriority="62" w:unhideWhenUsed="0"/>
+    <w:lsdException w:name="Medium Shading 1 Accent 3" w:semiHidden="0" w:uiPriority="63" w:unhideWhenUsed="0"/>
+    <w:lsdException w:name="Medium Shading 2 Accent 3" w:semiHidden="0" w:uiPriority="64" w:unhideWhenUsed="0"/>
+    <w:lsdException w:name="Medium List 1 Accent 3" w:semiHidden="0" w:uiPriority="65" w:unhideWhenUsed="0"/>
+    <w:lsdException w:name="Medium List 2 Accent 3" w:semiHidden="0" w:uiPriority="66" w:unhideWhenUsed="0"/>
+    <w:lsdException w:name="Medium Grid 1 Accent 3" w:semiHidden="0" w:uiPriority="67" w:unhideWhenUsed="0"/>
+    <w:lsdException w:name="Medium Grid 2 Accent 3" w:semiHidden="0" w:uiPriority="68" w:unhideWhenUsed="0"/>
+    <w:lsdException w:name="Medium Grid 3 Accent 3" w:semiHidden="0" w:uiPriority="69" w:unhideWhenUsed="0"/>
+    <w:lsdException w:name="Dark List Accent 3" w:semiHidden="0" w:uiPriority="70" w:unhideWhenUsed="0"/>
+    <w:lsdException w:name="Colorful Shading Accent 3" w:semiHidden="0" w:uiPriority="71" w:unhideWhenUsed="0"/>
+    <w:lsdException w:name="Colorful List Accent 3" w:semiHidden="0" w:uiPriority="72" w:unhideWhenUsed="0"/>
+    <w:lsdException w:name="Colorful Grid Accent 3" w:semiHidden="0" w:uiPriority="73" w:unhideWhenUsed="0"/>
+    <w:lsdException w:name="Light Shading Accent 4" w:semiHidden="0" w:uiPriority="60" w:unhideWhenUsed="0"/>
+    <w:lsdException w:name="Light List Accent 4" w:semiHidden="0" w:uiPriority="61" w:unhideWhenUsed="0"/>
+    <w:lsdException w:name="Light Grid Accent 4" w:semiHidden="0" w:uiPriority="62" w:unhideWhenUsed="0"/>
+    <w:lsdException w:name="Medium Shading 1 Accent 4" w:semiHidden="0" w:uiPriority="63" w:unhideWhenUsed="0"/>
+    <w:lsdException w:name="Medium Shading 2 Accent 4" w:semiHidden="0" w:uiPriority="64" w:unhideWhenUsed="0"/>
+    <w:lsdException w:name="Medium List 1 Accent 4" w:semiHidden="0" w:uiPriority="65" w:unhideWhenUsed="0"/>
+    <w:lsdException w:name="Medium List 2 Accent 4" w:semiHidden="0" w:uiPriority="66" w:unhideWhenUsed="0"/>
+    <w:lsdException w:name="Medium Grid 1 Accent 4" w:semiHidden="0" w:uiPriority="67" w:unhideWhenUsed="0"/>
+    <w:lsdException w:name="Medium Grid 2 Accent 4" w:semiHidden="0" w:uiPriority="68" w:unhideWhenUsed="0"/>
+    <w:lsdException w:name="Medium Grid 3 Accent 4" w:semiHidden="0" w:uiPriority="69" w:unhideWhenUsed="0"/>
+    <w:lsdException w:name="Dark List Accent 4" w:semiHidden="0" w:uiPriority="70" w:unhideWhenUsed="0"/>
+    <w:lsdException w:name="Colorful Shading Accent 4" w:semiHidden="0" w:uiPriority="71" w:unhideWhenUsed="0"/>
+    <w:lsdException w:name="Colorful List Accent 4" w:semiHidden="0" w:uiPriority="72" w:unhideWhenUsed="0"/>
+    <w:lsdException w:name="Colorful Grid Accent 4" w:semiHidden="0" w:uiPriority="73" w:unhideWhenUsed="0"/>
+    <w:lsdException w:name="Light Shading Accent 5" w:semiHidden="0" w:uiPriority="60" w:unhideWhenUsed="0"/>
+    <w:lsdException w:name="Light List Accent 5" w:semiHidden="0" w:uiPriority="61" w:unhideWhenUsed="0"/>
+    <w:lsdException w:name="Light Grid Accent 5" w:semiHidden="0" w:uiPriority="62" w:unhideWhenUsed="0"/>
+    <w:lsdException w:name="Medium Shading 1 Accent 5" w:semiHidden="0" w:uiPriority="63" w:unhideWhenUsed="0"/>
+    <w:lsdException w:name="Medium Shading 2 Accent 5" w:semiHidden="0" w:uiPriority="64" w:unhideWhenUsed="0"/>
+    <w:lsdException w:name="Medium List 1 Accent 5" w:semiHidden="0" w:uiPriority="65" w:unhideWhenUsed="0"/>
+    <w:lsdException w:name="Medium List 2 Accent 5" w:semiHidden="0" w:uiPriority="66" w:unhideWhenUsed="0"/>
+    <w:lsdException w:name="Medium Grid 1 Accent 5" w:semiHidden="0" w:uiPriority="67" w:unhideWhenUsed="0"/>
+    <w:lsdException w:name="Medium Grid 2 Accent 5" w:semiHidden="0" w:uiPriority="68" w:unhideWhenUsed="0"/>
+    <w:lsdException w:name="Medium Grid 3 Accent 5" w:semiHidden="0" w:uiPriority="69" w:unhideWhenUsed="0"/>
+    <w:lsdException w:name="Dark List Accent 5" w:semiHidden="0" w:uiPriority="70" w:unhideWhenUsed="0"/>
+    <w:lsdException w:name="Colorful Shading Accent 5" w:semiHidden="0" w:uiPriority="71" w:unhideWhenUsed="0"/>
+    <w:lsdException w:name="Colorful List Accent 5" w:semiHidden="0" w:uiPriority="72" w:unhideWhenUsed="0"/>
+    <w:lsdException w:name="Colorful Grid Accent 5" w:semiHidden="0" w:uiPriority="73" w:unhideWhenUsed="0"/>
+    <w:lsdException w:name="Light Shading Accent 6" w:semiHidden="0" w:uiPriority="60" w:unhideWhenUsed="0"/>
+    <w:lsdException w:name="Light List Accent 6" w:semiHidden="0" w:uiPriority="61" w:unhideWhenUsed="0"/>
+    <w:lsdException w:name="Light Grid Accent 6" w:semiHidden="0" w:uiPriority="62" w:unhideWhenUsed="0"/>
+    <w:lsdException w:name="Medium Shading 1 Accent 6" w:semiHidden="0" w:uiPriority="63" w:unhideWhenUsed="0"/>
+    <w:lsdException w:name="Medium Shading 2 Accent 6" w:semiHidden="0" w:uiPriority="64" w:unhideWhenUsed="0"/>
+    <w:lsdException w:name="Medium List 1 Accent 6" w:semiHidden="0" w:uiPriority="65" w:unhideWhenUsed="0"/>
+    <w:lsdException w:name="Medium List 2 Accent 6" w:semiHidden="0" w:uiPriority="66" w:unhideWhenUsed="0"/>
+    <w:lsdException w:name="Medium Grid 1 Accent 6" w:semiHidden="0" w:uiPriority="67" w:unhideWhenUsed="0"/>
+    <w:lsdException w:name="Medium Grid 2 Accent 6" w:semiHidden="0" w:uiPriority="68" w:unhideWhenUsed="0"/>
+    <w:lsdException w:name="Medium Grid 3 Accent 6" w:semiHidden="0" w:uiPriority="69" w:unhideWhenUsed="0"/>
+    <w:lsdException w:name="Dark List Accent 6" w:semiHidden="0" w:uiPriority="70" w:unhideWhenUsed="0"/>
+    <w:lsdException w:name="Colorful Shading Accent 6" w:semiHidden="0" w:uiPriority="71" w:unhideWhenUsed="0"/>
+    <w:lsdException w:name="Colorful List Accent 6" w:semiHidden="0" w:uiPriority="72" w:unhideWhenUsed="0"/>
+    <w:lsdException w:name="Colorful Grid Accent 6" w:semiHidden="0" w:uiPriority="73" w:unhideWhenUsed="0"/>
+    <w:lsdException w:name="Subtle Emphasis" w:semiHidden="0" w:uiPriority="19" w:unhideWhenUsed="0" w:qFormat="1"/>
+    <w:lsdException w:name="Intense Emphasis" w:semiHidden="0" w:uiPriority="21" w:unhideWhenUsed="0" w:qFormat="1"/>
+    <w:lsdException w:name="Subtle Reference" w:semiHidden="0" w:uiPriority="31" w:unhideWhenUsed="0" w:qFormat="1"/>
+    <w:lsdException w:name="Intense Reference" w:semiHidden="0" w:uiPriority="32" w:unhideWhenUsed="0" w:qFormat="1"/>
+    <w:lsdException w:name="Book Title" w:semiHidden="0" w:uiPriority="33" w:unhideWhenUsed="0" w:qFormat="1"/>
+    <w:lsdException w:name="Bibliography" w:uiPriority="37"/>
+    <w:lsdException w:name="TOC Heading" w:uiPriority="39" w:qFormat="1"/>
+  </w:latentStyles>
+  <w:style w:type="paragraph" w:default="1" w:styleId="Normal">
+    <w:name w:val="Normal"/>
+    <w:qFormat/>
+  </w:style>
+  <w:style w:type="character" w:default="1" w:styleId="DefaultParagraphFont">
+    <w:name w:val="Default Paragraph Font"/>
+    <w:uiPriority w:val="1"/>
+    <w:semiHidden/>
+    <w:unhideWhenUsed/>
+  </w:style>
+  <w:style w:type="table" w:default="1" w:styleId="TableNormal">
+    <w:name w:val="Normal Table"/>
+    <w:uiPriority w:val="99"/>
+    <w:semiHidden/>
+    <w:unhideWhenUsed/>
+    <w:tblPr>
+      <w:tblInd w:w="0" w:type="dxa"/>
+      <w:tblCellMar>
+        <w:top w:w="0" w:type="dxa"/>
+        <w:left w:w="108" w:type="dxa"/>
+        <w:bottom w:w="0" w:type="dxa"/>
+        <w:right w:w="108" w:type="dxa"/>
+      </w:tblCellMar>
+    </w:tblPr>
+  </w:style>
+  <w:style w:type="numbering" w:default="1" w:styleId="NoList">
+    <w:name w:val="No List"/>
+    <w:uiPriority w:val="99"/>
+    <w:semiHidden/>
+    <w:unhideWhenUsed/>
+  </w:style>
+  <w:style w:type="table" w:styleId="TableGrid">
+    <w:name w:val="Table Grid"/>
+    <w:basedOn w:val="TableNormal"/>
+    <w:uiPriority w:val="39"/>
+    <w:rsid w:val="00CE3C25"/>
+    <w:pPr>
+      <w:spacing w:after="0" w:line="240" w:lineRule="auto"/>
+    </w:pPr>
+    <w:tblPr>
+      <w:tblInd w:w="0" w:type="dxa"/>
+      <w:tblBorders>
+        <w:top w:val="single" w:sz="4" w:space="0" w:color="auto"/>
+        <w:left w:val="single" w:sz="4" w:space="0" w:color="auto"/>
+        <w:bottom w:val="single" w:sz="4" w:space="0" w:color="auto"/>
+        <w:right w:val="single" w:sz="4" w:space="0" w:color="auto"/>
+        <w:insideH w:val="single" w:sz="4" w:space="0" w:color="auto"/>
+        <w:insideV w:val="single" w:sz="4" w:space="0" w:color="auto"/>
+      </w:tblBorders>
+      <w:tblCellMar>
+        <w:top w:w="0" w:type="dxa"/>
+        <w:left w:w="108" w:type="dxa"/>
+        <w:bottom w:w="0" w:type="dxa"/>
+        <w:right w:w="108" w:type="dxa"/>
+      </w:tblCellMar>
     </w:tblPr>
   </w:style>
   <w:style w:type="paragraph" w:styleId="ListParagraph">
@@ -7713,7 +8657,7 @@
   <a:extraClrSchemeLst/>
   <a:extLst>
     <a:ext uri="{05A4C25C-085E-4340-85A3-A5531E510DB2}">
-      <thm15:themeFamily xmlns:thm15="http://schemas.microsoft.com/office/thememl/2012/main" name="Office Theme" id="{62F939B6-93AF-4DB8-9C6B-D6C7DFDC589F}" vid="{4A3C46E8-61CC-4603-A589-7422A47A8E4A}"/>
+      <thm15:themeFamily xmlns="" xmlns:thm15="http://schemas.microsoft.com/office/thememl/2012/main" name="Office Theme" id="{62F939B6-93AF-4DB8-9C6B-D6C7DFDC589F}" vid="{4A3C46E8-61CC-4603-A589-7422A47A8E4A}"/>
     </a:ext>
   </a:extLst>
 </a:theme>
@@ -7724,7 +8668,7 @@
 </file>
 
 <file path=customXml/itemProps1.xml><?xml version="1.0" encoding="utf-8"?>
-<ds:datastoreItem xmlns:ds="http://schemas.openxmlformats.org/officeDocument/2006/customXml" ds:itemID="{E1EEB160-F492-46E4-903C-5A41DE2BDDE0}">
+<ds:datastoreItem xmlns:ds="http://schemas.openxmlformats.org/officeDocument/2006/customXml" ds:itemID="{C626B5B0-6656-40F5-8A5F-E4CC5B6A5CA4}">
   <ds:schemaRefs>
     <ds:schemaRef ds:uri="http://schemas.openxmlformats.org/officeDocument/2006/bibliography"/>
   </ds:schemaRefs>

</xml_diff>